<commit_message>
Update documentation for Tracing and WebKitBrowser-plugins
</commit_message>
<xml_diff>
--- a/WebKitBrowser/doc/WPE - API - WebKitBrowser.docx
+++ b/WebKitBrowser/doc/WPE - API - WebKitBrowser.docx
@@ -19,7 +19,7 @@
       <w:r>
         <w:rPr/>
         <w:drawing>
-          <wp:inline distT="0" distB="6985" distL="0" distR="0">
+          <wp:inline distT="0" distB="0" distL="0" distR="0">
             <wp:extent cx="3086735" cy="577850"/>
             <wp:effectExtent l="0" t="0" r="0" b="0"/>
             <wp:docPr id="5" name="Afbeelding 4" descr=""/>
@@ -66,7 +66,7 @@
                 <wp:positionV relativeFrom="paragraph">
                   <wp:posOffset>1600200</wp:posOffset>
                 </wp:positionV>
-                <wp:extent cx="6058535" cy="2286635"/>
+                <wp:extent cx="6059170" cy="2287270"/>
                 <wp:effectExtent l="0" t="0" r="0" b="0"/>
                 <wp:wrapSquare wrapText="bothSides"/>
                 <wp:docPr id="1" name="Tekstvak 24"/>
@@ -77,7 +77,7 @@
                       <wps:spPr>
                         <a:xfrm>
                           <a:off x="0" y="0"/>
-                          <a:ext cx="6058080" cy="2286000"/>
+                          <a:ext cx="6058440" cy="2286720"/>
                         </a:xfrm>
                         <a:prstGeom prst="rect">
                           <a:avLst/>
@@ -167,7 +167,7 @@
           </mc:Choice>
           <mc:Fallback>
             <w:pict>
-              <v:rect id="shape_0" ID="Tekstvak 24" stroked="f" style="position:absolute;margin-left:-9pt;margin-top:126pt;width:476.95pt;height:179.95pt" wp14:anchorId="78D9A77D">
+              <v:rect id="shape_0" ID="Tekstvak 24" stroked="f" style="position:absolute;margin-left:-9pt;margin-top:126pt;width:477pt;height:180pt" wp14:anchorId="78D9A77D">
                 <w10:wrap type="square"/>
                 <v:fill o:detectmouseclick="t" on="false"/>
                 <v:stroke color="#3465a4" joinstyle="round" endcap="flat"/>
@@ -234,7 +234,7 @@
         <mc:AlternateContent>
           <mc:Choice Requires="wps">
             <w:drawing>
-              <wp:anchor behindDoc="0" distT="0" distB="0" distL="114300" distR="114300" simplePos="0" locked="0" layoutInCell="1" allowOverlap="1" relativeHeight="21" wp14:anchorId="66AC4ED3">
+              <wp:anchor behindDoc="0" distT="0" distB="0" distL="114300" distR="114300" simplePos="0" locked="0" layoutInCell="1" allowOverlap="1" relativeHeight="22" wp14:anchorId="66AC4ED3">
                 <wp:simplePos x="0" y="0"/>
                 <wp:positionH relativeFrom="column">
                   <wp:posOffset>0</wp:posOffset>
@@ -242,7 +242,7 @@
                 <wp:positionV relativeFrom="paragraph">
                   <wp:posOffset>7772400</wp:posOffset>
                 </wp:positionV>
-                <wp:extent cx="5829935" cy="1143635"/>
+                <wp:extent cx="5830570" cy="1144270"/>
                 <wp:effectExtent l="0" t="0" r="12700" b="0"/>
                 <wp:wrapSquare wrapText="bothSides"/>
                 <wp:docPr id="3" name="Tekstvak 3"/>
@@ -253,7 +253,7 @@
                       <wps:spPr>
                         <a:xfrm>
                           <a:off x="0" y="0"/>
-                          <a:ext cx="5829480" cy="1143000"/>
+                          <a:ext cx="5829840" cy="1143720"/>
                         </a:xfrm>
                         <a:prstGeom prst="rect">
                           <a:avLst/>
@@ -330,7 +330,7 @@
           </mc:Choice>
           <mc:Fallback>
             <w:pict>
-              <v:rect id="shape_0" ID="Tekstvak 3" stroked="f" style="position:absolute;margin-left:0pt;margin-top:612pt;width:458.95pt;height:89.95pt" wp14:anchorId="66AC4ED3">
+              <v:rect id="shape_0" ID="Tekstvak 3" stroked="f" style="position:absolute;margin-left:0pt;margin-top:612pt;width:459pt;height:90pt" wp14:anchorId="66AC4ED3">
                 <w10:wrap type="square"/>
                 <v:fill o:detectmouseclick="t" on="false"/>
                 <v:stroke color="#3465a4" joinstyle="round" endcap="flat"/>
@@ -907,7 +907,7 @@
           <w:docPartGallery w:val="Table of Contents"/>
           <w:docPartUnique w:val="true"/>
         </w:docPartObj>
-        <w:id w:val="801359135"/>
+        <w:id w:val="645031051"/>
       </w:sdtPr>
       <w:sdtContent>
         <w:p>
@@ -1642,8 +1642,6 @@
           <w:szCs w:val="40"/>
         </w:rPr>
       </w:pPr>
-      <w:bookmarkStart w:id="0" w:name="_Toc496167957"/>
-      <w:bookmarkStart w:id="1" w:name="_Toc496167957"/>
       <w:r>
         <w:rPr>
           <w:rFonts w:eastAsia="ＭＳ ゴシック" w:cs="" w:cstheme="majorBidi" w:eastAsiaTheme="majorEastAsia"/>
@@ -1666,10 +1664,10 @@
         </w:numPr>
         <w:rPr/>
       </w:pPr>
-      <w:bookmarkStart w:id="2" w:name="_Toc496167957"/>
-      <w:bookmarkStart w:id="3" w:name="_Toc502761799"/>
-      <w:bookmarkEnd w:id="2"/>
-      <w:bookmarkEnd w:id="3"/>
+      <w:bookmarkStart w:id="0" w:name="_Toc502761799"/>
+      <w:bookmarkStart w:id="1" w:name="_Toc496167957"/>
+      <w:bookmarkEnd w:id="0"/>
+      <w:bookmarkEnd w:id="1"/>
       <w:r>
         <w:rPr/>
         <w:t>Introduction</w:t>
@@ -1684,10 +1682,10 @@
         </w:numPr>
         <w:rPr/>
       </w:pPr>
-      <w:bookmarkStart w:id="4" w:name="_Toc502761800"/>
-      <w:bookmarkStart w:id="5" w:name="_Toc496167958"/>
-      <w:bookmarkEnd w:id="4"/>
-      <w:bookmarkEnd w:id="5"/>
+      <w:bookmarkStart w:id="2" w:name="_Toc496167958"/>
+      <w:bookmarkStart w:id="3" w:name="_Toc502761800"/>
+      <w:bookmarkEnd w:id="2"/>
+      <w:bookmarkEnd w:id="3"/>
       <w:r>
         <w:rPr/>
         <w:t>Scope</w:t>
@@ -1714,9 +1712,7 @@
       <w:r>
         <w:fldChar w:fldCharType="separate"/>
       </w:r>
-      <w:r>
-        <w:t>[WPEF]</w:t>
-      </w:r>
+      <w:r/>
       <w:r>
         <w:fldChar w:fldCharType="end"/>
       </w:r>
@@ -1730,10 +1726,10 @@
         </w:numPr>
         <w:rPr/>
       </w:pPr>
-      <w:bookmarkStart w:id="6" w:name="_Toc502761801"/>
-      <w:bookmarkStart w:id="7" w:name="_Toc496167960"/>
-      <w:bookmarkEnd w:id="6"/>
-      <w:bookmarkEnd w:id="7"/>
+      <w:bookmarkStart w:id="4" w:name="_Toc496167960"/>
+      <w:bookmarkStart w:id="5" w:name="_Toc502761801"/>
+      <w:bookmarkEnd w:id="4"/>
+      <w:bookmarkEnd w:id="5"/>
       <w:r>
         <w:rPr/>
         <w:t>Case sensitivity</w:t>
@@ -1768,16 +1764,16 @@
         </w:numPr>
         <w:rPr/>
       </w:pPr>
+      <w:bookmarkStart w:id="6" w:name="_Toc343778510"/>
+      <w:bookmarkStart w:id="7" w:name="_Toc496167961"/>
       <w:bookmarkStart w:id="8" w:name="_Toc502761802"/>
-      <w:bookmarkStart w:id="9" w:name="_Toc496167961"/>
-      <w:bookmarkStart w:id="10" w:name="_Toc343778510"/>
       <w:r>
         <w:rPr/>
         <w:t>Acronyms, Abbreviations and Terms</w:t>
       </w:r>
+      <w:bookmarkEnd w:id="6"/>
+      <w:bookmarkEnd w:id="7"/>
       <w:bookmarkEnd w:id="8"/>
-      <w:bookmarkEnd w:id="9"/>
-      <w:bookmarkEnd w:id="10"/>
       <w:r>
         <w:rPr/>
         <w:t xml:space="preserve"> </w:t>
@@ -1798,10 +1794,10 @@
         <w:tblStyle w:val="TableGrid"/>
         <w:tblW w:w="8761" w:type="dxa"/>
         <w:jc w:val="left"/>
-        <w:tblInd w:w="170" w:type="dxa"/>
+        <w:tblInd w:w="165" w:type="dxa"/>
         <w:tblCellMar>
           <w:top w:w="142" w:type="dxa"/>
-          <w:left w:w="142" w:type="dxa"/>
+          <w:left w:w="137" w:type="dxa"/>
           <w:bottom w:w="113" w:type="dxa"/>
           <w:right w:w="142" w:type="dxa"/>
         </w:tblCellMar>
@@ -1819,7 +1815,7 @@
             <w:tcBorders/>
             <w:shd w:color="auto" w:fill="D9D9D9" w:themeFill="background1" w:themeFillShade="d9" w:val="clear"/>
             <w:tcMar>
-              <w:left w:w="142" w:type="dxa"/>
+              <w:left w:w="137" w:type="dxa"/>
             </w:tcMar>
           </w:tcPr>
           <w:p>
@@ -1846,7 +1842,7 @@
             <w:tcBorders/>
             <w:shd w:color="auto" w:fill="D9D9D9" w:themeFill="background1" w:themeFillShade="d9" w:val="clear"/>
             <w:tcMar>
-              <w:left w:w="142" w:type="dxa"/>
+              <w:left w:w="137" w:type="dxa"/>
             </w:tcMar>
           </w:tcPr>
           <w:p>
@@ -1876,7 +1872,7 @@
             <w:tcBorders/>
             <w:shd w:fill="auto" w:val="clear"/>
             <w:tcMar>
-              <w:left w:w="142" w:type="dxa"/>
+              <w:left w:w="137" w:type="dxa"/>
             </w:tcMar>
           </w:tcPr>
           <w:p>
@@ -1902,7 +1898,7 @@
             <w:tcBorders/>
             <w:shd w:fill="auto" w:val="clear"/>
             <w:tcMar>
-              <w:left w:w="142" w:type="dxa"/>
+              <w:left w:w="137" w:type="dxa"/>
             </w:tcMar>
           </w:tcPr>
           <w:p>
@@ -1931,7 +1927,7 @@
             <w:tcBorders/>
             <w:shd w:fill="auto" w:val="clear"/>
             <w:tcMar>
-              <w:left w:w="142" w:type="dxa"/>
+              <w:left w:w="137" w:type="dxa"/>
             </w:tcMar>
           </w:tcPr>
           <w:p>
@@ -1957,7 +1953,7 @@
             <w:tcBorders/>
             <w:shd w:fill="auto" w:val="clear"/>
             <w:tcMar>
-              <w:left w:w="142" w:type="dxa"/>
+              <w:left w:w="137" w:type="dxa"/>
             </w:tcMar>
           </w:tcPr>
           <w:p>
@@ -1986,7 +1982,7 @@
             <w:tcBorders/>
             <w:shd w:fill="auto" w:val="clear"/>
             <w:tcMar>
-              <w:left w:w="142" w:type="dxa"/>
+              <w:left w:w="137" w:type="dxa"/>
             </w:tcMar>
           </w:tcPr>
           <w:p>
@@ -2012,7 +2008,7 @@
             <w:tcBorders/>
             <w:shd w:fill="auto" w:val="clear"/>
             <w:tcMar>
-              <w:left w:w="142" w:type="dxa"/>
+              <w:left w:w="137" w:type="dxa"/>
             </w:tcMar>
           </w:tcPr>
           <w:p>
@@ -2058,10 +2054,10 @@
         <w:tblStyle w:val="TableGrid"/>
         <w:tblW w:w="8761" w:type="dxa"/>
         <w:jc w:val="left"/>
-        <w:tblInd w:w="170" w:type="dxa"/>
+        <w:tblInd w:w="165" w:type="dxa"/>
         <w:tblCellMar>
           <w:top w:w="142" w:type="dxa"/>
-          <w:left w:w="142" w:type="dxa"/>
+          <w:left w:w="137" w:type="dxa"/>
           <w:bottom w:w="113" w:type="dxa"/>
           <w:right w:w="142" w:type="dxa"/>
         </w:tblCellMar>
@@ -2079,7 +2075,7 @@
             <w:tcBorders/>
             <w:shd w:color="auto" w:fill="D9D9D9" w:themeFill="background1" w:themeFillShade="d9" w:val="clear"/>
             <w:tcMar>
-              <w:left w:w="142" w:type="dxa"/>
+              <w:left w:w="137" w:type="dxa"/>
             </w:tcMar>
           </w:tcPr>
           <w:p>
@@ -2106,7 +2102,7 @@
             <w:tcBorders/>
             <w:shd w:color="auto" w:fill="D9D9D9" w:themeFill="background1" w:themeFillShade="d9" w:val="clear"/>
             <w:tcMar>
-              <w:left w:w="142" w:type="dxa"/>
+              <w:left w:w="137" w:type="dxa"/>
             </w:tcMar>
           </w:tcPr>
           <w:p>
@@ -2136,7 +2132,7 @@
             <w:tcBorders/>
             <w:shd w:fill="auto" w:val="clear"/>
             <w:tcMar>
-              <w:left w:w="142" w:type="dxa"/>
+              <w:left w:w="137" w:type="dxa"/>
             </w:tcMar>
           </w:tcPr>
           <w:p>
@@ -2162,7 +2158,7 @@
             <w:tcBorders/>
             <w:shd w:fill="auto" w:val="clear"/>
             <w:tcMar>
-              <w:left w:w="142" w:type="dxa"/>
+              <w:left w:w="137" w:type="dxa"/>
             </w:tcMar>
           </w:tcPr>
           <w:p>
@@ -2191,7 +2187,7 @@
             <w:tcBorders/>
             <w:shd w:fill="auto" w:val="clear"/>
             <w:tcMar>
-              <w:left w:w="142" w:type="dxa"/>
+              <w:left w:w="137" w:type="dxa"/>
             </w:tcMar>
           </w:tcPr>
           <w:p>
@@ -2217,7 +2213,7 @@
             <w:tcBorders/>
             <w:shd w:fill="auto" w:val="clear"/>
             <w:tcMar>
-              <w:left w:w="142" w:type="dxa"/>
+              <w:left w:w="137" w:type="dxa"/>
             </w:tcMar>
           </w:tcPr>
           <w:p>
@@ -2246,7 +2242,7 @@
             <w:tcBorders/>
             <w:shd w:fill="auto" w:val="clear"/>
             <w:tcMar>
-              <w:left w:w="142" w:type="dxa"/>
+              <w:left w:w="137" w:type="dxa"/>
             </w:tcMar>
           </w:tcPr>
           <w:p>
@@ -2272,7 +2268,7 @@
             <w:tcBorders/>
             <w:shd w:fill="auto" w:val="clear"/>
             <w:tcMar>
-              <w:left w:w="142" w:type="dxa"/>
+              <w:left w:w="137" w:type="dxa"/>
             </w:tcMar>
           </w:tcPr>
           <w:p>
@@ -2312,18 +2308,18 @@
         </w:numPr>
         <w:rPr/>
       </w:pPr>
-      <w:bookmarkStart w:id="11" w:name="_Toc502761803"/>
-      <w:bookmarkStart w:id="12" w:name="_Toc496167962"/>
-      <w:bookmarkStart w:id="13" w:name="_Toc343778511"/>
-      <w:bookmarkStart w:id="14" w:name="_Toc284413649"/>
-      <w:bookmarkStart w:id="15" w:name="_Toc284413616"/>
-      <w:bookmarkStart w:id="16" w:name="_Toc287455215"/>
+      <w:bookmarkStart w:id="9" w:name="_Toc287455215"/>
+      <w:bookmarkStart w:id="10" w:name="_Toc284413616"/>
+      <w:bookmarkStart w:id="11" w:name="_Toc284413649"/>
+      <w:bookmarkStart w:id="12" w:name="_Toc343778511"/>
+      <w:bookmarkStart w:id="13" w:name="_Toc496167962"/>
+      <w:bookmarkStart w:id="14" w:name="_Toc502761803"/>
+      <w:bookmarkEnd w:id="9"/>
+      <w:bookmarkEnd w:id="10"/>
       <w:bookmarkEnd w:id="11"/>
       <w:bookmarkEnd w:id="12"/>
       <w:bookmarkEnd w:id="13"/>
       <w:bookmarkEnd w:id="14"/>
-      <w:bookmarkEnd w:id="15"/>
-      <w:bookmarkEnd w:id="16"/>
       <w:r>
         <w:rPr/>
         <w:t>Standards</w:t>
@@ -2367,16 +2363,18 @@
         </w:numPr>
         <w:rPr/>
       </w:pPr>
-      <w:bookmarkStart w:id="17" w:name="_Toc502761804"/>
-      <w:bookmarkStart w:id="18" w:name="_Toc496167963"/>
-      <w:bookmarkStart w:id="19" w:name="_Toc343778512"/>
-      <w:bookmarkStart w:id="20" w:name="_Toc284413650"/>
-      <w:bookmarkStart w:id="21" w:name="_Toc284413617"/>
-      <w:bookmarkStart w:id="22" w:name="_Toc287455216"/>
-      <w:bookmarkStart w:id="23" w:name="_Toc254789302"/>
-      <w:bookmarkStart w:id="24" w:name="_Toc254783248"/>
-      <w:bookmarkStart w:id="25" w:name="_Toc254779149"/>
-      <w:bookmarkStart w:id="26" w:name="_Ref245109717"/>
+      <w:bookmarkStart w:id="15" w:name="_Ref245109717"/>
+      <w:bookmarkStart w:id="16" w:name="_Toc254779149"/>
+      <w:bookmarkStart w:id="17" w:name="_Toc254783248"/>
+      <w:bookmarkStart w:id="18" w:name="_Toc254789302"/>
+      <w:bookmarkStart w:id="19" w:name="_Toc287455216"/>
+      <w:bookmarkStart w:id="20" w:name="_Toc284413617"/>
+      <w:bookmarkStart w:id="21" w:name="_Toc284413650"/>
+      <w:bookmarkStart w:id="22" w:name="_Toc343778512"/>
+      <w:bookmarkStart w:id="23" w:name="_Toc496167963"/>
+      <w:bookmarkStart w:id="24" w:name="_Toc502761804"/>
+      <w:bookmarkEnd w:id="15"/>
+      <w:bookmarkEnd w:id="16"/>
       <w:bookmarkEnd w:id="17"/>
       <w:bookmarkEnd w:id="18"/>
       <w:bookmarkEnd w:id="19"/>
@@ -2385,8 +2383,6 @@
       <w:bookmarkEnd w:id="22"/>
       <w:bookmarkEnd w:id="23"/>
       <w:bookmarkEnd w:id="24"/>
-      <w:bookmarkEnd w:id="25"/>
-      <w:bookmarkEnd w:id="26"/>
       <w:r>
         <w:rPr/>
         <w:t>References</w:t>
@@ -2402,17 +2398,17 @@
         <w:rPr/>
         <w:t>This section lists the r</w:t>
       </w:r>
-      <w:bookmarkStart w:id="27" w:name="_Toc343778513"/>
-      <w:bookmarkStart w:id="28" w:name="_Toc284413651"/>
-      <w:bookmarkStart w:id="29" w:name="_Toc284413618"/>
-      <w:bookmarkStart w:id="30" w:name="_Toc287455217"/>
+      <w:bookmarkStart w:id="25" w:name="_Toc158781276"/>
+      <w:bookmarkStart w:id="26" w:name="_Toc162930686"/>
+      <w:bookmarkStart w:id="27" w:name="_Toc163981245"/>
+      <w:bookmarkStart w:id="28" w:name="_Toc191645940"/>
+      <w:bookmarkStart w:id="29" w:name="_Toc254779150"/>
+      <w:bookmarkStart w:id="30" w:name="_Toc254783249"/>
       <w:bookmarkStart w:id="31" w:name="_Toc254789303"/>
-      <w:bookmarkStart w:id="32" w:name="_Toc254783249"/>
-      <w:bookmarkStart w:id="33" w:name="_Toc254779150"/>
-      <w:bookmarkStart w:id="34" w:name="_Toc191645940"/>
-      <w:bookmarkStart w:id="35" w:name="_Toc163981245"/>
-      <w:bookmarkStart w:id="36" w:name="_Toc162930686"/>
-      <w:bookmarkStart w:id="37" w:name="_Toc158781276"/>
+      <w:bookmarkStart w:id="32" w:name="_Toc287455217"/>
+      <w:bookmarkStart w:id="33" w:name="_Toc284413618"/>
+      <w:bookmarkStart w:id="34" w:name="_Toc284413651"/>
+      <w:bookmarkStart w:id="35" w:name="_Toc343778513"/>
       <w:r>
         <w:rPr/>
         <w:t>eferences made in this document:</w:t>
@@ -2433,10 +2429,10 @@
         <w:tblStyle w:val="TableGrid"/>
         <w:tblW w:w="8931" w:type="dxa"/>
         <w:jc w:val="left"/>
-        <w:tblInd w:w="142" w:type="dxa"/>
+        <w:tblInd w:w="137" w:type="dxa"/>
         <w:tblCellMar>
           <w:top w:w="142" w:type="dxa"/>
-          <w:left w:w="142" w:type="dxa"/>
+          <w:left w:w="137" w:type="dxa"/>
           <w:bottom w:w="142" w:type="dxa"/>
           <w:right w:w="142" w:type="dxa"/>
         </w:tblCellMar>
@@ -2461,7 +2457,7 @@
             </w:tcBorders>
             <w:shd w:fill="auto" w:val="clear"/>
             <w:tcMar>
-              <w:left w:w="142" w:type="dxa"/>
+              <w:left w:w="137" w:type="dxa"/>
             </w:tcMar>
           </w:tcPr>
           <w:p>
@@ -2472,8 +2468,8 @@
                 <w:lang w:eastAsia="ja-JP"/>
               </w:rPr>
             </w:pPr>
-            <w:bookmarkStart w:id="38" w:name="WPEFRAMEWORK"/>
-            <w:bookmarkEnd w:id="38"/>
+            <w:bookmarkStart w:id="36" w:name="WPEFRAMEWORK"/>
+            <w:bookmarkEnd w:id="36"/>
             <w:r>
               <w:rPr>
                 <w:rFonts w:eastAsia="Cambria" w:eastAsiaTheme="minorHAnsi"/>
@@ -2496,7 +2492,7 @@
             </w:tcBorders>
             <w:shd w:fill="auto" w:val="clear"/>
             <w:tcMar>
-              <w:left w:w="142" w:type="dxa"/>
+              <w:left w:w="137" w:type="dxa"/>
             </w:tcMar>
           </w:tcPr>
           <w:p>
@@ -2548,7 +2544,7 @@
             </w:tcBorders>
             <w:shd w:fill="auto" w:val="clear"/>
             <w:tcMar>
-              <w:left w:w="142" w:type="dxa"/>
+              <w:left w:w="137" w:type="dxa"/>
             </w:tcMar>
           </w:tcPr>
           <w:p>
@@ -2581,7 +2577,7 @@
             </w:tcBorders>
             <w:shd w:fill="auto" w:val="clear"/>
             <w:tcMar>
-              <w:left w:w="142" w:type="dxa"/>
+              <w:left w:w="137" w:type="dxa"/>
             </w:tcMar>
           </w:tcPr>
           <w:p>
@@ -2626,7 +2622,7 @@
             </w:tcBorders>
             <w:shd w:fill="auto" w:val="clear"/>
             <w:tcMar>
-              <w:left w:w="142" w:type="dxa"/>
+              <w:left w:w="137" w:type="dxa"/>
             </w:tcMar>
           </w:tcPr>
           <w:p>
@@ -2659,7 +2655,7 @@
             </w:tcBorders>
             <w:shd w:fill="auto" w:val="clear"/>
             <w:tcMar>
-              <w:left w:w="142" w:type="dxa"/>
+              <w:left w:w="137" w:type="dxa"/>
             </w:tcMar>
           </w:tcPr>
           <w:p>
@@ -2701,7 +2697,7 @@
             </w:tcBorders>
             <w:shd w:fill="auto" w:val="clear"/>
             <w:tcMar>
-              <w:left w:w="142" w:type="dxa"/>
+              <w:left w:w="137" w:type="dxa"/>
             </w:tcMar>
           </w:tcPr>
           <w:p>
@@ -2734,7 +2730,7 @@
             </w:tcBorders>
             <w:shd w:fill="auto" w:val="clear"/>
             <w:tcMar>
-              <w:left w:w="142" w:type="dxa"/>
+              <w:left w:w="137" w:type="dxa"/>
             </w:tcMar>
           </w:tcPr>
           <w:p>
@@ -2783,7 +2779,7 @@
             </w:tcBorders>
             <w:shd w:fill="auto" w:val="clear"/>
             <w:tcMar>
-              <w:left w:w="142" w:type="dxa"/>
+              <w:left w:w="137" w:type="dxa"/>
             </w:tcMar>
           </w:tcPr>
           <w:p>
@@ -2816,7 +2812,7 @@
             </w:tcBorders>
             <w:shd w:fill="auto" w:val="clear"/>
             <w:tcMar>
-              <w:left w:w="142" w:type="dxa"/>
+              <w:left w:w="137" w:type="dxa"/>
             </w:tcMar>
           </w:tcPr>
           <w:p>
@@ -2874,7 +2870,7 @@
             </w:tcBorders>
             <w:shd w:fill="auto" w:val="clear"/>
             <w:tcMar>
-              <w:left w:w="142" w:type="dxa"/>
+              <w:left w:w="137" w:type="dxa"/>
             </w:tcMar>
           </w:tcPr>
           <w:p>
@@ -2907,7 +2903,7 @@
             </w:tcBorders>
             <w:shd w:fill="auto" w:val="clear"/>
             <w:tcMar>
-              <w:left w:w="142" w:type="dxa"/>
+              <w:left w:w="137" w:type="dxa"/>
             </w:tcMar>
           </w:tcPr>
           <w:p>
@@ -2949,7 +2945,7 @@
             </w:tcBorders>
             <w:shd w:fill="auto" w:val="clear"/>
             <w:tcMar>
-              <w:left w:w="142" w:type="dxa"/>
+              <w:left w:w="137" w:type="dxa"/>
             </w:tcMar>
           </w:tcPr>
           <w:p>
@@ -2982,7 +2978,7 @@
             </w:tcBorders>
             <w:shd w:fill="auto" w:val="clear"/>
             <w:tcMar>
-              <w:left w:w="142" w:type="dxa"/>
+              <w:left w:w="137" w:type="dxa"/>
             </w:tcMar>
           </w:tcPr>
           <w:p>
@@ -3028,8 +3024,10 @@
         </w:numPr>
         <w:rPr/>
       </w:pPr>
-      <w:bookmarkStart w:id="39" w:name="_Toc502761805"/>
-      <w:bookmarkStart w:id="40" w:name="_Toc496167964"/>
+      <w:bookmarkStart w:id="37" w:name="_Toc496167964"/>
+      <w:bookmarkStart w:id="38" w:name="_Toc502761805"/>
+      <w:bookmarkEnd w:id="25"/>
+      <w:bookmarkEnd w:id="26"/>
       <w:bookmarkEnd w:id="27"/>
       <w:bookmarkEnd w:id="28"/>
       <w:bookmarkEnd w:id="29"/>
@@ -3039,10 +3037,8 @@
       <w:bookmarkEnd w:id="33"/>
       <w:bookmarkEnd w:id="34"/>
       <w:bookmarkEnd w:id="35"/>
-      <w:bookmarkEnd w:id="36"/>
       <w:bookmarkEnd w:id="37"/>
-      <w:bookmarkEnd w:id="39"/>
-      <w:bookmarkEnd w:id="40"/>
+      <w:bookmarkEnd w:id="38"/>
       <w:r>
         <w:rPr/>
         <w:t>Open Issues</w:t>
@@ -3084,24 +3080,24 @@
         </w:numPr>
         <w:rPr/>
       </w:pPr>
-      <w:bookmarkStart w:id="41" w:name="_Toc502761806"/>
-      <w:bookmarkStart w:id="42" w:name="_Toc496167965"/>
-      <w:bookmarkStart w:id="43" w:name="_Toc343778514"/>
-      <w:bookmarkStart w:id="44" w:name="_Toc284413652"/>
-      <w:bookmarkStart w:id="45" w:name="_Toc284413619"/>
-      <w:bookmarkStart w:id="46" w:name="_Toc287455218"/>
+      <w:bookmarkStart w:id="39" w:name="_Toc287455218"/>
+      <w:bookmarkStart w:id="40" w:name="_Toc284413619"/>
+      <w:bookmarkStart w:id="41" w:name="_Toc284413652"/>
+      <w:bookmarkStart w:id="42" w:name="_Toc343778514"/>
+      <w:bookmarkStart w:id="43" w:name="_Toc496167965"/>
+      <w:bookmarkStart w:id="44" w:name="_Toc502761806"/>
+      <w:bookmarkStart w:id="45" w:name="_Toc258404206"/>
+      <w:bookmarkStart w:id="46" w:name="_Toc258408158"/>
       <w:bookmarkStart w:id="47" w:name="_Toc258410912"/>
-      <w:bookmarkStart w:id="48" w:name="_Toc258408158"/>
-      <w:bookmarkStart w:id="49" w:name="_Toc258404206"/>
-      <w:bookmarkEnd w:id="47"/>
-      <w:bookmarkEnd w:id="48"/>
-      <w:bookmarkEnd w:id="49"/>
+      <w:bookmarkEnd w:id="39"/>
+      <w:bookmarkEnd w:id="40"/>
       <w:bookmarkEnd w:id="41"/>
       <w:bookmarkEnd w:id="42"/>
       <w:bookmarkEnd w:id="43"/>
       <w:bookmarkEnd w:id="44"/>
       <w:bookmarkEnd w:id="45"/>
       <w:bookmarkEnd w:id="46"/>
+      <w:bookmarkEnd w:id="47"/>
       <w:r>
         <w:rPr/>
         <w:t>Limitations</w:t>
@@ -3122,26 +3118,26 @@
         <w:pStyle w:val="Normal"/>
         <w:rPr/>
       </w:pPr>
-      <w:bookmarkStart w:id="50" w:name="_Toc343778515"/>
-      <w:bookmarkStart w:id="51" w:name="_Toc284413653"/>
-      <w:bookmarkStart w:id="52" w:name="_Toc284413620"/>
-      <w:bookmarkStart w:id="53" w:name="_Toc287455219"/>
-      <w:bookmarkStart w:id="54" w:name="_Toc254789305"/>
-      <w:bookmarkStart w:id="55" w:name="_Toc254783251"/>
-      <w:bookmarkStart w:id="56" w:name="_Toc254779152"/>
-      <w:bookmarkStart w:id="57" w:name="_Toc120097066"/>
+      <w:bookmarkStart w:id="48" w:name="_Toc120097066"/>
+      <w:bookmarkStart w:id="49" w:name="_Toc254779152"/>
+      <w:bookmarkStart w:id="50" w:name="_Toc254783251"/>
+      <w:bookmarkStart w:id="51" w:name="_Toc254789305"/>
+      <w:bookmarkStart w:id="52" w:name="_Toc287455219"/>
+      <w:bookmarkStart w:id="53" w:name="_Toc284413620"/>
+      <w:bookmarkStart w:id="54" w:name="_Toc284413653"/>
+      <w:bookmarkStart w:id="55" w:name="_Toc343778515"/>
       <w:r>
         <w:rPr/>
         <w:t>Legend</w:t>
       </w:r>
+      <w:bookmarkEnd w:id="48"/>
+      <w:bookmarkEnd w:id="49"/>
       <w:bookmarkEnd w:id="50"/>
       <w:bookmarkEnd w:id="51"/>
       <w:bookmarkEnd w:id="52"/>
       <w:bookmarkEnd w:id="53"/>
       <w:bookmarkEnd w:id="54"/>
       <w:bookmarkEnd w:id="55"/>
-      <w:bookmarkEnd w:id="56"/>
-      <w:bookmarkEnd w:id="57"/>
       <w:r>
         <w:rPr/>
         <w:t>:</w:t>
@@ -3164,757 +3160,759 @@
           <w:b/>
         </w:rPr>
       </w:pPr>
-      <w:bookmarkStart w:id="58" w:name="_Toc237328907"/>
-      <w:bookmarkStart w:id="59" w:name="_Toc237328274"/>
-      <w:bookmarkStart w:id="60" w:name="_Toc237156500"/>
-      <w:bookmarkStart w:id="61" w:name="_Toc237145329"/>
-      <w:bookmarkStart w:id="62" w:name="_Toc237144696"/>
-      <w:bookmarkStart w:id="63" w:name="_Toc237068240"/>
-      <w:bookmarkStart w:id="64" w:name="_Toc237067201"/>
-      <w:bookmarkStart w:id="65" w:name="_Toc237048783"/>
-      <w:bookmarkStart w:id="66" w:name="_Toc236815170"/>
-      <w:bookmarkStart w:id="67" w:name="_Toc236814542"/>
-      <w:bookmarkStart w:id="68" w:name="_Toc236813908"/>
-      <w:bookmarkStart w:id="69" w:name="_Toc236813274"/>
-      <w:bookmarkStart w:id="70" w:name="_Toc236812641"/>
-      <w:bookmarkStart w:id="71" w:name="_Toc236812007"/>
-      <w:bookmarkStart w:id="72" w:name="_Toc236811373"/>
-      <w:bookmarkStart w:id="73" w:name="_Toc236810738"/>
-      <w:bookmarkStart w:id="74" w:name="_Toc237328906"/>
-      <w:bookmarkStart w:id="75" w:name="_Toc237328273"/>
-      <w:bookmarkStart w:id="76" w:name="_Toc237156499"/>
-      <w:bookmarkStart w:id="77" w:name="_Toc237145328"/>
-      <w:bookmarkStart w:id="78" w:name="_Toc237144695"/>
-      <w:bookmarkStart w:id="79" w:name="_Toc237068239"/>
-      <w:bookmarkStart w:id="80" w:name="_Toc237067200"/>
-      <w:bookmarkStart w:id="81" w:name="_Toc237048782"/>
-      <w:bookmarkStart w:id="82" w:name="_Toc236815169"/>
-      <w:bookmarkStart w:id="83" w:name="_Toc236814541"/>
-      <w:bookmarkStart w:id="84" w:name="_Toc236813907"/>
-      <w:bookmarkStart w:id="85" w:name="_Toc236813273"/>
-      <w:bookmarkStart w:id="86" w:name="_Toc236812640"/>
-      <w:bookmarkStart w:id="87" w:name="_Toc236812006"/>
-      <w:bookmarkStart w:id="88" w:name="_Toc236811372"/>
-      <w:bookmarkStart w:id="89" w:name="_Toc236810737"/>
-      <w:bookmarkStart w:id="90" w:name="_Toc237328905"/>
-      <w:bookmarkStart w:id="91" w:name="_Toc237328272"/>
-      <w:bookmarkStart w:id="92" w:name="_Toc237156498"/>
-      <w:bookmarkStart w:id="93" w:name="_Toc237145327"/>
-      <w:bookmarkStart w:id="94" w:name="_Toc237144694"/>
-      <w:bookmarkStart w:id="95" w:name="_Toc237068238"/>
-      <w:bookmarkStart w:id="96" w:name="_Toc237067199"/>
-      <w:bookmarkStart w:id="97" w:name="_Toc237048781"/>
-      <w:bookmarkStart w:id="98" w:name="_Toc236815168"/>
-      <w:bookmarkStart w:id="99" w:name="_Toc236814540"/>
-      <w:bookmarkStart w:id="100" w:name="_Toc236813906"/>
-      <w:bookmarkStart w:id="101" w:name="_Toc236813272"/>
-      <w:bookmarkStart w:id="102" w:name="_Toc236812639"/>
-      <w:bookmarkStart w:id="103" w:name="_Toc236812005"/>
-      <w:bookmarkStart w:id="104" w:name="_Toc236811371"/>
-      <w:bookmarkStart w:id="105" w:name="_Toc236810736"/>
-      <w:bookmarkStart w:id="106" w:name="_Toc237328904"/>
-      <w:bookmarkStart w:id="107" w:name="_Toc237328271"/>
-      <w:bookmarkStart w:id="108" w:name="_Toc237156497"/>
-      <w:bookmarkStart w:id="109" w:name="_Toc237145326"/>
-      <w:bookmarkStart w:id="110" w:name="_Toc237144693"/>
-      <w:bookmarkStart w:id="111" w:name="_Toc237068237"/>
-      <w:bookmarkStart w:id="112" w:name="_Toc237067198"/>
-      <w:bookmarkStart w:id="113" w:name="_Toc237048780"/>
-      <w:bookmarkStart w:id="114" w:name="_Toc236815167"/>
-      <w:bookmarkStart w:id="115" w:name="_Toc236814539"/>
-      <w:bookmarkStart w:id="116" w:name="_Toc236813905"/>
-      <w:bookmarkStart w:id="117" w:name="_Toc236813271"/>
-      <w:bookmarkStart w:id="118" w:name="_Toc236812638"/>
-      <w:bookmarkStart w:id="119" w:name="_Toc236812004"/>
-      <w:bookmarkStart w:id="120" w:name="_Toc236811370"/>
-      <w:bookmarkStart w:id="121" w:name="_Toc236810735"/>
-      <w:bookmarkStart w:id="122" w:name="_Toc237328891"/>
-      <w:bookmarkStart w:id="123" w:name="_Toc237328258"/>
-      <w:bookmarkStart w:id="124" w:name="_Toc237156484"/>
-      <w:bookmarkStart w:id="125" w:name="_Toc237145313"/>
-      <w:bookmarkStart w:id="126" w:name="_Toc237144680"/>
-      <w:bookmarkStart w:id="127" w:name="_Toc237068224"/>
-      <w:bookmarkStart w:id="128" w:name="_Toc237067185"/>
-      <w:bookmarkStart w:id="129" w:name="_Toc237048767"/>
-      <w:bookmarkStart w:id="130" w:name="_Toc236815154"/>
-      <w:bookmarkStart w:id="131" w:name="_Toc236814526"/>
-      <w:bookmarkStart w:id="132" w:name="_Toc236813892"/>
-      <w:bookmarkStart w:id="133" w:name="_Toc236813258"/>
-      <w:bookmarkStart w:id="134" w:name="_Toc236812625"/>
-      <w:bookmarkStart w:id="135" w:name="_Toc236811991"/>
-      <w:bookmarkStart w:id="136" w:name="_Toc236811357"/>
-      <w:bookmarkStart w:id="137" w:name="_Toc236810722"/>
-      <w:bookmarkStart w:id="138" w:name="_Toc237328890"/>
-      <w:bookmarkStart w:id="139" w:name="_Toc237328257"/>
-      <w:bookmarkStart w:id="140" w:name="_Toc237156483"/>
-      <w:bookmarkStart w:id="141" w:name="_Toc237145312"/>
-      <w:bookmarkStart w:id="142" w:name="_Toc237144679"/>
-      <w:bookmarkStart w:id="143" w:name="_Toc237068223"/>
-      <w:bookmarkStart w:id="144" w:name="_Toc237067184"/>
-      <w:bookmarkStart w:id="145" w:name="_Toc237048766"/>
-      <w:bookmarkStart w:id="146" w:name="_Toc236815153"/>
-      <w:bookmarkStart w:id="147" w:name="_Toc236814525"/>
-      <w:bookmarkStart w:id="148" w:name="_Toc236813891"/>
-      <w:bookmarkStart w:id="149" w:name="_Toc236813257"/>
-      <w:bookmarkStart w:id="150" w:name="_Toc236812624"/>
-      <w:bookmarkStart w:id="151" w:name="_Toc236811990"/>
-      <w:bookmarkStart w:id="152" w:name="_Toc236811356"/>
-      <w:bookmarkStart w:id="153" w:name="_Toc236810721"/>
-      <w:bookmarkStart w:id="154" w:name="_Toc237328889"/>
-      <w:bookmarkStart w:id="155" w:name="_Toc237328256"/>
-      <w:bookmarkStart w:id="156" w:name="_Toc237156482"/>
-      <w:bookmarkStart w:id="157" w:name="_Toc237145311"/>
-      <w:bookmarkStart w:id="158" w:name="_Toc237144678"/>
-      <w:bookmarkStart w:id="159" w:name="_Toc237068222"/>
-      <w:bookmarkStart w:id="160" w:name="_Toc237067183"/>
-      <w:bookmarkStart w:id="161" w:name="_Toc237048765"/>
-      <w:bookmarkStart w:id="162" w:name="_Toc236815152"/>
-      <w:bookmarkStart w:id="163" w:name="_Toc236814524"/>
-      <w:bookmarkStart w:id="164" w:name="_Toc236813890"/>
-      <w:bookmarkStart w:id="165" w:name="_Toc236813256"/>
-      <w:bookmarkStart w:id="166" w:name="_Toc236812623"/>
-      <w:bookmarkStart w:id="167" w:name="_Toc236811989"/>
-      <w:bookmarkStart w:id="168" w:name="_Toc236811355"/>
-      <w:bookmarkStart w:id="169" w:name="_Toc236810720"/>
-      <w:bookmarkStart w:id="170" w:name="_Toc237328888"/>
-      <w:bookmarkStart w:id="171" w:name="_Toc237328255"/>
-      <w:bookmarkStart w:id="172" w:name="_Toc237156481"/>
-      <w:bookmarkStart w:id="173" w:name="_Toc237145310"/>
-      <w:bookmarkStart w:id="174" w:name="_Toc237144677"/>
-      <w:bookmarkStart w:id="175" w:name="_Toc237068221"/>
-      <w:bookmarkStart w:id="176" w:name="_Toc237067182"/>
-      <w:bookmarkStart w:id="177" w:name="_Toc237048764"/>
-      <w:bookmarkStart w:id="178" w:name="_Toc236815151"/>
-      <w:bookmarkStart w:id="179" w:name="_Toc236814523"/>
-      <w:bookmarkStart w:id="180" w:name="_Toc236813889"/>
-      <w:bookmarkStart w:id="181" w:name="_Toc236813255"/>
-      <w:bookmarkStart w:id="182" w:name="_Toc236812622"/>
-      <w:bookmarkStart w:id="183" w:name="_Toc236811988"/>
-      <w:bookmarkStart w:id="184" w:name="_Toc236811354"/>
-      <w:bookmarkStart w:id="185" w:name="_Toc236810719"/>
-      <w:bookmarkStart w:id="186" w:name="_Toc237328878"/>
-      <w:bookmarkStart w:id="187" w:name="_Toc237328245"/>
-      <w:bookmarkStart w:id="188" w:name="_Toc237156471"/>
-      <w:bookmarkStart w:id="189" w:name="_Toc237145300"/>
-      <w:bookmarkStart w:id="190" w:name="_Toc237144667"/>
-      <w:bookmarkStart w:id="191" w:name="_Toc237068211"/>
-      <w:bookmarkStart w:id="192" w:name="_Toc237067172"/>
-      <w:bookmarkStart w:id="193" w:name="_Toc237048754"/>
-      <w:bookmarkStart w:id="194" w:name="_Toc236815141"/>
-      <w:bookmarkStart w:id="195" w:name="_Toc236814513"/>
-      <w:bookmarkStart w:id="196" w:name="_Toc236813879"/>
-      <w:bookmarkStart w:id="197" w:name="_Toc236813245"/>
-      <w:bookmarkStart w:id="198" w:name="_Toc236812612"/>
-      <w:bookmarkStart w:id="199" w:name="_Toc236811978"/>
-      <w:bookmarkStart w:id="200" w:name="_Toc236811344"/>
-      <w:bookmarkStart w:id="201" w:name="_Toc236810709"/>
-      <w:bookmarkStart w:id="202" w:name="_Toc237328877"/>
-      <w:bookmarkStart w:id="203" w:name="_Toc237328244"/>
-      <w:bookmarkStart w:id="204" w:name="_Toc237156470"/>
-      <w:bookmarkStart w:id="205" w:name="_Toc237145299"/>
-      <w:bookmarkStart w:id="206" w:name="_Toc237144666"/>
-      <w:bookmarkStart w:id="207" w:name="_Toc237068210"/>
-      <w:bookmarkStart w:id="208" w:name="_Toc237067171"/>
-      <w:bookmarkStart w:id="209" w:name="_Toc237048753"/>
-      <w:bookmarkStart w:id="210" w:name="_Toc236815140"/>
-      <w:bookmarkStart w:id="211" w:name="_Toc236814512"/>
-      <w:bookmarkStart w:id="212" w:name="_Toc236813878"/>
-      <w:bookmarkStart w:id="213" w:name="_Toc236813244"/>
-      <w:bookmarkStart w:id="214" w:name="_Toc236812611"/>
-      <w:bookmarkStart w:id="215" w:name="_Toc236811977"/>
-      <w:bookmarkStart w:id="216" w:name="_Toc236811343"/>
-      <w:bookmarkStart w:id="217" w:name="_Toc236810708"/>
-      <w:bookmarkStart w:id="218" w:name="_Toc237328876"/>
-      <w:bookmarkStart w:id="219" w:name="_Toc237328243"/>
-      <w:bookmarkStart w:id="220" w:name="_Toc237156469"/>
-      <w:bookmarkStart w:id="221" w:name="_Toc237145298"/>
-      <w:bookmarkStart w:id="222" w:name="_Toc237144665"/>
-      <w:bookmarkStart w:id="223" w:name="_Toc237068209"/>
-      <w:bookmarkStart w:id="224" w:name="_Toc237067170"/>
-      <w:bookmarkStart w:id="225" w:name="_Toc237048752"/>
-      <w:bookmarkStart w:id="226" w:name="_Toc236815139"/>
-      <w:bookmarkStart w:id="227" w:name="_Toc236814511"/>
-      <w:bookmarkStart w:id="228" w:name="_Toc236813877"/>
-      <w:bookmarkStart w:id="229" w:name="_Toc236813243"/>
-      <w:bookmarkStart w:id="230" w:name="_Toc236812610"/>
-      <w:bookmarkStart w:id="231" w:name="_Toc236811976"/>
-      <w:bookmarkStart w:id="232" w:name="_Toc236811342"/>
-      <w:bookmarkStart w:id="233" w:name="_Toc236810707"/>
-      <w:bookmarkStart w:id="234" w:name="_Toc237328875"/>
-      <w:bookmarkStart w:id="235" w:name="_Toc237328242"/>
-      <w:bookmarkStart w:id="236" w:name="_Toc237156468"/>
-      <w:bookmarkStart w:id="237" w:name="_Toc237145297"/>
-      <w:bookmarkStart w:id="238" w:name="_Toc237144664"/>
-      <w:bookmarkStart w:id="239" w:name="_Toc237068208"/>
-      <w:bookmarkStart w:id="240" w:name="_Toc237067169"/>
-      <w:bookmarkStart w:id="241" w:name="_Toc237048751"/>
-      <w:bookmarkStart w:id="242" w:name="_Toc236815138"/>
-      <w:bookmarkStart w:id="243" w:name="_Toc236814510"/>
-      <w:bookmarkStart w:id="244" w:name="_Toc236813876"/>
-      <w:bookmarkStart w:id="245" w:name="_Toc236813242"/>
-      <w:bookmarkStart w:id="246" w:name="_Toc236812609"/>
-      <w:bookmarkStart w:id="247" w:name="_Toc236811975"/>
-      <w:bookmarkStart w:id="248" w:name="_Toc236811341"/>
-      <w:bookmarkStart w:id="249" w:name="_Toc236810706"/>
-      <w:bookmarkStart w:id="250" w:name="_Toc237328874"/>
-      <w:bookmarkStart w:id="251" w:name="_Toc237328241"/>
-      <w:bookmarkStart w:id="252" w:name="_Toc237156467"/>
-      <w:bookmarkStart w:id="253" w:name="_Toc237145296"/>
-      <w:bookmarkStart w:id="254" w:name="_Toc237144663"/>
-      <w:bookmarkStart w:id="255" w:name="_Toc237068207"/>
-      <w:bookmarkStart w:id="256" w:name="_Toc237067168"/>
-      <w:bookmarkStart w:id="257" w:name="_Toc237048750"/>
-      <w:bookmarkStart w:id="258" w:name="_Toc236815137"/>
-      <w:bookmarkStart w:id="259" w:name="_Toc236814509"/>
-      <w:bookmarkStart w:id="260" w:name="_Toc236813875"/>
-      <w:bookmarkStart w:id="261" w:name="_Toc236813241"/>
-      <w:bookmarkStart w:id="262" w:name="_Toc236812608"/>
-      <w:bookmarkStart w:id="263" w:name="_Toc236811974"/>
-      <w:bookmarkStart w:id="264" w:name="_Toc236811340"/>
-      <w:bookmarkStart w:id="265" w:name="_Toc236810705"/>
-      <w:bookmarkStart w:id="266" w:name="_Toc237328864"/>
-      <w:bookmarkStart w:id="267" w:name="_Toc237328231"/>
-      <w:bookmarkStart w:id="268" w:name="_Toc237156457"/>
-      <w:bookmarkStart w:id="269" w:name="_Toc237145286"/>
-      <w:bookmarkStart w:id="270" w:name="_Toc237144653"/>
-      <w:bookmarkStart w:id="271" w:name="_Toc237068197"/>
-      <w:bookmarkStart w:id="272" w:name="_Toc237067158"/>
-      <w:bookmarkStart w:id="273" w:name="_Toc237048740"/>
-      <w:bookmarkStart w:id="274" w:name="_Toc236815127"/>
-      <w:bookmarkStart w:id="275" w:name="_Toc236814499"/>
-      <w:bookmarkStart w:id="276" w:name="_Toc236813865"/>
-      <w:bookmarkStart w:id="277" w:name="_Toc236813231"/>
-      <w:bookmarkStart w:id="278" w:name="_Toc236812598"/>
-      <w:bookmarkStart w:id="279" w:name="_Toc236811964"/>
-      <w:bookmarkStart w:id="280" w:name="_Toc236811330"/>
-      <w:bookmarkStart w:id="281" w:name="_Toc236810695"/>
-      <w:bookmarkStart w:id="282" w:name="_Toc237328863"/>
-      <w:bookmarkStart w:id="283" w:name="_Toc237328230"/>
-      <w:bookmarkStart w:id="284" w:name="_Toc237156456"/>
-      <w:bookmarkStart w:id="285" w:name="_Toc237145285"/>
-      <w:bookmarkStart w:id="286" w:name="_Toc237144652"/>
-      <w:bookmarkStart w:id="287" w:name="_Toc237068196"/>
-      <w:bookmarkStart w:id="288" w:name="_Toc237067157"/>
-      <w:bookmarkStart w:id="289" w:name="_Toc237048739"/>
-      <w:bookmarkStart w:id="290" w:name="_Toc236815126"/>
-      <w:bookmarkStart w:id="291" w:name="_Toc236814498"/>
-      <w:bookmarkStart w:id="292" w:name="_Toc236813864"/>
-      <w:bookmarkStart w:id="293" w:name="_Toc236813230"/>
-      <w:bookmarkStart w:id="294" w:name="_Toc236812597"/>
-      <w:bookmarkStart w:id="295" w:name="_Toc236811963"/>
-      <w:bookmarkStart w:id="296" w:name="_Toc236811329"/>
-      <w:bookmarkStart w:id="297" w:name="_Toc236810694"/>
-      <w:bookmarkStart w:id="298" w:name="_Toc237328862"/>
-      <w:bookmarkStart w:id="299" w:name="_Toc237328229"/>
-      <w:bookmarkStart w:id="300" w:name="_Toc237156455"/>
-      <w:bookmarkStart w:id="301" w:name="_Toc237145284"/>
-      <w:bookmarkStart w:id="302" w:name="_Toc237144651"/>
-      <w:bookmarkStart w:id="303" w:name="_Toc237068195"/>
-      <w:bookmarkStart w:id="304" w:name="_Toc237067156"/>
-      <w:bookmarkStart w:id="305" w:name="_Toc237048738"/>
-      <w:bookmarkStart w:id="306" w:name="_Toc236815125"/>
-      <w:bookmarkStart w:id="307" w:name="_Toc236814497"/>
-      <w:bookmarkStart w:id="308" w:name="_Toc236813863"/>
-      <w:bookmarkStart w:id="309" w:name="_Toc236813229"/>
-      <w:bookmarkStart w:id="310" w:name="_Toc236812596"/>
-      <w:bookmarkStart w:id="311" w:name="_Toc236811962"/>
-      <w:bookmarkStart w:id="312" w:name="_Toc236811328"/>
-      <w:bookmarkStart w:id="313" w:name="_Toc236810693"/>
-      <w:bookmarkStart w:id="314" w:name="_Toc237328861"/>
-      <w:bookmarkStart w:id="315" w:name="_Toc237328228"/>
-      <w:bookmarkStart w:id="316" w:name="_Toc237156454"/>
-      <w:bookmarkStart w:id="317" w:name="_Toc237145283"/>
-      <w:bookmarkStart w:id="318" w:name="_Toc237144650"/>
-      <w:bookmarkStart w:id="319" w:name="_Toc237068194"/>
-      <w:bookmarkStart w:id="320" w:name="_Toc237067155"/>
-      <w:bookmarkStart w:id="321" w:name="_Toc237048737"/>
-      <w:bookmarkStart w:id="322" w:name="_Toc236815124"/>
-      <w:bookmarkStart w:id="323" w:name="_Toc236814496"/>
-      <w:bookmarkStart w:id="324" w:name="_Toc236813862"/>
-      <w:bookmarkStart w:id="325" w:name="_Toc236813228"/>
-      <w:bookmarkStart w:id="326" w:name="_Toc236812595"/>
-      <w:bookmarkStart w:id="327" w:name="_Toc236811961"/>
-      <w:bookmarkStart w:id="328" w:name="_Toc236811327"/>
-      <w:bookmarkStart w:id="329" w:name="_Toc236810692"/>
-      <w:bookmarkStart w:id="330" w:name="_Toc237328860"/>
-      <w:bookmarkStart w:id="331" w:name="_Toc237328227"/>
-      <w:bookmarkStart w:id="332" w:name="_Toc237156453"/>
-      <w:bookmarkStart w:id="333" w:name="_Toc237145282"/>
-      <w:bookmarkStart w:id="334" w:name="_Toc237144649"/>
-      <w:bookmarkStart w:id="335" w:name="_Toc237068193"/>
-      <w:bookmarkStart w:id="336" w:name="_Toc237067154"/>
-      <w:bookmarkStart w:id="337" w:name="_Toc237048736"/>
-      <w:bookmarkStart w:id="338" w:name="_Toc236815123"/>
-      <w:bookmarkStart w:id="339" w:name="_Toc236814495"/>
-      <w:bookmarkStart w:id="340" w:name="_Toc236813861"/>
-      <w:bookmarkStart w:id="341" w:name="_Toc236813227"/>
-      <w:bookmarkStart w:id="342" w:name="_Toc236812594"/>
-      <w:bookmarkStart w:id="343" w:name="_Toc236811960"/>
-      <w:bookmarkStart w:id="344" w:name="_Toc236811326"/>
-      <w:bookmarkStart w:id="345" w:name="_Toc236810691"/>
-      <w:bookmarkStart w:id="346" w:name="_Toc237328859"/>
-      <w:bookmarkStart w:id="347" w:name="_Toc237328226"/>
-      <w:bookmarkStart w:id="348" w:name="_Toc237156452"/>
-      <w:bookmarkStart w:id="349" w:name="_Toc237145281"/>
-      <w:bookmarkStart w:id="350" w:name="_Toc237144648"/>
-      <w:bookmarkStart w:id="351" w:name="_Toc237068192"/>
-      <w:bookmarkStart w:id="352" w:name="_Toc237067153"/>
-      <w:bookmarkStart w:id="353" w:name="_Toc237048735"/>
-      <w:bookmarkStart w:id="354" w:name="_Toc236815122"/>
-      <w:bookmarkStart w:id="355" w:name="_Toc236814494"/>
-      <w:bookmarkStart w:id="356" w:name="_Toc236813860"/>
-      <w:bookmarkStart w:id="357" w:name="_Toc236813226"/>
-      <w:bookmarkStart w:id="358" w:name="_Toc236812593"/>
-      <w:bookmarkStart w:id="359" w:name="_Toc236811959"/>
-      <w:bookmarkStart w:id="360" w:name="_Toc236811325"/>
-      <w:bookmarkStart w:id="361" w:name="_Toc236810690"/>
-      <w:bookmarkStart w:id="362" w:name="_Toc237328843"/>
-      <w:bookmarkStart w:id="363" w:name="_Toc237328210"/>
-      <w:bookmarkStart w:id="364" w:name="_Toc237156436"/>
-      <w:bookmarkStart w:id="365" w:name="_Toc237145265"/>
-      <w:bookmarkStart w:id="366" w:name="_Toc237144632"/>
-      <w:bookmarkStart w:id="367" w:name="_Toc237068176"/>
-      <w:bookmarkStart w:id="368" w:name="_Toc237067137"/>
-      <w:bookmarkStart w:id="369" w:name="_Toc237048719"/>
-      <w:bookmarkStart w:id="370" w:name="_Toc236815106"/>
-      <w:bookmarkStart w:id="371" w:name="_Toc236814478"/>
-      <w:bookmarkStart w:id="372" w:name="_Toc236813844"/>
-      <w:bookmarkStart w:id="373" w:name="_Toc236813210"/>
-      <w:bookmarkStart w:id="374" w:name="_Toc236812577"/>
-      <w:bookmarkStart w:id="375" w:name="_Toc236811943"/>
-      <w:bookmarkStart w:id="376" w:name="_Toc236811309"/>
-      <w:bookmarkStart w:id="377" w:name="_Toc236810674"/>
-      <w:bookmarkStart w:id="378" w:name="_Toc237328842"/>
-      <w:bookmarkStart w:id="379" w:name="_Toc237328209"/>
-      <w:bookmarkStart w:id="380" w:name="_Toc237156435"/>
-      <w:bookmarkStart w:id="381" w:name="_Toc237145264"/>
-      <w:bookmarkStart w:id="382" w:name="_Toc237144631"/>
-      <w:bookmarkStart w:id="383" w:name="_Toc237068175"/>
-      <w:bookmarkStart w:id="384" w:name="_Toc237067136"/>
-      <w:bookmarkStart w:id="385" w:name="_Toc237048718"/>
-      <w:bookmarkStart w:id="386" w:name="_Toc236815105"/>
-      <w:bookmarkStart w:id="387" w:name="_Toc236814477"/>
-      <w:bookmarkStart w:id="388" w:name="_Toc236813843"/>
-      <w:bookmarkStart w:id="389" w:name="_Toc236813209"/>
-      <w:bookmarkStart w:id="390" w:name="_Toc236812576"/>
-      <w:bookmarkStart w:id="391" w:name="_Toc236811942"/>
-      <w:bookmarkStart w:id="392" w:name="_Toc236811308"/>
-      <w:bookmarkStart w:id="393" w:name="_Toc236810673"/>
-      <w:bookmarkStart w:id="394" w:name="_Toc237328841"/>
-      <w:bookmarkStart w:id="395" w:name="_Toc237328208"/>
-      <w:bookmarkStart w:id="396" w:name="_Toc237156434"/>
-      <w:bookmarkStart w:id="397" w:name="_Toc237145263"/>
-      <w:bookmarkStart w:id="398" w:name="_Toc237144630"/>
-      <w:bookmarkStart w:id="399" w:name="_Toc237068174"/>
-      <w:bookmarkStart w:id="400" w:name="_Toc237067135"/>
-      <w:bookmarkStart w:id="401" w:name="_Toc237048717"/>
-      <w:bookmarkStart w:id="402" w:name="_Toc236815104"/>
-      <w:bookmarkStart w:id="403" w:name="_Toc236814476"/>
-      <w:bookmarkStart w:id="404" w:name="_Toc236813842"/>
-      <w:bookmarkStart w:id="405" w:name="_Toc236813208"/>
-      <w:bookmarkStart w:id="406" w:name="_Toc236812575"/>
-      <w:bookmarkStart w:id="407" w:name="_Toc236811941"/>
-      <w:bookmarkStart w:id="408" w:name="_Toc236811307"/>
-      <w:bookmarkStart w:id="409" w:name="_Toc236810672"/>
-      <w:bookmarkStart w:id="410" w:name="_Toc237328840"/>
-      <w:bookmarkStart w:id="411" w:name="_Toc237328207"/>
-      <w:bookmarkStart w:id="412" w:name="_Toc237156433"/>
-      <w:bookmarkStart w:id="413" w:name="_Toc237145262"/>
-      <w:bookmarkStart w:id="414" w:name="_Toc237144629"/>
-      <w:bookmarkStart w:id="415" w:name="_Toc237068173"/>
-      <w:bookmarkStart w:id="416" w:name="_Toc237067134"/>
-      <w:bookmarkStart w:id="417" w:name="_Toc237048716"/>
-      <w:bookmarkStart w:id="418" w:name="_Toc236815103"/>
-      <w:bookmarkStart w:id="419" w:name="_Toc236814475"/>
-      <w:bookmarkStart w:id="420" w:name="_Toc236813841"/>
-      <w:bookmarkStart w:id="421" w:name="_Toc236813207"/>
-      <w:bookmarkStart w:id="422" w:name="_Toc236812574"/>
-      <w:bookmarkStart w:id="423" w:name="_Toc236811940"/>
-      <w:bookmarkStart w:id="424" w:name="_Toc236811306"/>
-      <w:bookmarkStart w:id="425" w:name="_Toc236810671"/>
-      <w:bookmarkStart w:id="426" w:name="_Toc237328839"/>
-      <w:bookmarkStart w:id="427" w:name="_Toc237328206"/>
-      <w:bookmarkStart w:id="428" w:name="_Toc237156432"/>
-      <w:bookmarkStart w:id="429" w:name="_Toc237145261"/>
-      <w:bookmarkStart w:id="430" w:name="_Toc237144628"/>
-      <w:bookmarkStart w:id="431" w:name="_Toc237068172"/>
+      <w:bookmarkStart w:id="56" w:name="_Global_operation"/>
+      <w:bookmarkStart w:id="57" w:name="_Toc236811839"/>
+      <w:bookmarkStart w:id="58" w:name="_Toc236812473"/>
+      <w:bookmarkStart w:id="59" w:name="_Toc236813106"/>
+      <w:bookmarkStart w:id="60" w:name="_Toc236813740"/>
+      <w:bookmarkStart w:id="61" w:name="_Toc236814374"/>
+      <w:bookmarkStart w:id="62" w:name="_Toc236815002"/>
+      <w:bookmarkStart w:id="63" w:name="_Toc237048615"/>
+      <w:bookmarkStart w:id="64" w:name="_Toc237067033"/>
+      <w:bookmarkStart w:id="65" w:name="_Toc237068072"/>
+      <w:bookmarkStart w:id="66" w:name="_Toc237144528"/>
+      <w:bookmarkStart w:id="67" w:name="_Toc237145161"/>
+      <w:bookmarkStart w:id="68" w:name="_Toc237156332"/>
+      <w:bookmarkStart w:id="69" w:name="_Toc237328106"/>
+      <w:bookmarkStart w:id="70" w:name="_Toc237328739"/>
+      <w:bookmarkStart w:id="71" w:name="_Toc236810571"/>
+      <w:bookmarkStart w:id="72" w:name="_Toc236811206"/>
+      <w:bookmarkStart w:id="73" w:name="_Toc236811840"/>
+      <w:bookmarkStart w:id="74" w:name="_Toc236812474"/>
+      <w:bookmarkStart w:id="75" w:name="_Toc236813107"/>
+      <w:bookmarkStart w:id="76" w:name="_Toc236813741"/>
+      <w:bookmarkStart w:id="77" w:name="_Toc236814375"/>
+      <w:bookmarkStart w:id="78" w:name="_Toc236815003"/>
+      <w:bookmarkStart w:id="79" w:name="_Toc237048616"/>
+      <w:bookmarkStart w:id="80" w:name="_Toc237067034"/>
+      <w:bookmarkStart w:id="81" w:name="_Toc237068073"/>
+      <w:bookmarkStart w:id="82" w:name="_Toc237144529"/>
+      <w:bookmarkStart w:id="83" w:name="_Toc237145162"/>
+      <w:bookmarkStart w:id="84" w:name="_Toc237156333"/>
+      <w:bookmarkStart w:id="85" w:name="_Toc237328107"/>
+      <w:bookmarkStart w:id="86" w:name="_Toc237328740"/>
+      <w:bookmarkStart w:id="87" w:name="_Toc236810572"/>
+      <w:bookmarkStart w:id="88" w:name="_Toc236811207"/>
+      <w:bookmarkStart w:id="89" w:name="_Toc236811841"/>
+      <w:bookmarkStart w:id="90" w:name="_Toc236812475"/>
+      <w:bookmarkStart w:id="91" w:name="_Toc236813108"/>
+      <w:bookmarkStart w:id="92" w:name="_Toc236813742"/>
+      <w:bookmarkStart w:id="93" w:name="_Toc236814376"/>
+      <w:bookmarkStart w:id="94" w:name="_Toc236815004"/>
+      <w:bookmarkStart w:id="95" w:name="_Toc237048617"/>
+      <w:bookmarkStart w:id="96" w:name="_Toc237067035"/>
+      <w:bookmarkStart w:id="97" w:name="_Toc237068074"/>
+      <w:bookmarkStart w:id="98" w:name="_Toc237144530"/>
+      <w:bookmarkStart w:id="99" w:name="_Toc237145163"/>
+      <w:bookmarkStart w:id="100" w:name="_Toc237156334"/>
+      <w:bookmarkStart w:id="101" w:name="_Toc237328108"/>
+      <w:bookmarkStart w:id="102" w:name="_Toc237328741"/>
+      <w:bookmarkStart w:id="103" w:name="_Toc236810573"/>
+      <w:bookmarkStart w:id="104" w:name="_Toc236811208"/>
+      <w:bookmarkStart w:id="105" w:name="_Toc236811842"/>
+      <w:bookmarkStart w:id="106" w:name="_Toc236812476"/>
+      <w:bookmarkStart w:id="107" w:name="_Toc236813109"/>
+      <w:bookmarkStart w:id="108" w:name="_Toc236813743"/>
+      <w:bookmarkStart w:id="109" w:name="_Toc236814377"/>
+      <w:bookmarkStart w:id="110" w:name="_Toc236815005"/>
+      <w:bookmarkStart w:id="111" w:name="_Toc237048618"/>
+      <w:bookmarkStart w:id="112" w:name="_Toc237067036"/>
+      <w:bookmarkStart w:id="113" w:name="_Toc237068075"/>
+      <w:bookmarkStart w:id="114" w:name="_Toc237144531"/>
+      <w:bookmarkStart w:id="115" w:name="_Toc237145164"/>
+      <w:bookmarkStart w:id="116" w:name="_Toc237156335"/>
+      <w:bookmarkStart w:id="117" w:name="_Toc237328109"/>
+      <w:bookmarkStart w:id="118" w:name="_Toc237328742"/>
+      <w:bookmarkStart w:id="119" w:name="_Toc236810574"/>
+      <w:bookmarkStart w:id="120" w:name="_Toc236811209"/>
+      <w:bookmarkStart w:id="121" w:name="_Toc236811843"/>
+      <w:bookmarkStart w:id="122" w:name="_Toc236812477"/>
+      <w:bookmarkStart w:id="123" w:name="_Toc236813110"/>
+      <w:bookmarkStart w:id="124" w:name="_Toc236813744"/>
+      <w:bookmarkStart w:id="125" w:name="_Toc236814378"/>
+      <w:bookmarkStart w:id="126" w:name="_Toc236815006"/>
+      <w:bookmarkStart w:id="127" w:name="_Toc237048619"/>
+      <w:bookmarkStart w:id="128" w:name="_Toc237067037"/>
+      <w:bookmarkStart w:id="129" w:name="_Toc237068076"/>
+      <w:bookmarkStart w:id="130" w:name="_Toc237144532"/>
+      <w:bookmarkStart w:id="131" w:name="_Toc237145165"/>
+      <w:bookmarkStart w:id="132" w:name="_Toc237156336"/>
+      <w:bookmarkStart w:id="133" w:name="_Toc237328110"/>
+      <w:bookmarkStart w:id="134" w:name="_Toc237328743"/>
+      <w:bookmarkStart w:id="135" w:name="_Toc236810575"/>
+      <w:bookmarkStart w:id="136" w:name="_Toc236811210"/>
+      <w:bookmarkStart w:id="137" w:name="_Toc236811844"/>
+      <w:bookmarkStart w:id="138" w:name="_Toc236812478"/>
+      <w:bookmarkStart w:id="139" w:name="_Toc236813111"/>
+      <w:bookmarkStart w:id="140" w:name="_Toc236813745"/>
+      <w:bookmarkStart w:id="141" w:name="_Toc236814379"/>
+      <w:bookmarkStart w:id="142" w:name="_Toc236815007"/>
+      <w:bookmarkStart w:id="143" w:name="_Toc237048620"/>
+      <w:bookmarkStart w:id="144" w:name="_Toc237067038"/>
+      <w:bookmarkStart w:id="145" w:name="_Toc237068077"/>
+      <w:bookmarkStart w:id="146" w:name="_Toc237144533"/>
+      <w:bookmarkStart w:id="147" w:name="_Toc237145166"/>
+      <w:bookmarkStart w:id="148" w:name="_Toc237156337"/>
+      <w:bookmarkStart w:id="149" w:name="_Toc237328111"/>
+      <w:bookmarkStart w:id="150" w:name="_Toc237328744"/>
+      <w:bookmarkStart w:id="151" w:name="_Toc236810576"/>
+      <w:bookmarkStart w:id="152" w:name="_Toc236811211"/>
+      <w:bookmarkStart w:id="153" w:name="_Toc236811845"/>
+      <w:bookmarkStart w:id="154" w:name="_Toc236812479"/>
+      <w:bookmarkStart w:id="155" w:name="_Toc236813112"/>
+      <w:bookmarkStart w:id="156" w:name="_Toc236813746"/>
+      <w:bookmarkStart w:id="157" w:name="_Toc236814380"/>
+      <w:bookmarkStart w:id="158" w:name="_Toc236815008"/>
+      <w:bookmarkStart w:id="159" w:name="_Toc237048621"/>
+      <w:bookmarkStart w:id="160" w:name="_Toc237067039"/>
+      <w:bookmarkStart w:id="161" w:name="_Toc237068078"/>
+      <w:bookmarkStart w:id="162" w:name="_Toc237144534"/>
+      <w:bookmarkStart w:id="163" w:name="_Toc237145167"/>
+      <w:bookmarkStart w:id="164" w:name="_Toc237156338"/>
+      <w:bookmarkStart w:id="165" w:name="_Toc237328112"/>
+      <w:bookmarkStart w:id="166" w:name="_Toc237328745"/>
+      <w:bookmarkStart w:id="167" w:name="_Toc236810577"/>
+      <w:bookmarkStart w:id="168" w:name="_Toc236811212"/>
+      <w:bookmarkStart w:id="169" w:name="_Toc236811846"/>
+      <w:bookmarkStart w:id="170" w:name="_Toc236812480"/>
+      <w:bookmarkStart w:id="171" w:name="_Toc236813113"/>
+      <w:bookmarkStart w:id="172" w:name="_Toc236813747"/>
+      <w:bookmarkStart w:id="173" w:name="_Toc236814381"/>
+      <w:bookmarkStart w:id="174" w:name="_Toc236815009"/>
+      <w:bookmarkStart w:id="175" w:name="_Toc237048622"/>
+      <w:bookmarkStart w:id="176" w:name="_Toc237067040"/>
+      <w:bookmarkStart w:id="177" w:name="_Toc237068079"/>
+      <w:bookmarkStart w:id="178" w:name="_Toc237144535"/>
+      <w:bookmarkStart w:id="179" w:name="_Toc237145168"/>
+      <w:bookmarkStart w:id="180" w:name="_Toc237156339"/>
+      <w:bookmarkStart w:id="181" w:name="_Toc237328113"/>
+      <w:bookmarkStart w:id="182" w:name="_Toc237328746"/>
+      <w:bookmarkStart w:id="183" w:name="_Toc236810578"/>
+      <w:bookmarkStart w:id="184" w:name="_Toc236811213"/>
+      <w:bookmarkStart w:id="185" w:name="_Toc236811847"/>
+      <w:bookmarkStart w:id="186" w:name="_Toc236812481"/>
+      <w:bookmarkStart w:id="187" w:name="_Toc236813114"/>
+      <w:bookmarkStart w:id="188" w:name="_Toc236813748"/>
+      <w:bookmarkStart w:id="189" w:name="_Toc236814382"/>
+      <w:bookmarkStart w:id="190" w:name="_Toc236815010"/>
+      <w:bookmarkStart w:id="191" w:name="_Toc237048623"/>
+      <w:bookmarkStart w:id="192" w:name="_Toc237067041"/>
+      <w:bookmarkStart w:id="193" w:name="_Toc237068080"/>
+      <w:bookmarkStart w:id="194" w:name="_Toc237144536"/>
+      <w:bookmarkStart w:id="195" w:name="_Toc237145169"/>
+      <w:bookmarkStart w:id="196" w:name="_Toc237156340"/>
+      <w:bookmarkStart w:id="197" w:name="_Toc237328114"/>
+      <w:bookmarkStart w:id="198" w:name="_Toc237328747"/>
+      <w:bookmarkStart w:id="199" w:name="_Toc236810579"/>
+      <w:bookmarkStart w:id="200" w:name="_Toc236811214"/>
+      <w:bookmarkStart w:id="201" w:name="_Toc236811848"/>
+      <w:bookmarkStart w:id="202" w:name="_Toc236812482"/>
+      <w:bookmarkStart w:id="203" w:name="_Toc236813115"/>
+      <w:bookmarkStart w:id="204" w:name="_Toc236813749"/>
+      <w:bookmarkStart w:id="205" w:name="_Toc236814383"/>
+      <w:bookmarkStart w:id="206" w:name="_Toc236815011"/>
+      <w:bookmarkStart w:id="207" w:name="_Toc237048624"/>
+      <w:bookmarkStart w:id="208" w:name="_Toc237067042"/>
+      <w:bookmarkStart w:id="209" w:name="_Toc237068081"/>
+      <w:bookmarkStart w:id="210" w:name="_Toc237144537"/>
+      <w:bookmarkStart w:id="211" w:name="_Toc237145170"/>
+      <w:bookmarkStart w:id="212" w:name="_Toc237156341"/>
+      <w:bookmarkStart w:id="213" w:name="_Toc237328115"/>
+      <w:bookmarkStart w:id="214" w:name="_Toc237328748"/>
+      <w:bookmarkStart w:id="215" w:name="_Toc236810580"/>
+      <w:bookmarkStart w:id="216" w:name="_Toc236811215"/>
+      <w:bookmarkStart w:id="217" w:name="_Toc236811849"/>
+      <w:bookmarkStart w:id="218" w:name="_Toc236812483"/>
+      <w:bookmarkStart w:id="219" w:name="_Toc236813116"/>
+      <w:bookmarkStart w:id="220" w:name="_Toc236813750"/>
+      <w:bookmarkStart w:id="221" w:name="_Toc236814384"/>
+      <w:bookmarkStart w:id="222" w:name="_Toc236815012"/>
+      <w:bookmarkStart w:id="223" w:name="_Toc237048625"/>
+      <w:bookmarkStart w:id="224" w:name="_Toc237067043"/>
+      <w:bookmarkStart w:id="225" w:name="_Toc237068082"/>
+      <w:bookmarkStart w:id="226" w:name="_Toc237144538"/>
+      <w:bookmarkStart w:id="227" w:name="_Toc237145171"/>
+      <w:bookmarkStart w:id="228" w:name="_Toc237156342"/>
+      <w:bookmarkStart w:id="229" w:name="_Toc237328116"/>
+      <w:bookmarkStart w:id="230" w:name="_Toc237328749"/>
+      <w:bookmarkStart w:id="231" w:name="_Toc236810604"/>
+      <w:bookmarkStart w:id="232" w:name="_Toc236811239"/>
+      <w:bookmarkStart w:id="233" w:name="_Toc236811873"/>
+      <w:bookmarkStart w:id="234" w:name="_Toc236812507"/>
+      <w:bookmarkStart w:id="235" w:name="_Toc236813140"/>
+      <w:bookmarkStart w:id="236" w:name="_Toc236813774"/>
+      <w:bookmarkStart w:id="237" w:name="_Toc236814408"/>
+      <w:bookmarkStart w:id="238" w:name="_Toc236815036"/>
+      <w:bookmarkStart w:id="239" w:name="_Toc237048649"/>
+      <w:bookmarkStart w:id="240" w:name="_Toc237067067"/>
+      <w:bookmarkStart w:id="241" w:name="_Toc237068106"/>
+      <w:bookmarkStart w:id="242" w:name="_Toc237144562"/>
+      <w:bookmarkStart w:id="243" w:name="_Toc237145195"/>
+      <w:bookmarkStart w:id="244" w:name="_Toc237156366"/>
+      <w:bookmarkStart w:id="245" w:name="_Toc237328140"/>
+      <w:bookmarkStart w:id="246" w:name="_Toc237328773"/>
+      <w:bookmarkStart w:id="247" w:name="_Toc236810605"/>
+      <w:bookmarkStart w:id="248" w:name="_Toc236811240"/>
+      <w:bookmarkStart w:id="249" w:name="_Toc236811874"/>
+      <w:bookmarkStart w:id="250" w:name="_Toc236812508"/>
+      <w:bookmarkStart w:id="251" w:name="_Toc236813141"/>
+      <w:bookmarkStart w:id="252" w:name="_Toc236813775"/>
+      <w:bookmarkStart w:id="253" w:name="_Toc236814409"/>
+      <w:bookmarkStart w:id="254" w:name="_Toc236815037"/>
+      <w:bookmarkStart w:id="255" w:name="_Toc237048650"/>
+      <w:bookmarkStart w:id="256" w:name="_Toc237067068"/>
+      <w:bookmarkStart w:id="257" w:name="_Toc237068107"/>
+      <w:bookmarkStart w:id="258" w:name="_Toc237144563"/>
+      <w:bookmarkStart w:id="259" w:name="_Toc237145196"/>
+      <w:bookmarkStart w:id="260" w:name="_Toc237156367"/>
+      <w:bookmarkStart w:id="261" w:name="_Toc237328141"/>
+      <w:bookmarkStart w:id="262" w:name="_Toc237328774"/>
+      <w:bookmarkStart w:id="263" w:name="_Toc236810606"/>
+      <w:bookmarkStart w:id="264" w:name="_Toc236811241"/>
+      <w:bookmarkStart w:id="265" w:name="_Toc236811875"/>
+      <w:bookmarkStart w:id="266" w:name="_Toc236812509"/>
+      <w:bookmarkStart w:id="267" w:name="_Toc236813142"/>
+      <w:bookmarkStart w:id="268" w:name="_Toc236813776"/>
+      <w:bookmarkStart w:id="269" w:name="_Toc236814410"/>
+      <w:bookmarkStart w:id="270" w:name="_Toc236815038"/>
+      <w:bookmarkStart w:id="271" w:name="_Toc237048651"/>
+      <w:bookmarkStart w:id="272" w:name="_Toc237067069"/>
+      <w:bookmarkStart w:id="273" w:name="_Toc237068108"/>
+      <w:bookmarkStart w:id="274" w:name="_Toc237144564"/>
+      <w:bookmarkStart w:id="275" w:name="_Toc237145197"/>
+      <w:bookmarkStart w:id="276" w:name="_Toc237156368"/>
+      <w:bookmarkStart w:id="277" w:name="_Toc237328142"/>
+      <w:bookmarkStart w:id="278" w:name="_Toc237328775"/>
+      <w:bookmarkStart w:id="279" w:name="_Toc236810607"/>
+      <w:bookmarkStart w:id="280" w:name="_Toc236811242"/>
+      <w:bookmarkStart w:id="281" w:name="_Toc236811876"/>
+      <w:bookmarkStart w:id="282" w:name="_Toc236812510"/>
+      <w:bookmarkStart w:id="283" w:name="_Toc236813143"/>
+      <w:bookmarkStart w:id="284" w:name="_Toc236813777"/>
+      <w:bookmarkStart w:id="285" w:name="_Toc236814411"/>
+      <w:bookmarkStart w:id="286" w:name="_Toc236815039"/>
+      <w:bookmarkStart w:id="287" w:name="_Toc237048652"/>
+      <w:bookmarkStart w:id="288" w:name="_Toc237067070"/>
+      <w:bookmarkStart w:id="289" w:name="_Toc237068109"/>
+      <w:bookmarkStart w:id="290" w:name="_Toc237144565"/>
+      <w:bookmarkStart w:id="291" w:name="_Toc237145198"/>
+      <w:bookmarkStart w:id="292" w:name="_Toc237156369"/>
+      <w:bookmarkStart w:id="293" w:name="_Toc237328143"/>
+      <w:bookmarkStart w:id="294" w:name="_Toc237328776"/>
+      <w:bookmarkStart w:id="295" w:name="_Toc236810608"/>
+      <w:bookmarkStart w:id="296" w:name="_Toc236811243"/>
+      <w:bookmarkStart w:id="297" w:name="_Toc236811877"/>
+      <w:bookmarkStart w:id="298" w:name="_Toc236812511"/>
+      <w:bookmarkStart w:id="299" w:name="_Toc236813144"/>
+      <w:bookmarkStart w:id="300" w:name="_Toc236813778"/>
+      <w:bookmarkStart w:id="301" w:name="_Toc236814412"/>
+      <w:bookmarkStart w:id="302" w:name="_Toc236815040"/>
+      <w:bookmarkStart w:id="303" w:name="_Toc237048653"/>
+      <w:bookmarkStart w:id="304" w:name="_Toc237067071"/>
+      <w:bookmarkStart w:id="305" w:name="_Toc237068110"/>
+      <w:bookmarkStart w:id="306" w:name="_Toc237144566"/>
+      <w:bookmarkStart w:id="307" w:name="_Toc237145199"/>
+      <w:bookmarkStart w:id="308" w:name="_Toc237156370"/>
+      <w:bookmarkStart w:id="309" w:name="_Toc237328144"/>
+      <w:bookmarkStart w:id="310" w:name="_Toc237328777"/>
+      <w:bookmarkStart w:id="311" w:name="_Toc236810609"/>
+      <w:bookmarkStart w:id="312" w:name="_Toc236811244"/>
+      <w:bookmarkStart w:id="313" w:name="_Toc236811878"/>
+      <w:bookmarkStart w:id="314" w:name="_Toc236812512"/>
+      <w:bookmarkStart w:id="315" w:name="_Toc236813145"/>
+      <w:bookmarkStart w:id="316" w:name="_Toc236813779"/>
+      <w:bookmarkStart w:id="317" w:name="_Toc236814413"/>
+      <w:bookmarkStart w:id="318" w:name="_Toc236815041"/>
+      <w:bookmarkStart w:id="319" w:name="_Toc237048654"/>
+      <w:bookmarkStart w:id="320" w:name="_Toc237067072"/>
+      <w:bookmarkStart w:id="321" w:name="_Toc237068111"/>
+      <w:bookmarkStart w:id="322" w:name="_Toc237144567"/>
+      <w:bookmarkStart w:id="323" w:name="_Toc237145200"/>
+      <w:bookmarkStart w:id="324" w:name="_Toc237156371"/>
+      <w:bookmarkStart w:id="325" w:name="_Toc237328145"/>
+      <w:bookmarkStart w:id="326" w:name="_Toc237328778"/>
+      <w:bookmarkStart w:id="327" w:name="_Toc236810610"/>
+      <w:bookmarkStart w:id="328" w:name="_Toc236811245"/>
+      <w:bookmarkStart w:id="329" w:name="_Toc236811879"/>
+      <w:bookmarkStart w:id="330" w:name="_Toc236812513"/>
+      <w:bookmarkStart w:id="331" w:name="_Toc236813146"/>
+      <w:bookmarkStart w:id="332" w:name="_Toc236813780"/>
+      <w:bookmarkStart w:id="333" w:name="_Toc236814414"/>
+      <w:bookmarkStart w:id="334" w:name="_Toc236815042"/>
+      <w:bookmarkStart w:id="335" w:name="_Toc237048655"/>
+      <w:bookmarkStart w:id="336" w:name="_Toc237067073"/>
+      <w:bookmarkStart w:id="337" w:name="_Toc237068112"/>
+      <w:bookmarkStart w:id="338" w:name="_Toc237144568"/>
+      <w:bookmarkStart w:id="339" w:name="_Toc237145201"/>
+      <w:bookmarkStart w:id="340" w:name="_Toc237156372"/>
+      <w:bookmarkStart w:id="341" w:name="_Toc237328146"/>
+      <w:bookmarkStart w:id="342" w:name="_Toc237328779"/>
+      <w:bookmarkStart w:id="343" w:name="_Toc236810638"/>
+      <w:bookmarkStart w:id="344" w:name="_Toc236811273"/>
+      <w:bookmarkStart w:id="345" w:name="_Toc236811907"/>
+      <w:bookmarkStart w:id="346" w:name="_Toc236812541"/>
+      <w:bookmarkStart w:id="347" w:name="_Toc236813174"/>
+      <w:bookmarkStart w:id="348" w:name="_Toc236813808"/>
+      <w:bookmarkStart w:id="349" w:name="_Toc236814442"/>
+      <w:bookmarkStart w:id="350" w:name="_Toc236815070"/>
+      <w:bookmarkStart w:id="351" w:name="_Toc237048683"/>
+      <w:bookmarkStart w:id="352" w:name="_Toc237067101"/>
+      <w:bookmarkStart w:id="353" w:name="_Toc237068140"/>
+      <w:bookmarkStart w:id="354" w:name="_Toc237144596"/>
+      <w:bookmarkStart w:id="355" w:name="_Toc237145229"/>
+      <w:bookmarkStart w:id="356" w:name="_Toc237156400"/>
+      <w:bookmarkStart w:id="357" w:name="_Toc237328174"/>
+      <w:bookmarkStart w:id="358" w:name="_Toc237328807"/>
+      <w:bookmarkStart w:id="359" w:name="_Toc236810639"/>
+      <w:bookmarkStart w:id="360" w:name="_Toc236811274"/>
+      <w:bookmarkStart w:id="361" w:name="_Toc236811908"/>
+      <w:bookmarkStart w:id="362" w:name="_Toc236812542"/>
+      <w:bookmarkStart w:id="363" w:name="_Toc236813175"/>
+      <w:bookmarkStart w:id="364" w:name="_Toc236813809"/>
+      <w:bookmarkStart w:id="365" w:name="_Toc236814443"/>
+      <w:bookmarkStart w:id="366" w:name="_Toc236815071"/>
+      <w:bookmarkStart w:id="367" w:name="_Toc237048684"/>
+      <w:bookmarkStart w:id="368" w:name="_Toc237067102"/>
+      <w:bookmarkStart w:id="369" w:name="_Toc237068141"/>
+      <w:bookmarkStart w:id="370" w:name="_Toc237144597"/>
+      <w:bookmarkStart w:id="371" w:name="_Toc237145230"/>
+      <w:bookmarkStart w:id="372" w:name="_Toc237156401"/>
+      <w:bookmarkStart w:id="373" w:name="_Toc237328175"/>
+      <w:bookmarkStart w:id="374" w:name="_Toc237328808"/>
+      <w:bookmarkStart w:id="375" w:name="_Toc236810640"/>
+      <w:bookmarkStart w:id="376" w:name="_Toc236811275"/>
+      <w:bookmarkStart w:id="377" w:name="_Toc236811909"/>
+      <w:bookmarkStart w:id="378" w:name="_Toc236812543"/>
+      <w:bookmarkStart w:id="379" w:name="_Toc236813176"/>
+      <w:bookmarkStart w:id="380" w:name="_Toc236813810"/>
+      <w:bookmarkStart w:id="381" w:name="_Toc236814444"/>
+      <w:bookmarkStart w:id="382" w:name="_Toc236815072"/>
+      <w:bookmarkStart w:id="383" w:name="_Toc237048685"/>
+      <w:bookmarkStart w:id="384" w:name="_Toc237067103"/>
+      <w:bookmarkStart w:id="385" w:name="_Toc237068142"/>
+      <w:bookmarkStart w:id="386" w:name="_Toc237144598"/>
+      <w:bookmarkStart w:id="387" w:name="_Toc237145231"/>
+      <w:bookmarkStart w:id="388" w:name="_Toc237156402"/>
+      <w:bookmarkStart w:id="389" w:name="_Toc237328176"/>
+      <w:bookmarkStart w:id="390" w:name="_Toc237328809"/>
+      <w:bookmarkStart w:id="391" w:name="_Toc236810641"/>
+      <w:bookmarkStart w:id="392" w:name="_Toc236811276"/>
+      <w:bookmarkStart w:id="393" w:name="_Toc236811910"/>
+      <w:bookmarkStart w:id="394" w:name="_Toc236812544"/>
+      <w:bookmarkStart w:id="395" w:name="_Toc236813177"/>
+      <w:bookmarkStart w:id="396" w:name="_Toc236813811"/>
+      <w:bookmarkStart w:id="397" w:name="_Toc236814445"/>
+      <w:bookmarkStart w:id="398" w:name="_Toc236815073"/>
+      <w:bookmarkStart w:id="399" w:name="_Toc237048686"/>
+      <w:bookmarkStart w:id="400" w:name="_Toc237067104"/>
+      <w:bookmarkStart w:id="401" w:name="_Toc237068143"/>
+      <w:bookmarkStart w:id="402" w:name="_Toc237144599"/>
+      <w:bookmarkStart w:id="403" w:name="_Toc237145232"/>
+      <w:bookmarkStart w:id="404" w:name="_Toc237156403"/>
+      <w:bookmarkStart w:id="405" w:name="_Toc237328177"/>
+      <w:bookmarkStart w:id="406" w:name="_Toc237328810"/>
+      <w:bookmarkStart w:id="407" w:name="_Toc236810642"/>
+      <w:bookmarkStart w:id="408" w:name="_Toc236811277"/>
+      <w:bookmarkStart w:id="409" w:name="_Toc236811911"/>
+      <w:bookmarkStart w:id="410" w:name="_Toc236812545"/>
+      <w:bookmarkStart w:id="411" w:name="_Toc236813178"/>
+      <w:bookmarkStart w:id="412" w:name="_Toc236813812"/>
+      <w:bookmarkStart w:id="413" w:name="_Toc236814446"/>
+      <w:bookmarkStart w:id="414" w:name="_Toc236815074"/>
+      <w:bookmarkStart w:id="415" w:name="_Toc237048687"/>
+      <w:bookmarkStart w:id="416" w:name="_Toc237067105"/>
+      <w:bookmarkStart w:id="417" w:name="_Toc237068144"/>
+      <w:bookmarkStart w:id="418" w:name="_Toc237144600"/>
+      <w:bookmarkStart w:id="419" w:name="_Toc237145233"/>
+      <w:bookmarkStart w:id="420" w:name="_Toc237156404"/>
+      <w:bookmarkStart w:id="421" w:name="_Toc237328178"/>
+      <w:bookmarkStart w:id="422" w:name="_Toc237328811"/>
+      <w:bookmarkStart w:id="423" w:name="_Toc236810670"/>
+      <w:bookmarkStart w:id="424" w:name="_Toc236811305"/>
+      <w:bookmarkStart w:id="425" w:name="_Toc236811939"/>
+      <w:bookmarkStart w:id="426" w:name="_Toc236812573"/>
+      <w:bookmarkStart w:id="427" w:name="_Toc236813206"/>
+      <w:bookmarkStart w:id="428" w:name="_Toc236813840"/>
+      <w:bookmarkStart w:id="429" w:name="_Toc236814474"/>
+      <w:bookmarkStart w:id="430" w:name="_Toc236815102"/>
+      <w:bookmarkStart w:id="431" w:name="_Toc237048715"/>
       <w:bookmarkStart w:id="432" w:name="_Toc237067133"/>
-      <w:bookmarkStart w:id="433" w:name="_Toc237048715"/>
-      <w:bookmarkStart w:id="434" w:name="_Toc236815102"/>
-      <w:bookmarkStart w:id="435" w:name="_Toc236814474"/>
-      <w:bookmarkStart w:id="436" w:name="_Toc236813840"/>
-      <w:bookmarkStart w:id="437" w:name="_Toc236813206"/>
-      <w:bookmarkStart w:id="438" w:name="_Toc236812573"/>
-      <w:bookmarkStart w:id="439" w:name="_Toc236811939"/>
-      <w:bookmarkStart w:id="440" w:name="_Toc236811305"/>
-      <w:bookmarkStart w:id="441" w:name="_Toc236810670"/>
-      <w:bookmarkStart w:id="442" w:name="_Toc237328811"/>
-      <w:bookmarkStart w:id="443" w:name="_Toc237328178"/>
-      <w:bookmarkStart w:id="444" w:name="_Toc237156404"/>
-      <w:bookmarkStart w:id="445" w:name="_Toc237145233"/>
-      <w:bookmarkStart w:id="446" w:name="_Toc237144600"/>
-      <w:bookmarkStart w:id="447" w:name="_Toc237068144"/>
-      <w:bookmarkStart w:id="448" w:name="_Toc237067105"/>
-      <w:bookmarkStart w:id="449" w:name="_Toc237048687"/>
-      <w:bookmarkStart w:id="450" w:name="_Toc236815074"/>
-      <w:bookmarkStart w:id="451" w:name="_Toc236814446"/>
-      <w:bookmarkStart w:id="452" w:name="_Toc236813812"/>
-      <w:bookmarkStart w:id="453" w:name="_Toc236813178"/>
-      <w:bookmarkStart w:id="454" w:name="_Toc236812545"/>
-      <w:bookmarkStart w:id="455" w:name="_Toc236811911"/>
-      <w:bookmarkStart w:id="456" w:name="_Toc236811277"/>
-      <w:bookmarkStart w:id="457" w:name="_Toc236810642"/>
-      <w:bookmarkStart w:id="458" w:name="_Toc237328810"/>
-      <w:bookmarkStart w:id="459" w:name="_Toc237328177"/>
-      <w:bookmarkStart w:id="460" w:name="_Toc237156403"/>
-      <w:bookmarkStart w:id="461" w:name="_Toc237145232"/>
-      <w:bookmarkStart w:id="462" w:name="_Toc237144599"/>
-      <w:bookmarkStart w:id="463" w:name="_Toc237068143"/>
-      <w:bookmarkStart w:id="464" w:name="_Toc237067104"/>
-      <w:bookmarkStart w:id="465" w:name="_Toc237048686"/>
-      <w:bookmarkStart w:id="466" w:name="_Toc236815073"/>
-      <w:bookmarkStart w:id="467" w:name="_Toc236814445"/>
-      <w:bookmarkStart w:id="468" w:name="_Toc236813811"/>
-      <w:bookmarkStart w:id="469" w:name="_Toc236813177"/>
-      <w:bookmarkStart w:id="470" w:name="_Toc236812544"/>
-      <w:bookmarkStart w:id="471" w:name="_Toc236811910"/>
-      <w:bookmarkStart w:id="472" w:name="_Toc236811276"/>
-      <w:bookmarkStart w:id="473" w:name="_Toc236810641"/>
-      <w:bookmarkStart w:id="474" w:name="_Toc237328809"/>
-      <w:bookmarkStart w:id="475" w:name="_Toc237328176"/>
-      <w:bookmarkStart w:id="476" w:name="_Toc237156402"/>
-      <w:bookmarkStart w:id="477" w:name="_Toc237145231"/>
-      <w:bookmarkStart w:id="478" w:name="_Toc237144598"/>
-      <w:bookmarkStart w:id="479" w:name="_Toc237068142"/>
-      <w:bookmarkStart w:id="480" w:name="_Toc237067103"/>
-      <w:bookmarkStart w:id="481" w:name="_Toc237048685"/>
-      <w:bookmarkStart w:id="482" w:name="_Toc236815072"/>
-      <w:bookmarkStart w:id="483" w:name="_Toc236814444"/>
-      <w:bookmarkStart w:id="484" w:name="_Toc236813810"/>
-      <w:bookmarkStart w:id="485" w:name="_Toc236813176"/>
-      <w:bookmarkStart w:id="486" w:name="_Toc236812543"/>
-      <w:bookmarkStart w:id="487" w:name="_Toc236811909"/>
-      <w:bookmarkStart w:id="488" w:name="_Toc236811275"/>
-      <w:bookmarkStart w:id="489" w:name="_Toc236810640"/>
-      <w:bookmarkStart w:id="490" w:name="_Toc237328808"/>
-      <w:bookmarkStart w:id="491" w:name="_Toc237328175"/>
-      <w:bookmarkStart w:id="492" w:name="_Toc237156401"/>
-      <w:bookmarkStart w:id="493" w:name="_Toc237145230"/>
-      <w:bookmarkStart w:id="494" w:name="_Toc237144597"/>
-      <w:bookmarkStart w:id="495" w:name="_Toc237068141"/>
-      <w:bookmarkStart w:id="496" w:name="_Toc237067102"/>
-      <w:bookmarkStart w:id="497" w:name="_Toc237048684"/>
-      <w:bookmarkStart w:id="498" w:name="_Toc236815071"/>
-      <w:bookmarkStart w:id="499" w:name="_Toc236814443"/>
-      <w:bookmarkStart w:id="500" w:name="_Toc236813809"/>
-      <w:bookmarkStart w:id="501" w:name="_Toc236813175"/>
-      <w:bookmarkStart w:id="502" w:name="_Toc236812542"/>
-      <w:bookmarkStart w:id="503" w:name="_Toc236811908"/>
-      <w:bookmarkStart w:id="504" w:name="_Toc236811274"/>
-      <w:bookmarkStart w:id="505" w:name="_Toc236810639"/>
-      <w:bookmarkStart w:id="506" w:name="_Toc237328807"/>
-      <w:bookmarkStart w:id="507" w:name="_Toc237328174"/>
-      <w:bookmarkStart w:id="508" w:name="_Toc237156400"/>
-      <w:bookmarkStart w:id="509" w:name="_Toc237145229"/>
-      <w:bookmarkStart w:id="510" w:name="_Toc237144596"/>
-      <w:bookmarkStart w:id="511" w:name="_Toc237068140"/>
-      <w:bookmarkStart w:id="512" w:name="_Toc237067101"/>
-      <w:bookmarkStart w:id="513" w:name="_Toc237048683"/>
-      <w:bookmarkStart w:id="514" w:name="_Toc236815070"/>
-      <w:bookmarkStart w:id="515" w:name="_Toc236814442"/>
-      <w:bookmarkStart w:id="516" w:name="_Toc236813808"/>
-      <w:bookmarkStart w:id="517" w:name="_Toc236813174"/>
-      <w:bookmarkStart w:id="518" w:name="_Toc236812541"/>
-      <w:bookmarkStart w:id="519" w:name="_Toc236811907"/>
-      <w:bookmarkStart w:id="520" w:name="_Toc236811273"/>
-      <w:bookmarkStart w:id="521" w:name="_Toc236810638"/>
-      <w:bookmarkStart w:id="522" w:name="_Toc237328779"/>
-      <w:bookmarkStart w:id="523" w:name="_Toc237328146"/>
-      <w:bookmarkStart w:id="524" w:name="_Toc237156372"/>
-      <w:bookmarkStart w:id="525" w:name="_Toc237145201"/>
-      <w:bookmarkStart w:id="526" w:name="_Toc237144568"/>
-      <w:bookmarkStart w:id="527" w:name="_Toc237068112"/>
-      <w:bookmarkStart w:id="528" w:name="_Toc237067073"/>
-      <w:bookmarkStart w:id="529" w:name="_Toc237048655"/>
-      <w:bookmarkStart w:id="530" w:name="_Toc236815042"/>
-      <w:bookmarkStart w:id="531" w:name="_Toc236814414"/>
-      <w:bookmarkStart w:id="532" w:name="_Toc236813780"/>
-      <w:bookmarkStart w:id="533" w:name="_Toc236813146"/>
-      <w:bookmarkStart w:id="534" w:name="_Toc236812513"/>
-      <w:bookmarkStart w:id="535" w:name="_Toc236811879"/>
-      <w:bookmarkStart w:id="536" w:name="_Toc236811245"/>
-      <w:bookmarkStart w:id="537" w:name="_Toc236810610"/>
-      <w:bookmarkStart w:id="538" w:name="_Toc237328778"/>
-      <w:bookmarkStart w:id="539" w:name="_Toc237328145"/>
-      <w:bookmarkStart w:id="540" w:name="_Toc237156371"/>
-      <w:bookmarkStart w:id="541" w:name="_Toc237145200"/>
-      <w:bookmarkStart w:id="542" w:name="_Toc237144567"/>
-      <w:bookmarkStart w:id="543" w:name="_Toc237068111"/>
-      <w:bookmarkStart w:id="544" w:name="_Toc237067072"/>
-      <w:bookmarkStart w:id="545" w:name="_Toc237048654"/>
-      <w:bookmarkStart w:id="546" w:name="_Toc236815041"/>
-      <w:bookmarkStart w:id="547" w:name="_Toc236814413"/>
-      <w:bookmarkStart w:id="548" w:name="_Toc236813779"/>
-      <w:bookmarkStart w:id="549" w:name="_Toc236813145"/>
-      <w:bookmarkStart w:id="550" w:name="_Toc236812512"/>
-      <w:bookmarkStart w:id="551" w:name="_Toc236811878"/>
-      <w:bookmarkStart w:id="552" w:name="_Toc236811244"/>
-      <w:bookmarkStart w:id="553" w:name="_Toc236810609"/>
-      <w:bookmarkStart w:id="554" w:name="_Toc237328777"/>
-      <w:bookmarkStart w:id="555" w:name="_Toc237328144"/>
-      <w:bookmarkStart w:id="556" w:name="_Toc237156370"/>
-      <w:bookmarkStart w:id="557" w:name="_Toc237145199"/>
-      <w:bookmarkStart w:id="558" w:name="_Toc237144566"/>
-      <w:bookmarkStart w:id="559" w:name="_Toc237068110"/>
-      <w:bookmarkStart w:id="560" w:name="_Toc237067071"/>
-      <w:bookmarkStart w:id="561" w:name="_Toc237048653"/>
-      <w:bookmarkStart w:id="562" w:name="_Toc236815040"/>
-      <w:bookmarkStart w:id="563" w:name="_Toc236814412"/>
-      <w:bookmarkStart w:id="564" w:name="_Toc236813778"/>
-      <w:bookmarkStart w:id="565" w:name="_Toc236813144"/>
-      <w:bookmarkStart w:id="566" w:name="_Toc236812511"/>
-      <w:bookmarkStart w:id="567" w:name="_Toc236811877"/>
-      <w:bookmarkStart w:id="568" w:name="_Toc236811243"/>
-      <w:bookmarkStart w:id="569" w:name="_Toc236810608"/>
-      <w:bookmarkStart w:id="570" w:name="_Toc237328776"/>
-      <w:bookmarkStart w:id="571" w:name="_Toc237328143"/>
-      <w:bookmarkStart w:id="572" w:name="_Toc237156369"/>
-      <w:bookmarkStart w:id="573" w:name="_Toc237145198"/>
-      <w:bookmarkStart w:id="574" w:name="_Toc237144565"/>
-      <w:bookmarkStart w:id="575" w:name="_Toc237068109"/>
-      <w:bookmarkStart w:id="576" w:name="_Toc237067070"/>
-      <w:bookmarkStart w:id="577" w:name="_Toc237048652"/>
-      <w:bookmarkStart w:id="578" w:name="_Toc236815039"/>
-      <w:bookmarkStart w:id="579" w:name="_Toc236814411"/>
-      <w:bookmarkStart w:id="580" w:name="_Toc236813777"/>
-      <w:bookmarkStart w:id="581" w:name="_Toc236813143"/>
-      <w:bookmarkStart w:id="582" w:name="_Toc236812510"/>
-      <w:bookmarkStart w:id="583" w:name="_Toc236811876"/>
-      <w:bookmarkStart w:id="584" w:name="_Toc236811242"/>
-      <w:bookmarkStart w:id="585" w:name="_Toc236810607"/>
-      <w:bookmarkStart w:id="586" w:name="_Toc237328775"/>
-      <w:bookmarkStart w:id="587" w:name="_Toc237328142"/>
-      <w:bookmarkStart w:id="588" w:name="_Toc237156368"/>
-      <w:bookmarkStart w:id="589" w:name="_Toc237145197"/>
-      <w:bookmarkStart w:id="590" w:name="_Toc237144564"/>
-      <w:bookmarkStart w:id="591" w:name="_Toc237068108"/>
-      <w:bookmarkStart w:id="592" w:name="_Toc237067069"/>
-      <w:bookmarkStart w:id="593" w:name="_Toc237048651"/>
-      <w:bookmarkStart w:id="594" w:name="_Toc236815038"/>
-      <w:bookmarkStart w:id="595" w:name="_Toc236814410"/>
-      <w:bookmarkStart w:id="596" w:name="_Toc236813776"/>
-      <w:bookmarkStart w:id="597" w:name="_Toc236813142"/>
-      <w:bookmarkStart w:id="598" w:name="_Toc236812509"/>
-      <w:bookmarkStart w:id="599" w:name="_Toc236811875"/>
-      <w:bookmarkStart w:id="600" w:name="_Toc236811241"/>
-      <w:bookmarkStart w:id="601" w:name="_Toc236810606"/>
-      <w:bookmarkStart w:id="602" w:name="_Toc237328774"/>
-      <w:bookmarkStart w:id="603" w:name="_Toc237328141"/>
-      <w:bookmarkStart w:id="604" w:name="_Toc237156367"/>
-      <w:bookmarkStart w:id="605" w:name="_Toc237145196"/>
-      <w:bookmarkStart w:id="606" w:name="_Toc237144563"/>
-      <w:bookmarkStart w:id="607" w:name="_Toc237068107"/>
-      <w:bookmarkStart w:id="608" w:name="_Toc237067068"/>
-      <w:bookmarkStart w:id="609" w:name="_Toc237048650"/>
-      <w:bookmarkStart w:id="610" w:name="_Toc236815037"/>
-      <w:bookmarkStart w:id="611" w:name="_Toc236814409"/>
-      <w:bookmarkStart w:id="612" w:name="_Toc236813775"/>
-      <w:bookmarkStart w:id="613" w:name="_Toc236813141"/>
-      <w:bookmarkStart w:id="614" w:name="_Toc236812508"/>
-      <w:bookmarkStart w:id="615" w:name="_Toc236811874"/>
-      <w:bookmarkStart w:id="616" w:name="_Toc236811240"/>
-      <w:bookmarkStart w:id="617" w:name="_Toc236810605"/>
-      <w:bookmarkStart w:id="618" w:name="_Toc237328773"/>
-      <w:bookmarkStart w:id="619" w:name="_Toc237328140"/>
-      <w:bookmarkStart w:id="620" w:name="_Toc237156366"/>
-      <w:bookmarkStart w:id="621" w:name="_Toc237145195"/>
-      <w:bookmarkStart w:id="622" w:name="_Toc237144562"/>
-      <w:bookmarkStart w:id="623" w:name="_Toc237068106"/>
-      <w:bookmarkStart w:id="624" w:name="_Toc237067067"/>
-      <w:bookmarkStart w:id="625" w:name="_Toc237048649"/>
-      <w:bookmarkStart w:id="626" w:name="_Toc236815036"/>
-      <w:bookmarkStart w:id="627" w:name="_Toc236814408"/>
-      <w:bookmarkStart w:id="628" w:name="_Toc236813774"/>
-      <w:bookmarkStart w:id="629" w:name="_Toc236813140"/>
-      <w:bookmarkStart w:id="630" w:name="_Toc236812507"/>
-      <w:bookmarkStart w:id="631" w:name="_Toc236811873"/>
-      <w:bookmarkStart w:id="632" w:name="_Toc236811239"/>
-      <w:bookmarkStart w:id="633" w:name="_Toc236810604"/>
-      <w:bookmarkStart w:id="634" w:name="_Toc237328749"/>
-      <w:bookmarkStart w:id="635" w:name="_Toc237328116"/>
-      <w:bookmarkStart w:id="636" w:name="_Toc237156342"/>
-      <w:bookmarkStart w:id="637" w:name="_Toc237145171"/>
-      <w:bookmarkStart w:id="638" w:name="_Toc237144538"/>
-      <w:bookmarkStart w:id="639" w:name="_Toc237068082"/>
-      <w:bookmarkStart w:id="640" w:name="_Toc237067043"/>
-      <w:bookmarkStart w:id="641" w:name="_Toc237048625"/>
-      <w:bookmarkStart w:id="642" w:name="_Toc236815012"/>
-      <w:bookmarkStart w:id="643" w:name="_Toc236814384"/>
-      <w:bookmarkStart w:id="644" w:name="_Toc236813750"/>
-      <w:bookmarkStart w:id="645" w:name="_Toc236813116"/>
-      <w:bookmarkStart w:id="646" w:name="_Toc236812483"/>
-      <w:bookmarkStart w:id="647" w:name="_Toc236811849"/>
-      <w:bookmarkStart w:id="648" w:name="_Toc236811215"/>
-      <w:bookmarkStart w:id="649" w:name="_Toc236810580"/>
-      <w:bookmarkStart w:id="650" w:name="_Toc237328748"/>
-      <w:bookmarkStart w:id="651" w:name="_Toc237328115"/>
-      <w:bookmarkStart w:id="652" w:name="_Toc237156341"/>
-      <w:bookmarkStart w:id="653" w:name="_Toc237145170"/>
-      <w:bookmarkStart w:id="654" w:name="_Toc237144537"/>
-      <w:bookmarkStart w:id="655" w:name="_Toc237068081"/>
-      <w:bookmarkStart w:id="656" w:name="_Toc237067042"/>
-      <w:bookmarkStart w:id="657" w:name="_Toc237048624"/>
-      <w:bookmarkStart w:id="658" w:name="_Toc236815011"/>
-      <w:bookmarkStart w:id="659" w:name="_Toc236814383"/>
-      <w:bookmarkStart w:id="660" w:name="_Toc236813749"/>
-      <w:bookmarkStart w:id="661" w:name="_Toc236813115"/>
-      <w:bookmarkStart w:id="662" w:name="_Toc236812482"/>
-      <w:bookmarkStart w:id="663" w:name="_Toc236811848"/>
-      <w:bookmarkStart w:id="664" w:name="_Toc236811214"/>
-      <w:bookmarkStart w:id="665" w:name="_Toc236810579"/>
-      <w:bookmarkStart w:id="666" w:name="_Toc237328747"/>
-      <w:bookmarkStart w:id="667" w:name="_Toc237328114"/>
-      <w:bookmarkStart w:id="668" w:name="_Toc237156340"/>
-      <w:bookmarkStart w:id="669" w:name="_Toc237145169"/>
-      <w:bookmarkStart w:id="670" w:name="_Toc237144536"/>
-      <w:bookmarkStart w:id="671" w:name="_Toc237068080"/>
-      <w:bookmarkStart w:id="672" w:name="_Toc237067041"/>
-      <w:bookmarkStart w:id="673" w:name="_Toc237048623"/>
-      <w:bookmarkStart w:id="674" w:name="_Toc236815010"/>
-      <w:bookmarkStart w:id="675" w:name="_Toc236814382"/>
-      <w:bookmarkStart w:id="676" w:name="_Toc236813748"/>
-      <w:bookmarkStart w:id="677" w:name="_Toc236813114"/>
-      <w:bookmarkStart w:id="678" w:name="_Toc236812481"/>
-      <w:bookmarkStart w:id="679" w:name="_Toc236811847"/>
-      <w:bookmarkStart w:id="680" w:name="_Toc236811213"/>
-      <w:bookmarkStart w:id="681" w:name="_Toc236810578"/>
-      <w:bookmarkStart w:id="682" w:name="_Toc237328746"/>
-      <w:bookmarkStart w:id="683" w:name="_Toc237328113"/>
-      <w:bookmarkStart w:id="684" w:name="_Toc237156339"/>
-      <w:bookmarkStart w:id="685" w:name="_Toc237145168"/>
-      <w:bookmarkStart w:id="686" w:name="_Toc237144535"/>
-      <w:bookmarkStart w:id="687" w:name="_Toc237068079"/>
-      <w:bookmarkStart w:id="688" w:name="_Toc237067040"/>
-      <w:bookmarkStart w:id="689" w:name="_Toc237048622"/>
-      <w:bookmarkStart w:id="690" w:name="_Toc236815009"/>
-      <w:bookmarkStart w:id="691" w:name="_Toc236814381"/>
-      <w:bookmarkStart w:id="692" w:name="_Toc236813747"/>
-      <w:bookmarkStart w:id="693" w:name="_Toc236813113"/>
-      <w:bookmarkStart w:id="694" w:name="_Toc236812480"/>
-      <w:bookmarkStart w:id="695" w:name="_Toc236811846"/>
-      <w:bookmarkStart w:id="696" w:name="_Toc236811212"/>
-      <w:bookmarkStart w:id="697" w:name="_Toc236810577"/>
-      <w:bookmarkStart w:id="698" w:name="_Toc237328745"/>
-      <w:bookmarkStart w:id="699" w:name="_Toc237328112"/>
-      <w:bookmarkStart w:id="700" w:name="_Toc237156338"/>
-      <w:bookmarkStart w:id="701" w:name="_Toc237145167"/>
-      <w:bookmarkStart w:id="702" w:name="_Toc237144534"/>
-      <w:bookmarkStart w:id="703" w:name="_Toc237068078"/>
-      <w:bookmarkStart w:id="704" w:name="_Toc237067039"/>
-      <w:bookmarkStart w:id="705" w:name="_Toc237048621"/>
-      <w:bookmarkStart w:id="706" w:name="_Toc236815008"/>
-      <w:bookmarkStart w:id="707" w:name="_Toc236814380"/>
-      <w:bookmarkStart w:id="708" w:name="_Toc236813746"/>
-      <w:bookmarkStart w:id="709" w:name="_Toc236813112"/>
-      <w:bookmarkStart w:id="710" w:name="_Toc236812479"/>
-      <w:bookmarkStart w:id="711" w:name="_Toc236811845"/>
-      <w:bookmarkStart w:id="712" w:name="_Toc236811211"/>
-      <w:bookmarkStart w:id="713" w:name="_Toc236810576"/>
-      <w:bookmarkStart w:id="714" w:name="_Toc237328744"/>
-      <w:bookmarkStart w:id="715" w:name="_Toc237328111"/>
-      <w:bookmarkStart w:id="716" w:name="_Toc237156337"/>
-      <w:bookmarkStart w:id="717" w:name="_Toc237145166"/>
-      <w:bookmarkStart w:id="718" w:name="_Toc237144533"/>
-      <w:bookmarkStart w:id="719" w:name="_Toc237068077"/>
-      <w:bookmarkStart w:id="720" w:name="_Toc237067038"/>
-      <w:bookmarkStart w:id="721" w:name="_Toc237048620"/>
-      <w:bookmarkStart w:id="722" w:name="_Toc236815007"/>
-      <w:bookmarkStart w:id="723" w:name="_Toc236814379"/>
-      <w:bookmarkStart w:id="724" w:name="_Toc236813745"/>
-      <w:bookmarkStart w:id="725" w:name="_Toc236813111"/>
-      <w:bookmarkStart w:id="726" w:name="_Toc236812478"/>
-      <w:bookmarkStart w:id="727" w:name="_Toc236811844"/>
-      <w:bookmarkStart w:id="728" w:name="_Toc236811210"/>
-      <w:bookmarkStart w:id="729" w:name="_Toc236810575"/>
-      <w:bookmarkStart w:id="730" w:name="_Toc237328743"/>
-      <w:bookmarkStart w:id="731" w:name="_Toc237328110"/>
-      <w:bookmarkStart w:id="732" w:name="_Toc237156336"/>
-      <w:bookmarkStart w:id="733" w:name="_Toc237145165"/>
-      <w:bookmarkStart w:id="734" w:name="_Toc237144532"/>
-      <w:bookmarkStart w:id="735" w:name="_Toc237068076"/>
-      <w:bookmarkStart w:id="736" w:name="_Toc237067037"/>
-      <w:bookmarkStart w:id="737" w:name="_Toc237048619"/>
-      <w:bookmarkStart w:id="738" w:name="_Toc236815006"/>
-      <w:bookmarkStart w:id="739" w:name="_Toc236814378"/>
-      <w:bookmarkStart w:id="740" w:name="_Toc236813744"/>
-      <w:bookmarkStart w:id="741" w:name="_Toc236813110"/>
-      <w:bookmarkStart w:id="742" w:name="_Toc236812477"/>
-      <w:bookmarkStart w:id="743" w:name="_Toc236811843"/>
-      <w:bookmarkStart w:id="744" w:name="_Toc236811209"/>
-      <w:bookmarkStart w:id="745" w:name="_Toc236810574"/>
-      <w:bookmarkStart w:id="746" w:name="_Toc237328742"/>
-      <w:bookmarkStart w:id="747" w:name="_Toc237328109"/>
-      <w:bookmarkStart w:id="748" w:name="_Toc237156335"/>
-      <w:bookmarkStart w:id="749" w:name="_Toc237145164"/>
-      <w:bookmarkStart w:id="750" w:name="_Toc237144531"/>
-      <w:bookmarkStart w:id="751" w:name="_Toc237068075"/>
-      <w:bookmarkStart w:id="752" w:name="_Toc237067036"/>
-      <w:bookmarkStart w:id="753" w:name="_Toc237048618"/>
-      <w:bookmarkStart w:id="754" w:name="_Toc236815005"/>
-      <w:bookmarkStart w:id="755" w:name="_Toc236814377"/>
-      <w:bookmarkStart w:id="756" w:name="_Toc236813743"/>
-      <w:bookmarkStart w:id="757" w:name="_Toc236813109"/>
-      <w:bookmarkStart w:id="758" w:name="_Toc236812476"/>
-      <w:bookmarkStart w:id="759" w:name="_Toc236811842"/>
-      <w:bookmarkStart w:id="760" w:name="_Toc236811208"/>
-      <w:bookmarkStart w:id="761" w:name="_Toc236810573"/>
-      <w:bookmarkStart w:id="762" w:name="_Toc237328741"/>
-      <w:bookmarkStart w:id="763" w:name="_Toc237328108"/>
-      <w:bookmarkStart w:id="764" w:name="_Toc237156334"/>
-      <w:bookmarkStart w:id="765" w:name="_Toc237145163"/>
-      <w:bookmarkStart w:id="766" w:name="_Toc237144530"/>
-      <w:bookmarkStart w:id="767" w:name="_Toc237068074"/>
-      <w:bookmarkStart w:id="768" w:name="_Toc237067035"/>
-      <w:bookmarkStart w:id="769" w:name="_Toc237048617"/>
-      <w:bookmarkStart w:id="770" w:name="_Toc236815004"/>
-      <w:bookmarkStart w:id="771" w:name="_Toc236814376"/>
-      <w:bookmarkStart w:id="772" w:name="_Toc236813742"/>
-      <w:bookmarkStart w:id="773" w:name="_Toc236813108"/>
-      <w:bookmarkStart w:id="774" w:name="_Toc236812475"/>
-      <w:bookmarkStart w:id="775" w:name="_Toc236811841"/>
-      <w:bookmarkStart w:id="776" w:name="_Toc236811207"/>
-      <w:bookmarkStart w:id="777" w:name="_Toc236810572"/>
-      <w:bookmarkStart w:id="778" w:name="_Toc237328740"/>
-      <w:bookmarkStart w:id="779" w:name="_Toc237328107"/>
-      <w:bookmarkStart w:id="780" w:name="_Toc237156333"/>
-      <w:bookmarkStart w:id="781" w:name="_Toc237145162"/>
-      <w:bookmarkStart w:id="782" w:name="_Toc237144529"/>
-      <w:bookmarkStart w:id="783" w:name="_Toc237068073"/>
-      <w:bookmarkStart w:id="784" w:name="_Toc237067034"/>
-      <w:bookmarkStart w:id="785" w:name="_Toc237048616"/>
-      <w:bookmarkStart w:id="786" w:name="_Toc236815003"/>
-      <w:bookmarkStart w:id="787" w:name="_Toc236814375"/>
-      <w:bookmarkStart w:id="788" w:name="_Toc236813741"/>
-      <w:bookmarkStart w:id="789" w:name="_Toc236813107"/>
-      <w:bookmarkStart w:id="790" w:name="_Toc236812474"/>
-      <w:bookmarkStart w:id="791" w:name="_Toc236811840"/>
-      <w:bookmarkStart w:id="792" w:name="_Toc236811206"/>
-      <w:bookmarkStart w:id="793" w:name="_Toc236810571"/>
-      <w:bookmarkStart w:id="794" w:name="_Toc237328739"/>
-      <w:bookmarkStart w:id="795" w:name="_Toc237328106"/>
-      <w:bookmarkStart w:id="796" w:name="_Toc237156332"/>
-      <w:bookmarkStart w:id="797" w:name="_Toc237145161"/>
-      <w:bookmarkStart w:id="798" w:name="_Toc237144528"/>
-      <w:bookmarkStart w:id="799" w:name="_Toc237068072"/>
-      <w:bookmarkStart w:id="800" w:name="_Toc237067033"/>
-      <w:bookmarkStart w:id="801" w:name="_Toc237048615"/>
-      <w:bookmarkStart w:id="802" w:name="_Toc236815002"/>
-      <w:bookmarkStart w:id="803" w:name="_Toc236814374"/>
-      <w:bookmarkStart w:id="804" w:name="_Toc236813740"/>
-      <w:bookmarkStart w:id="805" w:name="_Toc236813106"/>
-      <w:bookmarkStart w:id="806" w:name="_Toc236812473"/>
-      <w:bookmarkStart w:id="807" w:name="_Toc236811839"/>
-      <w:bookmarkStart w:id="808" w:name="_Global_operation"/>
+      <w:bookmarkStart w:id="433" w:name="_Toc237068172"/>
+      <w:bookmarkStart w:id="434" w:name="_Toc237144628"/>
+      <w:bookmarkStart w:id="435" w:name="_Toc237145261"/>
+      <w:bookmarkStart w:id="436" w:name="_Toc237156432"/>
+      <w:bookmarkStart w:id="437" w:name="_Toc237328206"/>
+      <w:bookmarkStart w:id="438" w:name="_Toc237328839"/>
+      <w:bookmarkStart w:id="439" w:name="_Toc236810671"/>
+      <w:bookmarkStart w:id="440" w:name="_Toc236811306"/>
+      <w:bookmarkStart w:id="441" w:name="_Toc236811940"/>
+      <w:bookmarkStart w:id="442" w:name="_Toc236812574"/>
+      <w:bookmarkStart w:id="443" w:name="_Toc236813207"/>
+      <w:bookmarkStart w:id="444" w:name="_Toc236813841"/>
+      <w:bookmarkStart w:id="445" w:name="_Toc236814475"/>
+      <w:bookmarkStart w:id="446" w:name="_Toc236815103"/>
+      <w:bookmarkStart w:id="447" w:name="_Toc237048716"/>
+      <w:bookmarkStart w:id="448" w:name="_Toc237067134"/>
+      <w:bookmarkStart w:id="449" w:name="_Toc237068173"/>
+      <w:bookmarkStart w:id="450" w:name="_Toc237144629"/>
+      <w:bookmarkStart w:id="451" w:name="_Toc237145262"/>
+      <w:bookmarkStart w:id="452" w:name="_Toc237156433"/>
+      <w:bookmarkStart w:id="453" w:name="_Toc237328207"/>
+      <w:bookmarkStart w:id="454" w:name="_Toc237328840"/>
+      <w:bookmarkStart w:id="455" w:name="_Toc236810672"/>
+      <w:bookmarkStart w:id="456" w:name="_Toc236811307"/>
+      <w:bookmarkStart w:id="457" w:name="_Toc236811941"/>
+      <w:bookmarkStart w:id="458" w:name="_Toc236812575"/>
+      <w:bookmarkStart w:id="459" w:name="_Toc236813208"/>
+      <w:bookmarkStart w:id="460" w:name="_Toc236813842"/>
+      <w:bookmarkStart w:id="461" w:name="_Toc236814476"/>
+      <w:bookmarkStart w:id="462" w:name="_Toc236815104"/>
+      <w:bookmarkStart w:id="463" w:name="_Toc237048717"/>
+      <w:bookmarkStart w:id="464" w:name="_Toc237067135"/>
+      <w:bookmarkStart w:id="465" w:name="_Toc237068174"/>
+      <w:bookmarkStart w:id="466" w:name="_Toc237144630"/>
+      <w:bookmarkStart w:id="467" w:name="_Toc237145263"/>
+      <w:bookmarkStart w:id="468" w:name="_Toc237156434"/>
+      <w:bookmarkStart w:id="469" w:name="_Toc237328208"/>
+      <w:bookmarkStart w:id="470" w:name="_Toc237328841"/>
+      <w:bookmarkStart w:id="471" w:name="_Toc236810673"/>
+      <w:bookmarkStart w:id="472" w:name="_Toc236811308"/>
+      <w:bookmarkStart w:id="473" w:name="_Toc236811942"/>
+      <w:bookmarkStart w:id="474" w:name="_Toc236812576"/>
+      <w:bookmarkStart w:id="475" w:name="_Toc236813209"/>
+      <w:bookmarkStart w:id="476" w:name="_Toc236813843"/>
+      <w:bookmarkStart w:id="477" w:name="_Toc236814477"/>
+      <w:bookmarkStart w:id="478" w:name="_Toc236815105"/>
+      <w:bookmarkStart w:id="479" w:name="_Toc237048718"/>
+      <w:bookmarkStart w:id="480" w:name="_Toc237067136"/>
+      <w:bookmarkStart w:id="481" w:name="_Toc237068175"/>
+      <w:bookmarkStart w:id="482" w:name="_Toc237144631"/>
+      <w:bookmarkStart w:id="483" w:name="_Toc237145264"/>
+      <w:bookmarkStart w:id="484" w:name="_Toc237156435"/>
+      <w:bookmarkStart w:id="485" w:name="_Toc237328209"/>
+      <w:bookmarkStart w:id="486" w:name="_Toc237328842"/>
+      <w:bookmarkStart w:id="487" w:name="_Toc236810674"/>
+      <w:bookmarkStart w:id="488" w:name="_Toc236811309"/>
+      <w:bookmarkStart w:id="489" w:name="_Toc236811943"/>
+      <w:bookmarkStart w:id="490" w:name="_Toc236812577"/>
+      <w:bookmarkStart w:id="491" w:name="_Toc236813210"/>
+      <w:bookmarkStart w:id="492" w:name="_Toc236813844"/>
+      <w:bookmarkStart w:id="493" w:name="_Toc236814478"/>
+      <w:bookmarkStart w:id="494" w:name="_Toc236815106"/>
+      <w:bookmarkStart w:id="495" w:name="_Toc237048719"/>
+      <w:bookmarkStart w:id="496" w:name="_Toc237067137"/>
+      <w:bookmarkStart w:id="497" w:name="_Toc237068176"/>
+      <w:bookmarkStart w:id="498" w:name="_Toc237144632"/>
+      <w:bookmarkStart w:id="499" w:name="_Toc237145265"/>
+      <w:bookmarkStart w:id="500" w:name="_Toc237156436"/>
+      <w:bookmarkStart w:id="501" w:name="_Toc237328210"/>
+      <w:bookmarkStart w:id="502" w:name="_Toc237328843"/>
+      <w:bookmarkStart w:id="503" w:name="_Toc236810690"/>
+      <w:bookmarkStart w:id="504" w:name="_Toc236811325"/>
+      <w:bookmarkStart w:id="505" w:name="_Toc236811959"/>
+      <w:bookmarkStart w:id="506" w:name="_Toc236812593"/>
+      <w:bookmarkStart w:id="507" w:name="_Toc236813226"/>
+      <w:bookmarkStart w:id="508" w:name="_Toc236813860"/>
+      <w:bookmarkStart w:id="509" w:name="_Toc236814494"/>
+      <w:bookmarkStart w:id="510" w:name="_Toc236815122"/>
+      <w:bookmarkStart w:id="511" w:name="_Toc237048735"/>
+      <w:bookmarkStart w:id="512" w:name="_Toc237067153"/>
+      <w:bookmarkStart w:id="513" w:name="_Toc237068192"/>
+      <w:bookmarkStart w:id="514" w:name="_Toc237144648"/>
+      <w:bookmarkStart w:id="515" w:name="_Toc237145281"/>
+      <w:bookmarkStart w:id="516" w:name="_Toc237156452"/>
+      <w:bookmarkStart w:id="517" w:name="_Toc237328226"/>
+      <w:bookmarkStart w:id="518" w:name="_Toc237328859"/>
+      <w:bookmarkStart w:id="519" w:name="_Toc236810691"/>
+      <w:bookmarkStart w:id="520" w:name="_Toc236811326"/>
+      <w:bookmarkStart w:id="521" w:name="_Toc236811960"/>
+      <w:bookmarkStart w:id="522" w:name="_Toc236812594"/>
+      <w:bookmarkStart w:id="523" w:name="_Toc236813227"/>
+      <w:bookmarkStart w:id="524" w:name="_Toc236813861"/>
+      <w:bookmarkStart w:id="525" w:name="_Toc236814495"/>
+      <w:bookmarkStart w:id="526" w:name="_Toc236815123"/>
+      <w:bookmarkStart w:id="527" w:name="_Toc237048736"/>
+      <w:bookmarkStart w:id="528" w:name="_Toc237067154"/>
+      <w:bookmarkStart w:id="529" w:name="_Toc237068193"/>
+      <w:bookmarkStart w:id="530" w:name="_Toc237144649"/>
+      <w:bookmarkStart w:id="531" w:name="_Toc237145282"/>
+      <w:bookmarkStart w:id="532" w:name="_Toc237156453"/>
+      <w:bookmarkStart w:id="533" w:name="_Toc237328227"/>
+      <w:bookmarkStart w:id="534" w:name="_Toc237328860"/>
+      <w:bookmarkStart w:id="535" w:name="_Toc236810692"/>
+      <w:bookmarkStart w:id="536" w:name="_Toc236811327"/>
+      <w:bookmarkStart w:id="537" w:name="_Toc236811961"/>
+      <w:bookmarkStart w:id="538" w:name="_Toc236812595"/>
+      <w:bookmarkStart w:id="539" w:name="_Toc236813228"/>
+      <w:bookmarkStart w:id="540" w:name="_Toc236813862"/>
+      <w:bookmarkStart w:id="541" w:name="_Toc236814496"/>
+      <w:bookmarkStart w:id="542" w:name="_Toc236815124"/>
+      <w:bookmarkStart w:id="543" w:name="_Toc237048737"/>
+      <w:bookmarkStart w:id="544" w:name="_Toc237067155"/>
+      <w:bookmarkStart w:id="545" w:name="_Toc237068194"/>
+      <w:bookmarkStart w:id="546" w:name="_Toc237144650"/>
+      <w:bookmarkStart w:id="547" w:name="_Toc237145283"/>
+      <w:bookmarkStart w:id="548" w:name="_Toc237156454"/>
+      <w:bookmarkStart w:id="549" w:name="_Toc237328228"/>
+      <w:bookmarkStart w:id="550" w:name="_Toc237328861"/>
+      <w:bookmarkStart w:id="551" w:name="_Toc236810693"/>
+      <w:bookmarkStart w:id="552" w:name="_Toc236811328"/>
+      <w:bookmarkStart w:id="553" w:name="_Toc236811962"/>
+      <w:bookmarkStart w:id="554" w:name="_Toc236812596"/>
+      <w:bookmarkStart w:id="555" w:name="_Toc236813229"/>
+      <w:bookmarkStart w:id="556" w:name="_Toc236813863"/>
+      <w:bookmarkStart w:id="557" w:name="_Toc236814497"/>
+      <w:bookmarkStart w:id="558" w:name="_Toc236815125"/>
+      <w:bookmarkStart w:id="559" w:name="_Toc237048738"/>
+      <w:bookmarkStart w:id="560" w:name="_Toc237067156"/>
+      <w:bookmarkStart w:id="561" w:name="_Toc237068195"/>
+      <w:bookmarkStart w:id="562" w:name="_Toc237144651"/>
+      <w:bookmarkStart w:id="563" w:name="_Toc237145284"/>
+      <w:bookmarkStart w:id="564" w:name="_Toc237156455"/>
+      <w:bookmarkStart w:id="565" w:name="_Toc237328229"/>
+      <w:bookmarkStart w:id="566" w:name="_Toc237328862"/>
+      <w:bookmarkStart w:id="567" w:name="_Toc236810694"/>
+      <w:bookmarkStart w:id="568" w:name="_Toc236811329"/>
+      <w:bookmarkStart w:id="569" w:name="_Toc236811963"/>
+      <w:bookmarkStart w:id="570" w:name="_Toc236812597"/>
+      <w:bookmarkStart w:id="571" w:name="_Toc236813230"/>
+      <w:bookmarkStart w:id="572" w:name="_Toc236813864"/>
+      <w:bookmarkStart w:id="573" w:name="_Toc236814498"/>
+      <w:bookmarkStart w:id="574" w:name="_Toc236815126"/>
+      <w:bookmarkStart w:id="575" w:name="_Toc237048739"/>
+      <w:bookmarkStart w:id="576" w:name="_Toc237067157"/>
+      <w:bookmarkStart w:id="577" w:name="_Toc237068196"/>
+      <w:bookmarkStart w:id="578" w:name="_Toc237144652"/>
+      <w:bookmarkStart w:id="579" w:name="_Toc237145285"/>
+      <w:bookmarkStart w:id="580" w:name="_Toc237156456"/>
+      <w:bookmarkStart w:id="581" w:name="_Toc237328230"/>
+      <w:bookmarkStart w:id="582" w:name="_Toc237328863"/>
+      <w:bookmarkStart w:id="583" w:name="_Toc236810695"/>
+      <w:bookmarkStart w:id="584" w:name="_Toc236811330"/>
+      <w:bookmarkStart w:id="585" w:name="_Toc236811964"/>
+      <w:bookmarkStart w:id="586" w:name="_Toc236812598"/>
+      <w:bookmarkStart w:id="587" w:name="_Toc236813231"/>
+      <w:bookmarkStart w:id="588" w:name="_Toc236813865"/>
+      <w:bookmarkStart w:id="589" w:name="_Toc236814499"/>
+      <w:bookmarkStart w:id="590" w:name="_Toc236815127"/>
+      <w:bookmarkStart w:id="591" w:name="_Toc237048740"/>
+      <w:bookmarkStart w:id="592" w:name="_Toc237067158"/>
+      <w:bookmarkStart w:id="593" w:name="_Toc237068197"/>
+      <w:bookmarkStart w:id="594" w:name="_Toc237144653"/>
+      <w:bookmarkStart w:id="595" w:name="_Toc237145286"/>
+      <w:bookmarkStart w:id="596" w:name="_Toc237156457"/>
+      <w:bookmarkStart w:id="597" w:name="_Toc237328231"/>
+      <w:bookmarkStart w:id="598" w:name="_Toc237328864"/>
+      <w:bookmarkStart w:id="599" w:name="_Toc236810705"/>
+      <w:bookmarkStart w:id="600" w:name="_Toc236811340"/>
+      <w:bookmarkStart w:id="601" w:name="_Toc236811974"/>
+      <w:bookmarkStart w:id="602" w:name="_Toc236812608"/>
+      <w:bookmarkStart w:id="603" w:name="_Toc236813241"/>
+      <w:bookmarkStart w:id="604" w:name="_Toc236813875"/>
+      <w:bookmarkStart w:id="605" w:name="_Toc236814509"/>
+      <w:bookmarkStart w:id="606" w:name="_Toc236815137"/>
+      <w:bookmarkStart w:id="607" w:name="_Toc237048750"/>
+      <w:bookmarkStart w:id="608" w:name="_Toc237067168"/>
+      <w:bookmarkStart w:id="609" w:name="_Toc237068207"/>
+      <w:bookmarkStart w:id="610" w:name="_Toc237144663"/>
+      <w:bookmarkStart w:id="611" w:name="_Toc237145296"/>
+      <w:bookmarkStart w:id="612" w:name="_Toc237156467"/>
+      <w:bookmarkStart w:id="613" w:name="_Toc237328241"/>
+      <w:bookmarkStart w:id="614" w:name="_Toc237328874"/>
+      <w:bookmarkStart w:id="615" w:name="_Toc236810706"/>
+      <w:bookmarkStart w:id="616" w:name="_Toc236811341"/>
+      <w:bookmarkStart w:id="617" w:name="_Toc236811975"/>
+      <w:bookmarkStart w:id="618" w:name="_Toc236812609"/>
+      <w:bookmarkStart w:id="619" w:name="_Toc236813242"/>
+      <w:bookmarkStart w:id="620" w:name="_Toc236813876"/>
+      <w:bookmarkStart w:id="621" w:name="_Toc236814510"/>
+      <w:bookmarkStart w:id="622" w:name="_Toc236815138"/>
+      <w:bookmarkStart w:id="623" w:name="_Toc237048751"/>
+      <w:bookmarkStart w:id="624" w:name="_Toc237067169"/>
+      <w:bookmarkStart w:id="625" w:name="_Toc237068208"/>
+      <w:bookmarkStart w:id="626" w:name="_Toc237144664"/>
+      <w:bookmarkStart w:id="627" w:name="_Toc237145297"/>
+      <w:bookmarkStart w:id="628" w:name="_Toc237156468"/>
+      <w:bookmarkStart w:id="629" w:name="_Toc237328242"/>
+      <w:bookmarkStart w:id="630" w:name="_Toc237328875"/>
+      <w:bookmarkStart w:id="631" w:name="_Toc236810707"/>
+      <w:bookmarkStart w:id="632" w:name="_Toc236811342"/>
+      <w:bookmarkStart w:id="633" w:name="_Toc236811976"/>
+      <w:bookmarkStart w:id="634" w:name="_Toc236812610"/>
+      <w:bookmarkStart w:id="635" w:name="_Toc236813243"/>
+      <w:bookmarkStart w:id="636" w:name="_Toc236813877"/>
+      <w:bookmarkStart w:id="637" w:name="_Toc236814511"/>
+      <w:bookmarkStart w:id="638" w:name="_Toc236815139"/>
+      <w:bookmarkStart w:id="639" w:name="_Toc237048752"/>
+      <w:bookmarkStart w:id="640" w:name="_Toc237067170"/>
+      <w:bookmarkStart w:id="641" w:name="_Toc237068209"/>
+      <w:bookmarkStart w:id="642" w:name="_Toc237144665"/>
+      <w:bookmarkStart w:id="643" w:name="_Toc237145298"/>
+      <w:bookmarkStart w:id="644" w:name="_Toc237156469"/>
+      <w:bookmarkStart w:id="645" w:name="_Toc237328243"/>
+      <w:bookmarkStart w:id="646" w:name="_Toc237328876"/>
+      <w:bookmarkStart w:id="647" w:name="_Toc236810708"/>
+      <w:bookmarkStart w:id="648" w:name="_Toc236811343"/>
+      <w:bookmarkStart w:id="649" w:name="_Toc236811977"/>
+      <w:bookmarkStart w:id="650" w:name="_Toc236812611"/>
+      <w:bookmarkStart w:id="651" w:name="_Toc236813244"/>
+      <w:bookmarkStart w:id="652" w:name="_Toc236813878"/>
+      <w:bookmarkStart w:id="653" w:name="_Toc236814512"/>
+      <w:bookmarkStart w:id="654" w:name="_Toc236815140"/>
+      <w:bookmarkStart w:id="655" w:name="_Toc237048753"/>
+      <w:bookmarkStart w:id="656" w:name="_Toc237067171"/>
+      <w:bookmarkStart w:id="657" w:name="_Toc237068210"/>
+      <w:bookmarkStart w:id="658" w:name="_Toc237144666"/>
+      <w:bookmarkStart w:id="659" w:name="_Toc237145299"/>
+      <w:bookmarkStart w:id="660" w:name="_Toc237156470"/>
+      <w:bookmarkStart w:id="661" w:name="_Toc237328244"/>
+      <w:bookmarkStart w:id="662" w:name="_Toc237328877"/>
+      <w:bookmarkStart w:id="663" w:name="_Toc236810709"/>
+      <w:bookmarkStart w:id="664" w:name="_Toc236811344"/>
+      <w:bookmarkStart w:id="665" w:name="_Toc236811978"/>
+      <w:bookmarkStart w:id="666" w:name="_Toc236812612"/>
+      <w:bookmarkStart w:id="667" w:name="_Toc236813245"/>
+      <w:bookmarkStart w:id="668" w:name="_Toc236813879"/>
+      <w:bookmarkStart w:id="669" w:name="_Toc236814513"/>
+      <w:bookmarkStart w:id="670" w:name="_Toc236815141"/>
+      <w:bookmarkStart w:id="671" w:name="_Toc237048754"/>
+      <w:bookmarkStart w:id="672" w:name="_Toc237067172"/>
+      <w:bookmarkStart w:id="673" w:name="_Toc237068211"/>
+      <w:bookmarkStart w:id="674" w:name="_Toc237144667"/>
+      <w:bookmarkStart w:id="675" w:name="_Toc237145300"/>
+      <w:bookmarkStart w:id="676" w:name="_Toc237156471"/>
+      <w:bookmarkStart w:id="677" w:name="_Toc237328245"/>
+      <w:bookmarkStart w:id="678" w:name="_Toc237328878"/>
+      <w:bookmarkStart w:id="679" w:name="_Toc236810719"/>
+      <w:bookmarkStart w:id="680" w:name="_Toc236811354"/>
+      <w:bookmarkStart w:id="681" w:name="_Toc236811988"/>
+      <w:bookmarkStart w:id="682" w:name="_Toc236812622"/>
+      <w:bookmarkStart w:id="683" w:name="_Toc236813255"/>
+      <w:bookmarkStart w:id="684" w:name="_Toc236813889"/>
+      <w:bookmarkStart w:id="685" w:name="_Toc236814523"/>
+      <w:bookmarkStart w:id="686" w:name="_Toc236815151"/>
+      <w:bookmarkStart w:id="687" w:name="_Toc237048764"/>
+      <w:bookmarkStart w:id="688" w:name="_Toc237067182"/>
+      <w:bookmarkStart w:id="689" w:name="_Toc237068221"/>
+      <w:bookmarkStart w:id="690" w:name="_Toc237144677"/>
+      <w:bookmarkStart w:id="691" w:name="_Toc237145310"/>
+      <w:bookmarkStart w:id="692" w:name="_Toc237156481"/>
+      <w:bookmarkStart w:id="693" w:name="_Toc237328255"/>
+      <w:bookmarkStart w:id="694" w:name="_Toc237328888"/>
+      <w:bookmarkStart w:id="695" w:name="_Toc236810720"/>
+      <w:bookmarkStart w:id="696" w:name="_Toc236811355"/>
+      <w:bookmarkStart w:id="697" w:name="_Toc236811989"/>
+      <w:bookmarkStart w:id="698" w:name="_Toc236812623"/>
+      <w:bookmarkStart w:id="699" w:name="_Toc236813256"/>
+      <w:bookmarkStart w:id="700" w:name="_Toc236813890"/>
+      <w:bookmarkStart w:id="701" w:name="_Toc236814524"/>
+      <w:bookmarkStart w:id="702" w:name="_Toc236815152"/>
+      <w:bookmarkStart w:id="703" w:name="_Toc237048765"/>
+      <w:bookmarkStart w:id="704" w:name="_Toc237067183"/>
+      <w:bookmarkStart w:id="705" w:name="_Toc237068222"/>
+      <w:bookmarkStart w:id="706" w:name="_Toc237144678"/>
+      <w:bookmarkStart w:id="707" w:name="_Toc237145311"/>
+      <w:bookmarkStart w:id="708" w:name="_Toc237156482"/>
+      <w:bookmarkStart w:id="709" w:name="_Toc237328256"/>
+      <w:bookmarkStart w:id="710" w:name="_Toc237328889"/>
+      <w:bookmarkStart w:id="711" w:name="_Toc236810721"/>
+      <w:bookmarkStart w:id="712" w:name="_Toc236811356"/>
+      <w:bookmarkStart w:id="713" w:name="_Toc236811990"/>
+      <w:bookmarkStart w:id="714" w:name="_Toc236812624"/>
+      <w:bookmarkStart w:id="715" w:name="_Toc236813257"/>
+      <w:bookmarkStart w:id="716" w:name="_Toc236813891"/>
+      <w:bookmarkStart w:id="717" w:name="_Toc236814525"/>
+      <w:bookmarkStart w:id="718" w:name="_Toc236815153"/>
+      <w:bookmarkStart w:id="719" w:name="_Toc237048766"/>
+      <w:bookmarkStart w:id="720" w:name="_Toc237067184"/>
+      <w:bookmarkStart w:id="721" w:name="_Toc237068223"/>
+      <w:bookmarkStart w:id="722" w:name="_Toc237144679"/>
+      <w:bookmarkStart w:id="723" w:name="_Toc237145312"/>
+      <w:bookmarkStart w:id="724" w:name="_Toc237156483"/>
+      <w:bookmarkStart w:id="725" w:name="_Toc237328257"/>
+      <w:bookmarkStart w:id="726" w:name="_Toc237328890"/>
+      <w:bookmarkStart w:id="727" w:name="_Toc236810722"/>
+      <w:bookmarkStart w:id="728" w:name="_Toc236811357"/>
+      <w:bookmarkStart w:id="729" w:name="_Toc236811991"/>
+      <w:bookmarkStart w:id="730" w:name="_Toc236812625"/>
+      <w:bookmarkStart w:id="731" w:name="_Toc236813258"/>
+      <w:bookmarkStart w:id="732" w:name="_Toc236813892"/>
+      <w:bookmarkStart w:id="733" w:name="_Toc236814526"/>
+      <w:bookmarkStart w:id="734" w:name="_Toc236815154"/>
+      <w:bookmarkStart w:id="735" w:name="_Toc237048767"/>
+      <w:bookmarkStart w:id="736" w:name="_Toc237067185"/>
+      <w:bookmarkStart w:id="737" w:name="_Toc237068224"/>
+      <w:bookmarkStart w:id="738" w:name="_Toc237144680"/>
+      <w:bookmarkStart w:id="739" w:name="_Toc237145313"/>
+      <w:bookmarkStart w:id="740" w:name="_Toc237156484"/>
+      <w:bookmarkStart w:id="741" w:name="_Toc237328258"/>
+      <w:bookmarkStart w:id="742" w:name="_Toc237328891"/>
+      <w:bookmarkStart w:id="743" w:name="_Toc236810735"/>
+      <w:bookmarkStart w:id="744" w:name="_Toc236811370"/>
+      <w:bookmarkStart w:id="745" w:name="_Toc236812004"/>
+      <w:bookmarkStart w:id="746" w:name="_Toc236812638"/>
+      <w:bookmarkStart w:id="747" w:name="_Toc236813271"/>
+      <w:bookmarkStart w:id="748" w:name="_Toc236813905"/>
+      <w:bookmarkStart w:id="749" w:name="_Toc236814539"/>
+      <w:bookmarkStart w:id="750" w:name="_Toc236815167"/>
+      <w:bookmarkStart w:id="751" w:name="_Toc237048780"/>
+      <w:bookmarkStart w:id="752" w:name="_Toc237067198"/>
+      <w:bookmarkStart w:id="753" w:name="_Toc237068237"/>
+      <w:bookmarkStart w:id="754" w:name="_Toc237144693"/>
+      <w:bookmarkStart w:id="755" w:name="_Toc237145326"/>
+      <w:bookmarkStart w:id="756" w:name="_Toc237156497"/>
+      <w:bookmarkStart w:id="757" w:name="_Toc237328271"/>
+      <w:bookmarkStart w:id="758" w:name="_Toc237328904"/>
+      <w:bookmarkStart w:id="759" w:name="_Toc236810736"/>
+      <w:bookmarkStart w:id="760" w:name="_Toc236811371"/>
+      <w:bookmarkStart w:id="761" w:name="_Toc236812005"/>
+      <w:bookmarkStart w:id="762" w:name="_Toc236812639"/>
+      <w:bookmarkStart w:id="763" w:name="_Toc236813272"/>
+      <w:bookmarkStart w:id="764" w:name="_Toc236813906"/>
+      <w:bookmarkStart w:id="765" w:name="_Toc236814540"/>
+      <w:bookmarkStart w:id="766" w:name="_Toc236815168"/>
+      <w:bookmarkStart w:id="767" w:name="_Toc237048781"/>
+      <w:bookmarkStart w:id="768" w:name="_Toc237067199"/>
+      <w:bookmarkStart w:id="769" w:name="_Toc237068238"/>
+      <w:bookmarkStart w:id="770" w:name="_Toc237144694"/>
+      <w:bookmarkStart w:id="771" w:name="_Toc237145327"/>
+      <w:bookmarkStart w:id="772" w:name="_Toc237156498"/>
+      <w:bookmarkStart w:id="773" w:name="_Toc237328272"/>
+      <w:bookmarkStart w:id="774" w:name="_Toc237328905"/>
+      <w:bookmarkStart w:id="775" w:name="_Toc236810737"/>
+      <w:bookmarkStart w:id="776" w:name="_Toc236811372"/>
+      <w:bookmarkStart w:id="777" w:name="_Toc236812006"/>
+      <w:bookmarkStart w:id="778" w:name="_Toc236812640"/>
+      <w:bookmarkStart w:id="779" w:name="_Toc236813273"/>
+      <w:bookmarkStart w:id="780" w:name="_Toc236813907"/>
+      <w:bookmarkStart w:id="781" w:name="_Toc236814541"/>
+      <w:bookmarkStart w:id="782" w:name="_Toc236815169"/>
+      <w:bookmarkStart w:id="783" w:name="_Toc237048782"/>
+      <w:bookmarkStart w:id="784" w:name="_Toc237067200"/>
+      <w:bookmarkStart w:id="785" w:name="_Toc237068239"/>
+      <w:bookmarkStart w:id="786" w:name="_Toc237144695"/>
+      <w:bookmarkStart w:id="787" w:name="_Toc237145328"/>
+      <w:bookmarkStart w:id="788" w:name="_Toc237156499"/>
+      <w:bookmarkStart w:id="789" w:name="_Toc237328273"/>
+      <w:bookmarkStart w:id="790" w:name="_Toc237328906"/>
+      <w:bookmarkStart w:id="791" w:name="_Toc236810738"/>
+      <w:bookmarkStart w:id="792" w:name="_Toc236811373"/>
+      <w:bookmarkStart w:id="793" w:name="_Toc236812007"/>
+      <w:bookmarkStart w:id="794" w:name="_Toc236812641"/>
+      <w:bookmarkStart w:id="795" w:name="_Toc236813274"/>
+      <w:bookmarkStart w:id="796" w:name="_Toc236813908"/>
+      <w:bookmarkStart w:id="797" w:name="_Toc236814542"/>
+      <w:bookmarkStart w:id="798" w:name="_Toc236815170"/>
+      <w:bookmarkStart w:id="799" w:name="_Toc237048783"/>
+      <w:bookmarkStart w:id="800" w:name="_Toc237067201"/>
+      <w:bookmarkStart w:id="801" w:name="_Toc237068240"/>
+      <w:bookmarkStart w:id="802" w:name="_Toc237144696"/>
+      <w:bookmarkStart w:id="803" w:name="_Toc237145329"/>
+      <w:bookmarkStart w:id="804" w:name="_Toc237156500"/>
+      <w:bookmarkStart w:id="805" w:name="_Toc237328274"/>
+      <w:bookmarkStart w:id="806" w:name="_Toc237328907"/>
+      <w:bookmarkEnd w:id="56"/>
+      <w:bookmarkEnd w:id="57"/>
       <w:bookmarkEnd w:id="58"/>
       <w:bookmarkEnd w:id="59"/>
       <w:bookmarkEnd w:id="60"/>
@@ -4664,12 +4662,10 @@
       <w:bookmarkEnd w:id="804"/>
       <w:bookmarkEnd w:id="805"/>
       <w:bookmarkEnd w:id="806"/>
-      <w:bookmarkEnd w:id="807"/>
-      <w:bookmarkEnd w:id="808"/>
       <w:r>
         <w:rPr/>
         <w:drawing>
-          <wp:inline distT="0" distB="0" distL="0" distR="4445">
+          <wp:inline distT="0" distB="0" distL="0" distR="0">
             <wp:extent cx="300990" cy="288925"/>
             <wp:effectExtent l="0" t="0" r="0" b="0"/>
             <wp:docPr id="6" name="Afbeelding 31" descr=""/>
@@ -4746,7 +4742,7 @@
       <w:r>
         <w:rPr/>
         <w:drawing>
-          <wp:inline distT="0" distB="1270" distL="0" distR="0">
+          <wp:inline distT="0" distB="0" distL="0" distR="0">
             <wp:extent cx="342900" cy="328930"/>
             <wp:effectExtent l="0" t="0" r="0" b="0"/>
             <wp:docPr id="7" name="Afbeelding 36" descr=""/>
@@ -4799,7 +4795,7 @@
         <w:rPr/>
         <w:t xml:space="preserve"> Guide line for implementation mostly related to performance.</w:t>
       </w:r>
-      <w:bookmarkStart w:id="809" w:name="_Toc496167967"/>
+      <w:bookmarkStart w:id="807" w:name="_Toc496167967"/>
       <w:r>
         <w:rPr/>
         <w:tab/>
@@ -4819,11 +4815,11 @@
         <w:spacing w:before="480" w:after="0"/>
         <w:rPr/>
       </w:pPr>
-      <w:bookmarkStart w:id="810" w:name="_Toc502761807"/>
-      <w:bookmarkStart w:id="811" w:name="_Toc496284772"/>
+      <w:bookmarkStart w:id="808" w:name="_Toc496284772"/>
+      <w:bookmarkStart w:id="809" w:name="_Toc502761807"/>
+      <w:bookmarkEnd w:id="807"/>
+      <w:bookmarkEnd w:id="808"/>
       <w:bookmarkEnd w:id="809"/>
-      <w:bookmarkEnd w:id="810"/>
-      <w:bookmarkEnd w:id="811"/>
       <w:r>
         <w:rPr/>
         <w:t>WebKitBrowser Plugin</w:t>
@@ -4839,10 +4835,10 @@
         <w:spacing w:before="200" w:after="40"/>
         <w:rPr/>
       </w:pPr>
-      <w:bookmarkStart w:id="812" w:name="_Toc502761808"/>
-      <w:bookmarkStart w:id="813" w:name="_Toc496284773"/>
-      <w:bookmarkEnd w:id="812"/>
-      <w:bookmarkEnd w:id="813"/>
+      <w:bookmarkStart w:id="810" w:name="_Toc496284773"/>
+      <w:bookmarkStart w:id="811" w:name="_Toc502761808"/>
+      <w:bookmarkEnd w:id="810"/>
+      <w:bookmarkEnd w:id="811"/>
       <w:r>
         <w:rPr/>
         <w:t>Configuration</w:t>
@@ -4853,10 +4849,10 @@
         <w:tblStyle w:val="TableGrid"/>
         <w:tblW w:w="8931" w:type="dxa"/>
         <w:jc w:val="left"/>
-        <w:tblInd w:w="142" w:type="dxa"/>
+        <w:tblInd w:w="137" w:type="dxa"/>
         <w:tblCellMar>
           <w:top w:w="142" w:type="dxa"/>
-          <w:left w:w="142" w:type="dxa"/>
+          <w:left w:w="137" w:type="dxa"/>
           <w:bottom w:w="142" w:type="dxa"/>
           <w:right w:w="142" w:type="dxa"/>
         </w:tblCellMar>
@@ -4881,7 +4877,7 @@
             </w:tcBorders>
             <w:shd w:fill="auto" w:val="clear"/>
             <w:tcMar>
-              <w:left w:w="142" w:type="dxa"/>
+              <w:left w:w="137" w:type="dxa"/>
             </w:tcMar>
           </w:tcPr>
           <w:p>
@@ -4914,7 +4910,7 @@
             </w:tcBorders>
             <w:shd w:fill="auto" w:val="clear"/>
             <w:tcMar>
-              <w:left w:w="142" w:type="dxa"/>
+              <w:left w:w="137" w:type="dxa"/>
             </w:tcMar>
           </w:tcPr>
           <w:p>
@@ -4956,7 +4952,7 @@
             </w:tcBorders>
             <w:shd w:fill="auto" w:val="clear"/>
             <w:tcMar>
-              <w:left w:w="142" w:type="dxa"/>
+              <w:left w:w="137" w:type="dxa"/>
             </w:tcMar>
           </w:tcPr>
           <w:p>
@@ -4989,7 +4985,7 @@
             </w:tcBorders>
             <w:shd w:fill="auto" w:val="clear"/>
             <w:tcMar>
-              <w:left w:w="142" w:type="dxa"/>
+              <w:left w:w="137" w:type="dxa"/>
             </w:tcMar>
           </w:tcPr>
           <w:p>
@@ -5031,7 +5027,7 @@
             </w:tcBorders>
             <w:shd w:fill="auto" w:val="clear"/>
             <w:tcMar>
-              <w:left w:w="142" w:type="dxa"/>
+              <w:left w:w="137" w:type="dxa"/>
             </w:tcMar>
           </w:tcPr>
           <w:p>
@@ -5064,7 +5060,7 @@
             </w:tcBorders>
             <w:shd w:fill="auto" w:val="clear"/>
             <w:tcMar>
-              <w:left w:w="142" w:type="dxa"/>
+              <w:left w:w="137" w:type="dxa"/>
             </w:tcMar>
           </w:tcPr>
           <w:p>
@@ -5106,7 +5102,7 @@
             </w:tcBorders>
             <w:shd w:fill="auto" w:val="clear"/>
             <w:tcMar>
-              <w:left w:w="142" w:type="dxa"/>
+              <w:left w:w="137" w:type="dxa"/>
             </w:tcMar>
           </w:tcPr>
           <w:p>
@@ -5139,7 +5135,7 @@
             </w:tcBorders>
             <w:shd w:fill="auto" w:val="clear"/>
             <w:tcMar>
-              <w:left w:w="142" w:type="dxa"/>
+              <w:left w:w="137" w:type="dxa"/>
             </w:tcMar>
           </w:tcPr>
           <w:p>
@@ -5181,7 +5177,7 @@
             </w:tcBorders>
             <w:shd w:fill="auto" w:val="clear"/>
             <w:tcMar>
-              <w:left w:w="142" w:type="dxa"/>
+              <w:left w:w="137" w:type="dxa"/>
             </w:tcMar>
           </w:tcPr>
           <w:p>
@@ -5214,7 +5210,7 @@
             </w:tcBorders>
             <w:shd w:fill="auto" w:val="clear"/>
             <w:tcMar>
-              <w:left w:w="142" w:type="dxa"/>
+              <w:left w:w="137" w:type="dxa"/>
             </w:tcMar>
           </w:tcPr>
           <w:p>
@@ -5266,10 +5262,10 @@
         <w:tblStyle w:val="TableGrid"/>
         <w:tblW w:w="8931" w:type="dxa"/>
         <w:jc w:val="left"/>
-        <w:tblInd w:w="142" w:type="dxa"/>
+        <w:tblInd w:w="137" w:type="dxa"/>
         <w:tblCellMar>
           <w:top w:w="142" w:type="dxa"/>
-          <w:left w:w="142" w:type="dxa"/>
+          <w:left w:w="137" w:type="dxa"/>
           <w:bottom w:w="142" w:type="dxa"/>
           <w:right w:w="142" w:type="dxa"/>
         </w:tblCellMar>
@@ -5294,7 +5290,7 @@
             </w:tcBorders>
             <w:shd w:fill="auto" w:val="clear"/>
             <w:tcMar>
-              <w:left w:w="142" w:type="dxa"/>
+              <w:left w:w="137" w:type="dxa"/>
             </w:tcMar>
           </w:tcPr>
           <w:p>
@@ -5327,7 +5323,7 @@
             </w:tcBorders>
             <w:shd w:fill="auto" w:val="clear"/>
             <w:tcMar>
-              <w:left w:w="142" w:type="dxa"/>
+              <w:left w:w="137" w:type="dxa"/>
             </w:tcMar>
           </w:tcPr>
           <w:p>
@@ -5369,7 +5365,7 @@
             </w:tcBorders>
             <w:shd w:fill="auto" w:val="clear"/>
             <w:tcMar>
-              <w:left w:w="142" w:type="dxa"/>
+              <w:left w:w="137" w:type="dxa"/>
             </w:tcMar>
           </w:tcPr>
           <w:p>
@@ -5402,7 +5398,7 @@
             </w:tcBorders>
             <w:shd w:fill="auto" w:val="clear"/>
             <w:tcMar>
-              <w:left w:w="142" w:type="dxa"/>
+              <w:left w:w="137" w:type="dxa"/>
             </w:tcMar>
           </w:tcPr>
           <w:p>
@@ -5444,7 +5440,7 @@
             </w:tcBorders>
             <w:shd w:fill="auto" w:val="clear"/>
             <w:tcMar>
-              <w:left w:w="142" w:type="dxa"/>
+              <w:left w:w="137" w:type="dxa"/>
             </w:tcMar>
           </w:tcPr>
           <w:p>
@@ -5477,7 +5473,7 @@
             </w:tcBorders>
             <w:shd w:fill="auto" w:val="clear"/>
             <w:tcMar>
-              <w:left w:w="142" w:type="dxa"/>
+              <w:left w:w="137" w:type="dxa"/>
             </w:tcMar>
           </w:tcPr>
           <w:p>
@@ -5519,7 +5515,7 @@
             </w:tcBorders>
             <w:shd w:fill="auto" w:val="clear"/>
             <w:tcMar>
-              <w:left w:w="142" w:type="dxa"/>
+              <w:left w:w="137" w:type="dxa"/>
             </w:tcMar>
           </w:tcPr>
           <w:p>
@@ -5552,7 +5548,7 @@
             </w:tcBorders>
             <w:shd w:fill="auto" w:val="clear"/>
             <w:tcMar>
-              <w:left w:w="142" w:type="dxa"/>
+              <w:left w:w="137" w:type="dxa"/>
             </w:tcMar>
           </w:tcPr>
           <w:p>
@@ -5594,7 +5590,7 @@
             </w:tcBorders>
             <w:shd w:fill="auto" w:val="clear"/>
             <w:tcMar>
-              <w:left w:w="142" w:type="dxa"/>
+              <w:left w:w="137" w:type="dxa"/>
             </w:tcMar>
           </w:tcPr>
           <w:p>
@@ -5605,8 +5601,8 @@
                 <w:lang w:eastAsia="ja-JP"/>
               </w:rPr>
             </w:pPr>
-            <w:bookmarkStart w:id="814" w:name="_GoBack"/>
-            <w:bookmarkEnd w:id="814"/>
+            <w:bookmarkStart w:id="812" w:name="_GoBack"/>
+            <w:bookmarkEnd w:id="812"/>
             <w:r>
               <w:rPr>
                 <w:rFonts w:eastAsia="Cambria" w:eastAsiaTheme="minorHAnsi"/>
@@ -5629,7 +5625,7 @@
             </w:tcBorders>
             <w:shd w:fill="auto" w:val="clear"/>
             <w:tcMar>
-              <w:left w:w="142" w:type="dxa"/>
+              <w:left w:w="137" w:type="dxa"/>
             </w:tcMar>
           </w:tcPr>
           <w:p>
@@ -5671,7 +5667,7 @@
             </w:tcBorders>
             <w:shd w:fill="auto" w:val="clear"/>
             <w:tcMar>
-              <w:left w:w="142" w:type="dxa"/>
+              <w:left w:w="137" w:type="dxa"/>
             </w:tcMar>
           </w:tcPr>
           <w:p>
@@ -5704,7 +5700,7 @@
             </w:tcBorders>
             <w:shd w:fill="auto" w:val="clear"/>
             <w:tcMar>
-              <w:left w:w="142" w:type="dxa"/>
+              <w:left w:w="137" w:type="dxa"/>
             </w:tcMar>
           </w:tcPr>
           <w:p>
@@ -5746,7 +5742,7 @@
             </w:tcBorders>
             <w:shd w:fill="auto" w:val="clear"/>
             <w:tcMar>
-              <w:left w:w="142" w:type="dxa"/>
+              <w:left w:w="137" w:type="dxa"/>
             </w:tcMar>
           </w:tcPr>
           <w:p>
@@ -5779,7 +5775,7 @@
             </w:tcBorders>
             <w:shd w:fill="auto" w:val="clear"/>
             <w:tcMar>
-              <w:left w:w="142" w:type="dxa"/>
+              <w:left w:w="137" w:type="dxa"/>
             </w:tcMar>
           </w:tcPr>
           <w:p>
@@ -5821,7 +5817,7 @@
             </w:tcBorders>
             <w:shd w:fill="auto" w:val="clear"/>
             <w:tcMar>
-              <w:left w:w="142" w:type="dxa"/>
+              <w:left w:w="137" w:type="dxa"/>
             </w:tcMar>
           </w:tcPr>
           <w:p>
@@ -5854,7 +5850,7 @@
             </w:tcBorders>
             <w:shd w:fill="auto" w:val="clear"/>
             <w:tcMar>
-              <w:left w:w="142" w:type="dxa"/>
+              <w:left w:w="137" w:type="dxa"/>
             </w:tcMar>
           </w:tcPr>
           <w:p>
@@ -5864,10 +5860,7 @@
                 <w:tab w:val="left" w:pos="703" w:leader="none"/>
               </w:tabs>
               <w:ind w:left="703" w:hanging="703"/>
-              <w:rPr>
-                <w:rFonts w:eastAsia="Cambria" w:eastAsiaTheme="minorHAnsi"/>
-                <w:lang w:eastAsia="ja-JP"/>
-              </w:rPr>
+              <w:rPr/>
             </w:pPr>
             <w:r>
               <w:rPr>
@@ -5875,6 +5868,70 @@
                 <w:lang w:eastAsia="ja-JP"/>
               </w:rPr>
               <w:t xml:space="preserve">[JSON]   </w:t>
+            </w:r>
+            <w:r>
+              <w:rPr>
+                <w:rStyle w:val="SourceText"/>
+                <w:rFonts w:eastAsiaTheme="minorHAnsi"/>
+                <w:lang w:eastAsia="ja-JP"/>
+              </w:rPr>
+              <w:t>I</w:t>
+            </w:r>
+            <w:r>
+              <w:rPr>
+                <w:rFonts w:eastAsia="Cambria" w:eastAsiaTheme="minorHAnsi"/>
+                <w:lang w:eastAsia="ja-JP"/>
+              </w:rPr>
+              <w:t xml:space="preserve">f </w:t>
+            </w:r>
+            <w:r>
+              <w:rPr>
+                <w:rStyle w:val="SourceText"/>
+                <w:rFonts w:eastAsiaTheme="minorHAnsi"/>
+                <w:lang w:eastAsia="ja-JP"/>
+              </w:rPr>
+              <w:t>false,</w:t>
+            </w:r>
+            <w:r>
+              <w:rPr>
+                <w:rFonts w:eastAsia="Cambria" w:eastAsiaTheme="minorHAnsi"/>
+                <w:lang w:eastAsia="ja-JP"/>
+              </w:rPr>
+              <w:t xml:space="preserve"> every domain can access any other domain, </w:t>
+            </w:r>
+            <w:r>
+              <w:rPr>
+                <w:rFonts w:eastAsia="Cambria" w:eastAsiaTheme="minorHAnsi"/>
+                <w:lang w:eastAsia="ja-JP"/>
+              </w:rPr>
+              <w:t xml:space="preserve">otherwise fill in </w:t>
+            </w:r>
+            <w:r>
+              <w:rPr>
+                <w:rFonts w:eastAsia="Cambria" w:eastAsiaTheme="minorHAnsi"/>
+                <w:i w:val="false"/>
+                <w:iCs w:val="false"/>
+                <w:lang w:eastAsia="ja-JP"/>
+              </w:rPr>
+              <w:t xml:space="preserve">fields in </w:t>
+            </w:r>
+            <w:r>
+              <w:rPr>
+                <w:rFonts w:eastAsia="Cambria" w:eastAsiaTheme="minorHAnsi"/>
+                <w:i/>
+                <w:iCs/>
+                <w:lang w:eastAsia="ja-JP"/>
+              </w:rPr>
+              <w:t>Whitelist definition</w:t>
+            </w:r>
+            <w:r>
+              <w:rPr>
+                <w:rFonts w:eastAsia="Cambria" w:eastAsiaTheme="minorHAnsi"/>
+                <w:i w:val="false"/>
+                <w:iCs w:val="false"/>
+                <w:lang w:eastAsia="ja-JP"/>
+              </w:rPr>
+              <w:t xml:space="preserve"> table</w:t>
             </w:r>
           </w:p>
         </w:tc>
@@ -5894,7 +5951,7 @@
             </w:tcBorders>
             <w:shd w:fill="auto" w:val="clear"/>
             <w:tcMar>
-              <w:left w:w="142" w:type="dxa"/>
+              <w:left w:w="137" w:type="dxa"/>
             </w:tcMar>
           </w:tcPr>
           <w:p>
@@ -5927,7 +5984,7 @@
             </w:tcBorders>
             <w:shd w:fill="auto" w:val="clear"/>
             <w:tcMar>
-              <w:left w:w="142" w:type="dxa"/>
+              <w:left w:w="137" w:type="dxa"/>
             </w:tcMar>
           </w:tcPr>
           <w:p>
@@ -5989,10 +6046,10 @@
         <w:tblStyle w:val="TableGrid"/>
         <w:tblW w:w="8931" w:type="dxa"/>
         <w:jc w:val="left"/>
-        <w:tblInd w:w="142" w:type="dxa"/>
+        <w:tblInd w:w="137" w:type="dxa"/>
         <w:tblCellMar>
           <w:top w:w="142" w:type="dxa"/>
-          <w:left w:w="142" w:type="dxa"/>
+          <w:left w:w="137" w:type="dxa"/>
           <w:bottom w:w="142" w:type="dxa"/>
           <w:right w:w="142" w:type="dxa"/>
         </w:tblCellMar>
@@ -6017,7 +6074,7 @@
             </w:tcBorders>
             <w:shd w:fill="auto" w:val="clear"/>
             <w:tcMar>
-              <w:left w:w="142" w:type="dxa"/>
+              <w:left w:w="137" w:type="dxa"/>
             </w:tcMar>
           </w:tcPr>
           <w:p>
@@ -6050,7 +6107,7 @@
             </w:tcBorders>
             <w:shd w:fill="auto" w:val="clear"/>
             <w:tcMar>
-              <w:left w:w="142" w:type="dxa"/>
+              <w:left w:w="137" w:type="dxa"/>
             </w:tcMar>
           </w:tcPr>
           <w:p>
@@ -6092,7 +6149,7 @@
             </w:tcBorders>
             <w:shd w:fill="auto" w:val="clear"/>
             <w:tcMar>
-              <w:left w:w="142" w:type="dxa"/>
+              <w:left w:w="137" w:type="dxa"/>
             </w:tcMar>
           </w:tcPr>
           <w:p>
@@ -6125,7 +6182,7 @@
             </w:tcBorders>
             <w:shd w:fill="auto" w:val="clear"/>
             <w:tcMar>
-              <w:left w:w="142" w:type="dxa"/>
+              <w:left w:w="137" w:type="dxa"/>
             </w:tcMar>
           </w:tcPr>
           <w:p>
@@ -6147,7 +6204,35 @@
               </w:rPr>
               <w:t>[bool]</w:t>
               <w:tab/>
-              <w:t>enable the Just-In-Time compiler.</w:t>
+              <w:t xml:space="preserve">enable the </w:t>
+            </w:r>
+            <w:r>
+              <w:rPr>
+                <w:rFonts w:eastAsia="Cambria" w:eastAsiaTheme="minorHAnsi"/>
+                <w:lang w:eastAsia="ja-JP"/>
+              </w:rPr>
+              <w:t>JIT (</w:t>
+            </w:r>
+            <w:r>
+              <w:rPr>
+                <w:rFonts w:eastAsia="Cambria" w:eastAsiaTheme="minorHAnsi"/>
+                <w:lang w:eastAsia="ja-JP"/>
+              </w:rPr>
+              <w:t>Just-In-Time</w:t>
+            </w:r>
+            <w:r>
+              <w:rPr>
+                <w:rFonts w:eastAsia="Cambria" w:eastAsiaTheme="minorHAnsi"/>
+                <w:lang w:eastAsia="ja-JP"/>
+              </w:rPr>
+              <w:t>)</w:t>
+            </w:r>
+            <w:r>
+              <w:rPr>
+                <w:rFonts w:eastAsia="Cambria" w:eastAsiaTheme="minorHAnsi"/>
+                <w:lang w:eastAsia="ja-JP"/>
+              </w:rPr>
+              <w:t xml:space="preserve"> compiler.</w:t>
             </w:r>
           </w:p>
         </w:tc>
@@ -6167,7 +6252,7 @@
             </w:tcBorders>
             <w:shd w:fill="auto" w:val="clear"/>
             <w:tcMar>
-              <w:left w:w="142" w:type="dxa"/>
+              <w:left w:w="137" w:type="dxa"/>
             </w:tcMar>
           </w:tcPr>
           <w:p>
@@ -6200,7 +6285,7 @@
             </w:tcBorders>
             <w:shd w:fill="auto" w:val="clear"/>
             <w:tcMar>
-              <w:left w:w="142" w:type="dxa"/>
+              <w:left w:w="137" w:type="dxa"/>
             </w:tcMar>
           </w:tcPr>
           <w:p>
@@ -6210,10 +6295,7 @@
                 <w:tab w:val="left" w:pos="703" w:leader="none"/>
               </w:tabs>
               <w:ind w:left="703" w:hanging="703"/>
-              <w:rPr>
-                <w:rFonts w:eastAsia="Cambria" w:eastAsiaTheme="minorHAnsi"/>
-                <w:lang w:eastAsia="ja-JP"/>
-              </w:rPr>
+              <w:rPr/>
             </w:pPr>
             <w:r>
               <w:rPr>
@@ -6222,7 +6304,13 @@
               </w:rPr>
               <w:t>[bool]</w:t>
               <w:tab/>
-              <w:t>.</w:t>
+            </w:r>
+            <w:r>
+              <w:rPr>
+                <w:rFonts w:eastAsia="Cambria" w:eastAsiaTheme="minorHAnsi"/>
+                <w:lang w:eastAsia="ja-JP"/>
+              </w:rPr>
+              <w:t>enable the DFG (Data-Flow-Graph)-JIT compiler.</w:t>
             </w:r>
           </w:p>
         </w:tc>
@@ -6242,25 +6330,20 @@
             </w:tcBorders>
             <w:shd w:fill="auto" w:val="clear"/>
             <w:tcMar>
-              <w:left w:w="142" w:type="dxa"/>
+              <w:left w:w="137" w:type="dxa"/>
             </w:tcMar>
           </w:tcPr>
           <w:p>
             <w:pPr>
               <w:pStyle w:val="Textintable"/>
-              <w:rPr>
-                <w:rFonts w:eastAsia="Cambria" w:eastAsiaTheme="minorHAnsi"/>
-                <w:lang w:eastAsia="ja-JP"/>
-              </w:rPr>
-            </w:pPr>
-            <w:r>
-              <w:rPr>
-                <w:rFonts w:eastAsia="Cambria" w:eastAsiaTheme="minorHAnsi"/>
-                <w:lang w:eastAsia="ja-JP"/>
-              </w:rPr>
-              <w:t>useFT</w:t>
-              <w:tab/>
-              <w:t>L</w:t>
+              <w:rPr/>
+            </w:pPr>
+            <w:r>
+              <w:rPr>
+                <w:rFonts w:eastAsia="Cambria" w:eastAsiaTheme="minorHAnsi"/>
+                <w:lang w:eastAsia="ja-JP"/>
+              </w:rPr>
+              <w:t>useFTL</w:t>
             </w:r>
           </w:p>
         </w:tc>
@@ -6277,7 +6360,7 @@
             </w:tcBorders>
             <w:shd w:fill="auto" w:val="clear"/>
             <w:tcMar>
-              <w:left w:w="142" w:type="dxa"/>
+              <w:left w:w="137" w:type="dxa"/>
             </w:tcMar>
           </w:tcPr>
           <w:p>
@@ -6287,10 +6370,7 @@
                 <w:tab w:val="left" w:pos="703" w:leader="none"/>
               </w:tabs>
               <w:ind w:left="703" w:hanging="703"/>
-              <w:rPr>
-                <w:rFonts w:eastAsia="Cambria" w:eastAsiaTheme="minorHAnsi"/>
-                <w:lang w:eastAsia="ja-JP"/>
-              </w:rPr>
+              <w:rPr/>
             </w:pPr>
             <w:r>
               <w:rPr>
@@ -6299,7 +6379,13 @@
               </w:rPr>
               <w:t>[bool]</w:t>
               <w:tab/>
-              <w:t>.</w:t>
+            </w:r>
+            <w:r>
+              <w:rPr>
+                <w:rFonts w:eastAsia="Cambria" w:eastAsiaTheme="minorHAnsi"/>
+                <w:lang w:eastAsia="ja-JP"/>
+              </w:rPr>
+              <w:t>enable the FTL(Faster-Then-Light)-JIT compiler.</w:t>
             </w:r>
           </w:p>
         </w:tc>
@@ -6319,7 +6405,7 @@
             </w:tcBorders>
             <w:shd w:fill="auto" w:val="clear"/>
             <w:tcMar>
-              <w:left w:w="142" w:type="dxa"/>
+              <w:left w:w="137" w:type="dxa"/>
             </w:tcMar>
           </w:tcPr>
           <w:p>
@@ -6352,7 +6438,7 @@
             </w:tcBorders>
             <w:shd w:fill="auto" w:val="clear"/>
             <w:tcMar>
-              <w:left w:w="142" w:type="dxa"/>
+              <w:left w:w="137" w:type="dxa"/>
             </w:tcMar>
           </w:tcPr>
           <w:p>
@@ -6362,10 +6448,7 @@
                 <w:tab w:val="left" w:pos="703" w:leader="none"/>
               </w:tabs>
               <w:ind w:left="703" w:hanging="703"/>
-              <w:rPr>
-                <w:rFonts w:eastAsia="Cambria" w:eastAsiaTheme="minorHAnsi"/>
-                <w:lang w:eastAsia="ja-JP"/>
-              </w:rPr>
+              <w:rPr/>
             </w:pPr>
             <w:r>
               <w:rPr>
@@ -6374,7 +6457,13 @@
               </w:rPr>
               <w:t>[bool]</w:t>
               <w:tab/>
-              <w:t>.</w:t>
+            </w:r>
+            <w:r>
+              <w:rPr>
+                <w:rFonts w:eastAsia="Cambria" w:eastAsiaTheme="minorHAnsi"/>
+                <w:lang w:eastAsia="ja-JP"/>
+              </w:rPr>
+              <w:t>enable the DOM-JIT compiler.</w:t>
             </w:r>
           </w:p>
         </w:tc>
@@ -6394,7 +6483,7 @@
             </w:tcBorders>
             <w:shd w:fill="auto" w:val="clear"/>
             <w:tcMar>
-              <w:left w:w="142" w:type="dxa"/>
+              <w:left w:w="137" w:type="dxa"/>
             </w:tcMar>
           </w:tcPr>
           <w:p>
@@ -6427,7 +6516,7 @@
             </w:tcBorders>
             <w:shd w:fill="auto" w:val="clear"/>
             <w:tcMar>
-              <w:left w:w="142" w:type="dxa"/>
+              <w:left w:w="137" w:type="dxa"/>
             </w:tcMar>
           </w:tcPr>
           <w:p>
@@ -6437,10 +6526,7 @@
                 <w:tab w:val="left" w:pos="703" w:leader="none"/>
               </w:tabs>
               <w:ind w:left="703" w:hanging="703"/>
-              <w:rPr>
-                <w:rFonts w:eastAsia="Cambria" w:eastAsiaTheme="minorHAnsi"/>
-                <w:lang w:eastAsia="ja-JP"/>
-              </w:rPr>
+              <w:rPr/>
             </w:pPr>
             <w:r>
               <w:rPr>
@@ -6449,12 +6535,30 @@
               </w:rPr>
               <w:t>[string]</w:t>
               <w:tab/>
-              <w:t>.</w:t>
+              <w:t xml:space="preserve">0 = None, 1 = Overridden only, 2 = All, 3 = Verbose </w:t>
+            </w:r>
+            <w:r>
+              <w:rPr>
+                <w:rFonts w:eastAsia="Cambria" w:eastAsiaTheme="minorHAnsi"/>
+                <w:lang w:eastAsia="ja-JP"/>
+              </w:rPr>
+              <w:t>(JSC dump options)</w:t>
             </w:r>
           </w:p>
         </w:tc>
       </w:tr>
     </w:tbl>
+    <w:p>
+      <w:pPr>
+        <w:pStyle w:val="Normal"/>
+        <w:rPr>
+          <w:lang w:eastAsia="ar-SA"/>
+        </w:rPr>
+      </w:pPr>
+      <w:r>
+        <w:rPr/>
+      </w:r>
+    </w:p>
     <w:p>
       <w:pPr>
         <w:pStyle w:val="Normal"/>
@@ -6474,10 +6578,10 @@
         <w:tblStyle w:val="TableGrid"/>
         <w:tblW w:w="8931" w:type="dxa"/>
         <w:jc w:val="left"/>
-        <w:tblInd w:w="142" w:type="dxa"/>
+        <w:tblInd w:w="137" w:type="dxa"/>
         <w:tblCellMar>
           <w:top w:w="142" w:type="dxa"/>
-          <w:left w:w="142" w:type="dxa"/>
+          <w:left w:w="137" w:type="dxa"/>
           <w:bottom w:w="142" w:type="dxa"/>
           <w:right w:w="142" w:type="dxa"/>
         </w:tblCellMar>
@@ -6502,7 +6606,7 @@
             </w:tcBorders>
             <w:shd w:fill="auto" w:val="clear"/>
             <w:tcMar>
-              <w:left w:w="142" w:type="dxa"/>
+              <w:left w:w="137" w:type="dxa"/>
             </w:tcMar>
           </w:tcPr>
           <w:p>
@@ -6535,7 +6639,7 @@
             </w:tcBorders>
             <w:shd w:fill="auto" w:val="clear"/>
             <w:tcMar>
-              <w:left w:w="142" w:type="dxa"/>
+              <w:left w:w="137" w:type="dxa"/>
             </w:tcMar>
           </w:tcPr>
           <w:p>
@@ -6545,10 +6649,7 @@
                 <w:tab w:val="left" w:pos="703" w:leader="none"/>
               </w:tabs>
               <w:ind w:left="703" w:hanging="703"/>
-              <w:rPr>
-                <w:rFonts w:eastAsia="Cambria" w:eastAsiaTheme="minorHAnsi"/>
-                <w:lang w:eastAsia="ja-JP"/>
-              </w:rPr>
+              <w:rPr/>
             </w:pPr>
             <w:r>
               <w:rPr>
@@ -6557,7 +6658,17 @@
               </w:rPr>
               <w:t>[string]</w:t>
               <w:tab/>
-              <w:t>.</w:t>
+              <w:t xml:space="preserve">origin domain allowed to access domains in </w:t>
+            </w:r>
+            <w:r>
+              <w:rPr>
+                <w:rStyle w:val="SourceText"/>
+                <w:rFonts w:eastAsiaTheme="minorHAnsi"/>
+                <w:i/>
+                <w:iCs/>
+                <w:lang w:eastAsia="ja-JP"/>
+              </w:rPr>
+              <w:t>domain</w:t>
             </w:r>
           </w:p>
         </w:tc>
@@ -6577,7 +6688,7 @@
             </w:tcBorders>
             <w:shd w:fill="auto" w:val="clear"/>
             <w:tcMar>
-              <w:left w:w="142" w:type="dxa"/>
+              <w:left w:w="137" w:type="dxa"/>
             </w:tcMar>
           </w:tcPr>
           <w:p>
@@ -6610,7 +6721,7 @@
             </w:tcBorders>
             <w:shd w:fill="auto" w:val="clear"/>
             <w:tcMar>
-              <w:left w:w="142" w:type="dxa"/>
+              <w:left w:w="137" w:type="dxa"/>
             </w:tcMar>
           </w:tcPr>
           <w:p>
@@ -6632,7 +6743,88 @@
               </w:rPr>
               <w:t>[string]</w:t>
               <w:tab/>
-              <w:t>.</w:t>
+              <w:t xml:space="preserve">array of strings of target domains allowed to access from </w:t>
+            </w:r>
+            <w:r>
+              <w:rPr>
+                <w:rStyle w:val="SourceText"/>
+                <w:rFonts w:eastAsiaTheme="minorHAnsi"/>
+                <w:i/>
+                <w:iCs/>
+                <w:lang w:eastAsia="ja-JP"/>
+              </w:rPr>
+              <w:t>origin</w:t>
+            </w:r>
+          </w:p>
+        </w:tc>
+      </w:tr>
+      <w:tr>
+        <w:trPr/>
+        <w:tc>
+          <w:tcPr>
+            <w:tcW w:w="1984" w:type="dxa"/>
+            <w:tcBorders>
+              <w:top w:val="nil"/>
+              <w:left w:val="single" w:sz="4" w:space="0" w:color="7F7F7F"/>
+              <w:bottom w:val="single" w:sz="4" w:space="0" w:color="7F7F7F"/>
+              <w:right w:val="single" w:sz="4" w:space="0" w:color="7F7F7F"/>
+              <w:insideH w:val="single" w:sz="4" w:space="0" w:color="7F7F7F"/>
+              <w:insideV w:val="single" w:sz="4" w:space="0" w:color="7F7F7F"/>
+            </w:tcBorders>
+            <w:shd w:fill="auto" w:val="clear"/>
+            <w:tcMar>
+              <w:left w:w="137" w:type="dxa"/>
+            </w:tcMar>
+          </w:tcPr>
+          <w:p>
+            <w:pPr>
+              <w:pStyle w:val="Textintable"/>
+              <w:rPr/>
+            </w:pPr>
+            <w:r>
+              <w:rPr/>
+              <w:t>subdomain</w:t>
+            </w:r>
+          </w:p>
+        </w:tc>
+        <w:tc>
+          <w:tcPr>
+            <w:tcW w:w="6946" w:type="dxa"/>
+            <w:tcBorders>
+              <w:top w:val="nil"/>
+              <w:left w:val="single" w:sz="4" w:space="0" w:color="7F7F7F"/>
+              <w:bottom w:val="single" w:sz="4" w:space="0" w:color="7F7F7F"/>
+              <w:right w:val="single" w:sz="4" w:space="0" w:color="7F7F7F"/>
+              <w:insideH w:val="single" w:sz="4" w:space="0" w:color="7F7F7F"/>
+              <w:insideV w:val="single" w:sz="4" w:space="0" w:color="7F7F7F"/>
+            </w:tcBorders>
+            <w:shd w:fill="auto" w:val="clear"/>
+            <w:tcMar>
+              <w:left w:w="137" w:type="dxa"/>
+            </w:tcMar>
+          </w:tcPr>
+          <w:p>
+            <w:pPr>
+              <w:pStyle w:val="Textintable"/>
+              <w:tabs>
+                <w:tab w:val="left" w:pos="703" w:leader="none"/>
+              </w:tabs>
+              <w:ind w:left="703" w:hanging="703"/>
+              <w:rPr/>
+            </w:pPr>
+            <w:r>
+              <w:rPr/>
+              <w:t xml:space="preserve">[string]   </w:t>
+            </w:r>
+            <w:r>
+              <w:rPr/>
+              <w:t xml:space="preserve">whether it is also OK to access subdomains of domains listed in </w:t>
+            </w:r>
+            <w:r>
+              <w:rPr>
+                <w:rStyle w:val="SourceText"/>
+              </w:rPr>
+              <w:t>domain</w:t>
             </w:r>
           </w:p>
         </w:tc>
@@ -6661,8 +6853,8 @@
         </w:numPr>
         <w:rPr/>
       </w:pPr>
-      <w:bookmarkStart w:id="815" w:name="_Toc502761809"/>
-      <w:bookmarkEnd w:id="815"/>
+      <w:bookmarkStart w:id="813" w:name="_Toc502761809"/>
+      <w:bookmarkEnd w:id="813"/>
       <w:r>
         <w:rPr/>
         <w:t>Application Programming Interface (API)</w:t>
@@ -6677,8 +6869,8 @@
         </w:numPr>
         <w:rPr/>
       </w:pPr>
-      <w:bookmarkStart w:id="816" w:name="_Toc502761810"/>
-      <w:bookmarkEnd w:id="816"/>
+      <w:bookmarkStart w:id="814" w:name="_Toc502761810"/>
+      <w:bookmarkEnd w:id="814"/>
       <w:r>
         <w:rPr/>
         <w:t>General information</w:t>
@@ -6699,10 +6891,10 @@
         <w:tblStyle w:val="TableGrid"/>
         <w:tblW w:w="8931" w:type="dxa"/>
         <w:jc w:val="left"/>
-        <w:tblInd w:w="142" w:type="dxa"/>
+        <w:tblInd w:w="137" w:type="dxa"/>
         <w:tblCellMar>
           <w:top w:w="142" w:type="dxa"/>
-          <w:left w:w="142" w:type="dxa"/>
+          <w:left w:w="137" w:type="dxa"/>
           <w:bottom w:w="142" w:type="dxa"/>
           <w:right w:w="142" w:type="dxa"/>
         </w:tblCellMar>
@@ -6727,7 +6919,7 @@
             </w:tcBorders>
             <w:shd w:color="auto" w:fill="F2F2F2" w:themeFill="background1" w:themeFillShade="f2" w:val="clear"/>
             <w:tcMar>
-              <w:left w:w="142" w:type="dxa"/>
+              <w:left w:w="137" w:type="dxa"/>
             </w:tcMar>
           </w:tcPr>
           <w:p>
@@ -6760,7 +6952,7 @@
             </w:tcBorders>
             <w:shd w:color="auto" w:fill="F2F2F2" w:themeFill="background1" w:themeFillShade="f2" w:val="clear"/>
             <w:tcMar>
-              <w:left w:w="142" w:type="dxa"/>
+              <w:left w:w="137" w:type="dxa"/>
             </w:tcMar>
           </w:tcPr>
           <w:p>
@@ -6772,7 +6964,7 @@
             </w:pPr>
             <w:r>
               <w:rPr>
-                <w:rFonts w:eastAsia="Cambria" w:eastAsiaTheme="minorHAnsi" w:ascii="Courier" w:hAnsi="Courier"/>
+                <w:rFonts w:eastAsia="Cambria" w:ascii="Courier" w:hAnsi="Courier" w:eastAsiaTheme="minorHAnsi"/>
                 <w:lang w:eastAsia="ja-JP"/>
               </w:rPr>
               <w:t>GET /Service/WebKitBrowser</w:t>
@@ -6795,7 +6987,7 @@
             </w:tcBorders>
             <w:shd w:fill="auto" w:val="clear"/>
             <w:tcMar>
-              <w:left w:w="142" w:type="dxa"/>
+              <w:left w:w="137" w:type="dxa"/>
             </w:tcMar>
           </w:tcPr>
           <w:p>
@@ -6828,7 +7020,7 @@
             </w:tcBorders>
             <w:shd w:fill="auto" w:val="clear"/>
             <w:tcMar>
-              <w:left w:w="142" w:type="dxa"/>
+              <w:left w:w="137" w:type="dxa"/>
             </w:tcMar>
           </w:tcPr>
           <w:p>
@@ -6840,7 +7032,7 @@
             </w:pPr>
             <w:r>
               <w:rPr>
-                <w:rFonts w:eastAsia="Cambria" w:eastAsiaTheme="minorHAnsi" w:ascii="Courier" w:hAnsi="Courier"/>
+                <w:rFonts w:eastAsia="Cambria" w:ascii="Courier" w:hAnsi="Courier" w:eastAsiaTheme="minorHAnsi"/>
                 <w:lang w:eastAsia="ja-JP"/>
               </w:rPr>
               <w:t>HTTP/1.1 200 OK</w:t>
@@ -6855,7 +7047,7 @@
             </w:pPr>
             <w:r>
               <w:rPr>
-                <w:rFonts w:eastAsia="Cambria" w:eastAsiaTheme="minorHAnsi" w:ascii="Courier" w:hAnsi="Courier"/>
+                <w:rFonts w:eastAsia="Cambria" w:ascii="Courier" w:hAnsi="Courier" w:eastAsiaTheme="minorHAnsi"/>
                 <w:lang w:eastAsia="ja-JP"/>
               </w:rPr>
               <w:t xml:space="preserve">{ browser_info } </w:t>
@@ -6873,8 +7065,8 @@
         </w:numPr>
         <w:rPr/>
       </w:pPr>
-      <w:bookmarkStart w:id="817" w:name="_Toc502761811"/>
-      <w:bookmarkEnd w:id="817"/>
+      <w:bookmarkStart w:id="815" w:name="_Toc502761811"/>
+      <w:bookmarkEnd w:id="815"/>
       <w:r>
         <w:rPr/>
         <w:t>State changes</w:t>
@@ -6895,10 +7087,10 @@
         <w:tblStyle w:val="TableGrid"/>
         <w:tblW w:w="8931" w:type="dxa"/>
         <w:jc w:val="left"/>
-        <w:tblInd w:w="142" w:type="dxa"/>
+        <w:tblInd w:w="137" w:type="dxa"/>
         <w:tblCellMar>
           <w:top w:w="142" w:type="dxa"/>
-          <w:left w:w="142" w:type="dxa"/>
+          <w:left w:w="137" w:type="dxa"/>
           <w:bottom w:w="142" w:type="dxa"/>
           <w:right w:w="142" w:type="dxa"/>
         </w:tblCellMar>
@@ -6923,7 +7115,7 @@
             </w:tcBorders>
             <w:shd w:color="auto" w:fill="F2F2F2" w:themeFill="background1" w:themeFillShade="f2" w:val="clear"/>
             <w:tcMar>
-              <w:left w:w="142" w:type="dxa"/>
+              <w:left w:w="137" w:type="dxa"/>
             </w:tcMar>
           </w:tcPr>
           <w:p>
@@ -6956,7 +7148,7 @@
             </w:tcBorders>
             <w:shd w:color="auto" w:fill="F2F2F2" w:themeFill="background1" w:themeFillShade="f2" w:val="clear"/>
             <w:tcMar>
-              <w:left w:w="142" w:type="dxa"/>
+              <w:left w:w="137" w:type="dxa"/>
             </w:tcMar>
           </w:tcPr>
           <w:p>
@@ -6968,7 +7160,7 @@
             </w:pPr>
             <w:r>
               <w:rPr>
-                <w:rFonts w:eastAsia="Cambria" w:eastAsiaTheme="minorHAnsi" w:ascii="Courier" w:hAnsi="Courier"/>
+                <w:rFonts w:eastAsia="Cambria" w:ascii="Courier" w:hAnsi="Courier" w:eastAsiaTheme="minorHAnsi"/>
                 <w:lang w:eastAsia="ja-JP"/>
               </w:rPr>
               <w:t>POST /Service/WebKitBrowser/Suspend</w:t>
@@ -6991,7 +7183,7 @@
             </w:tcBorders>
             <w:shd w:fill="auto" w:val="clear"/>
             <w:tcMar>
-              <w:left w:w="142" w:type="dxa"/>
+              <w:left w:w="137" w:type="dxa"/>
             </w:tcMar>
           </w:tcPr>
           <w:p>
@@ -7024,7 +7216,7 @@
             </w:tcBorders>
             <w:shd w:fill="auto" w:val="clear"/>
             <w:tcMar>
-              <w:left w:w="142" w:type="dxa"/>
+              <w:left w:w="137" w:type="dxa"/>
             </w:tcMar>
           </w:tcPr>
           <w:p>
@@ -7036,7 +7228,7 @@
             </w:pPr>
             <w:r>
               <w:rPr>
-                <w:rFonts w:eastAsia="Cambria" w:eastAsiaTheme="minorHAnsi" w:ascii="Courier" w:hAnsi="Courier"/>
+                <w:rFonts w:eastAsia="Cambria" w:ascii="Courier" w:hAnsi="Courier" w:eastAsiaTheme="minorHAnsi"/>
                 <w:lang w:eastAsia="ja-JP"/>
               </w:rPr>
               <w:t xml:space="preserve">HTTP/1.1 200 OK </w:t>
@@ -7063,10 +7255,10 @@
         <w:tblStyle w:val="TableGrid"/>
         <w:tblW w:w="8931" w:type="dxa"/>
         <w:jc w:val="left"/>
-        <w:tblInd w:w="142" w:type="dxa"/>
+        <w:tblInd w:w="137" w:type="dxa"/>
         <w:tblCellMar>
           <w:top w:w="142" w:type="dxa"/>
-          <w:left w:w="142" w:type="dxa"/>
+          <w:left w:w="137" w:type="dxa"/>
           <w:bottom w:w="142" w:type="dxa"/>
           <w:right w:w="142" w:type="dxa"/>
         </w:tblCellMar>
@@ -7091,7 +7283,7 @@
             </w:tcBorders>
             <w:shd w:color="auto" w:fill="F2F2F2" w:themeFill="background1" w:themeFillShade="f2" w:val="clear"/>
             <w:tcMar>
-              <w:left w:w="142" w:type="dxa"/>
+              <w:left w:w="137" w:type="dxa"/>
             </w:tcMar>
           </w:tcPr>
           <w:p>
@@ -7124,7 +7316,7 @@
             </w:tcBorders>
             <w:shd w:color="auto" w:fill="F2F2F2" w:themeFill="background1" w:themeFillShade="f2" w:val="clear"/>
             <w:tcMar>
-              <w:left w:w="142" w:type="dxa"/>
+              <w:left w:w="137" w:type="dxa"/>
             </w:tcMar>
           </w:tcPr>
           <w:p>
@@ -7136,7 +7328,7 @@
             </w:pPr>
             <w:r>
               <w:rPr>
-                <w:rFonts w:eastAsia="Cambria" w:eastAsiaTheme="minorHAnsi" w:ascii="Courier" w:hAnsi="Courier"/>
+                <w:rFonts w:eastAsia="Cambria" w:ascii="Courier" w:hAnsi="Courier" w:eastAsiaTheme="minorHAnsi"/>
                 <w:lang w:eastAsia="ja-JP"/>
               </w:rPr>
               <w:t>POST /Service/WebKitBrowser/Resume</w:t>
@@ -7159,7 +7351,7 @@
             </w:tcBorders>
             <w:shd w:fill="auto" w:val="clear"/>
             <w:tcMar>
-              <w:left w:w="142" w:type="dxa"/>
+              <w:left w:w="137" w:type="dxa"/>
             </w:tcMar>
           </w:tcPr>
           <w:p>
@@ -7192,7 +7384,7 @@
             </w:tcBorders>
             <w:shd w:fill="auto" w:val="clear"/>
             <w:tcMar>
-              <w:left w:w="142" w:type="dxa"/>
+              <w:left w:w="137" w:type="dxa"/>
             </w:tcMar>
           </w:tcPr>
           <w:p>
@@ -7204,7 +7396,7 @@
             </w:pPr>
             <w:r>
               <w:rPr>
-                <w:rFonts w:eastAsia="Cambria" w:eastAsiaTheme="minorHAnsi" w:ascii="Courier" w:hAnsi="Courier"/>
+                <w:rFonts w:eastAsia="Cambria" w:ascii="Courier" w:hAnsi="Courier" w:eastAsiaTheme="minorHAnsi"/>
                 <w:lang w:eastAsia="ja-JP"/>
               </w:rPr>
               <w:t xml:space="preserve">HTTP/1.1 200 OK </w:t>
@@ -7244,10 +7436,10 @@
         <w:tblStyle w:val="TableGrid"/>
         <w:tblW w:w="8931" w:type="dxa"/>
         <w:jc w:val="left"/>
-        <w:tblInd w:w="142" w:type="dxa"/>
+        <w:tblInd w:w="137" w:type="dxa"/>
         <w:tblCellMar>
           <w:top w:w="142" w:type="dxa"/>
-          <w:left w:w="142" w:type="dxa"/>
+          <w:left w:w="137" w:type="dxa"/>
           <w:bottom w:w="142" w:type="dxa"/>
           <w:right w:w="142" w:type="dxa"/>
         </w:tblCellMar>
@@ -7272,7 +7464,7 @@
             </w:tcBorders>
             <w:shd w:color="auto" w:fill="F2F2F2" w:themeFill="background1" w:themeFillShade="f2" w:val="clear"/>
             <w:tcMar>
-              <w:left w:w="142" w:type="dxa"/>
+              <w:left w:w="137" w:type="dxa"/>
             </w:tcMar>
           </w:tcPr>
           <w:p>
@@ -7305,7 +7497,7 @@
             </w:tcBorders>
             <w:shd w:color="auto" w:fill="F2F2F2" w:themeFill="background1" w:themeFillShade="f2" w:val="clear"/>
             <w:tcMar>
-              <w:left w:w="142" w:type="dxa"/>
+              <w:left w:w="137" w:type="dxa"/>
             </w:tcMar>
           </w:tcPr>
           <w:p>
@@ -7317,7 +7509,7 @@
             </w:pPr>
             <w:r>
               <w:rPr>
-                <w:rFonts w:eastAsia="Cambria" w:eastAsiaTheme="minorHAnsi" w:ascii="Courier" w:hAnsi="Courier"/>
+                <w:rFonts w:eastAsia="Cambria" w:ascii="Courier" w:hAnsi="Courier" w:eastAsiaTheme="minorHAnsi"/>
                 <w:lang w:eastAsia="ja-JP"/>
               </w:rPr>
               <w:t>POST /Service/WebKitBrowser/Hide</w:t>
@@ -7340,7 +7532,7 @@
             </w:tcBorders>
             <w:shd w:fill="auto" w:val="clear"/>
             <w:tcMar>
-              <w:left w:w="142" w:type="dxa"/>
+              <w:left w:w="137" w:type="dxa"/>
             </w:tcMar>
           </w:tcPr>
           <w:p>
@@ -7373,7 +7565,7 @@
             </w:tcBorders>
             <w:shd w:fill="auto" w:val="clear"/>
             <w:tcMar>
-              <w:left w:w="142" w:type="dxa"/>
+              <w:left w:w="137" w:type="dxa"/>
             </w:tcMar>
           </w:tcPr>
           <w:p>
@@ -7385,7 +7577,7 @@
             </w:pPr>
             <w:r>
               <w:rPr>
-                <w:rFonts w:eastAsia="Cambria" w:eastAsiaTheme="minorHAnsi" w:ascii="Courier" w:hAnsi="Courier"/>
+                <w:rFonts w:eastAsia="Cambria" w:ascii="Courier" w:hAnsi="Courier" w:eastAsiaTheme="minorHAnsi"/>
                 <w:lang w:eastAsia="ja-JP"/>
               </w:rPr>
               <w:t xml:space="preserve">HTTP/1.1 200 OK </w:t>
@@ -7425,10 +7617,10 @@
         <w:tblStyle w:val="TableGrid"/>
         <w:tblW w:w="8931" w:type="dxa"/>
         <w:jc w:val="left"/>
-        <w:tblInd w:w="142" w:type="dxa"/>
+        <w:tblInd w:w="137" w:type="dxa"/>
         <w:tblCellMar>
           <w:top w:w="142" w:type="dxa"/>
-          <w:left w:w="142" w:type="dxa"/>
+          <w:left w:w="137" w:type="dxa"/>
           <w:bottom w:w="142" w:type="dxa"/>
           <w:right w:w="142" w:type="dxa"/>
         </w:tblCellMar>
@@ -7453,7 +7645,7 @@
             </w:tcBorders>
             <w:shd w:color="auto" w:fill="F2F2F2" w:themeFill="background1" w:themeFillShade="f2" w:val="clear"/>
             <w:tcMar>
-              <w:left w:w="142" w:type="dxa"/>
+              <w:left w:w="137" w:type="dxa"/>
             </w:tcMar>
           </w:tcPr>
           <w:p>
@@ -7486,7 +7678,7 @@
             </w:tcBorders>
             <w:shd w:color="auto" w:fill="F2F2F2" w:themeFill="background1" w:themeFillShade="f2" w:val="clear"/>
             <w:tcMar>
-              <w:left w:w="142" w:type="dxa"/>
+              <w:left w:w="137" w:type="dxa"/>
             </w:tcMar>
           </w:tcPr>
           <w:p>
@@ -7498,7 +7690,7 @@
             </w:pPr>
             <w:r>
               <w:rPr>
-                <w:rFonts w:eastAsia="Cambria" w:eastAsiaTheme="minorHAnsi" w:ascii="Courier" w:hAnsi="Courier"/>
+                <w:rFonts w:eastAsia="Cambria" w:ascii="Courier" w:hAnsi="Courier" w:eastAsiaTheme="minorHAnsi"/>
                 <w:lang w:eastAsia="ja-JP"/>
               </w:rPr>
               <w:t>POST /Service/WebKitBrowser/Show</w:t>
@@ -7521,7 +7713,7 @@
             </w:tcBorders>
             <w:shd w:fill="auto" w:val="clear"/>
             <w:tcMar>
-              <w:left w:w="142" w:type="dxa"/>
+              <w:left w:w="137" w:type="dxa"/>
             </w:tcMar>
           </w:tcPr>
           <w:p>
@@ -7554,7 +7746,7 @@
             </w:tcBorders>
             <w:shd w:fill="auto" w:val="clear"/>
             <w:tcMar>
-              <w:left w:w="142" w:type="dxa"/>
+              <w:left w:w="137" w:type="dxa"/>
             </w:tcMar>
           </w:tcPr>
           <w:p>
@@ -7566,7 +7758,7 @@
             </w:pPr>
             <w:r>
               <w:rPr>
-                <w:rFonts w:eastAsia="Cambria" w:eastAsiaTheme="minorHAnsi" w:ascii="Courier" w:hAnsi="Courier"/>
+                <w:rFonts w:eastAsia="Cambria" w:ascii="Courier" w:hAnsi="Courier" w:eastAsiaTheme="minorHAnsi"/>
                 <w:lang w:eastAsia="ja-JP"/>
               </w:rPr>
               <w:t xml:space="preserve">HTTP/1.1 200 OK </w:t>
@@ -7584,8 +7776,8 @@
         </w:numPr>
         <w:rPr/>
       </w:pPr>
-      <w:bookmarkStart w:id="818" w:name="_Toc502761812"/>
-      <w:bookmarkEnd w:id="818"/>
+      <w:bookmarkStart w:id="816" w:name="_Toc502761812"/>
+      <w:bookmarkEnd w:id="816"/>
       <w:r>
         <w:rPr/>
         <w:t>URL actions</w:t>
@@ -7606,10 +7798,10 @@
         <w:tblStyle w:val="TableGrid"/>
         <w:tblW w:w="8931" w:type="dxa"/>
         <w:jc w:val="left"/>
-        <w:tblInd w:w="142" w:type="dxa"/>
+        <w:tblInd w:w="137" w:type="dxa"/>
         <w:tblCellMar>
           <w:top w:w="142" w:type="dxa"/>
-          <w:left w:w="142" w:type="dxa"/>
+          <w:left w:w="137" w:type="dxa"/>
           <w:bottom w:w="142" w:type="dxa"/>
           <w:right w:w="142" w:type="dxa"/>
         </w:tblCellMar>
@@ -7634,7 +7826,7 @@
             </w:tcBorders>
             <w:shd w:color="auto" w:fill="F2F2F2" w:themeFill="background1" w:themeFillShade="f2" w:val="clear"/>
             <w:tcMar>
-              <w:left w:w="142" w:type="dxa"/>
+              <w:left w:w="137" w:type="dxa"/>
             </w:tcMar>
           </w:tcPr>
           <w:p>
@@ -7667,7 +7859,7 @@
             </w:tcBorders>
             <w:shd w:color="auto" w:fill="F2F2F2" w:themeFill="background1" w:themeFillShade="f2" w:val="clear"/>
             <w:tcMar>
-              <w:left w:w="142" w:type="dxa"/>
+              <w:left w:w="137" w:type="dxa"/>
             </w:tcMar>
           </w:tcPr>
           <w:p>
@@ -7679,7 +7871,7 @@
             </w:pPr>
             <w:r>
               <w:rPr>
-                <w:rFonts w:eastAsia="Cambria" w:eastAsiaTheme="minorHAnsi" w:ascii="Courier" w:hAnsi="Courier"/>
+                <w:rFonts w:eastAsia="Cambria" w:ascii="Courier" w:hAnsi="Courier" w:eastAsiaTheme="minorHAnsi"/>
                 <w:lang w:eastAsia="ja-JP"/>
               </w:rPr>
               <w:t>PUT /Service/WebKitBrowser</w:t>
@@ -7696,7 +7888,7 @@
             </w:pPr>
             <w:r>
               <w:rPr>
-                <w:rFonts w:eastAsia="Cambria" w:eastAsiaTheme="minorHAnsi" w:ascii="Courier" w:hAnsi="Courier"/>
+                <w:rFonts w:eastAsia="Cambria" w:ascii="Courier" w:hAnsi="Courier" w:eastAsiaTheme="minorHAnsi"/>
                 <w:lang w:eastAsia="ja-JP"/>
               </w:rPr>
               <w:t>{ url_info }</w:t>
@@ -7721,7 +7913,7 @@
             </w:tcBorders>
             <w:shd w:fill="auto" w:val="clear"/>
             <w:tcMar>
-              <w:left w:w="142" w:type="dxa"/>
+              <w:left w:w="137" w:type="dxa"/>
             </w:tcMar>
           </w:tcPr>
           <w:p>
@@ -7754,7 +7946,7 @@
             </w:tcBorders>
             <w:shd w:fill="auto" w:val="clear"/>
             <w:tcMar>
-              <w:left w:w="142" w:type="dxa"/>
+              <w:left w:w="137" w:type="dxa"/>
             </w:tcMar>
           </w:tcPr>
           <w:p>
@@ -7766,7 +7958,7 @@
             </w:pPr>
             <w:r>
               <w:rPr>
-                <w:rFonts w:eastAsia="Cambria" w:eastAsiaTheme="minorHAnsi" w:ascii="Courier" w:hAnsi="Courier"/>
+                <w:rFonts w:eastAsia="Cambria" w:ascii="Courier" w:hAnsi="Courier" w:eastAsiaTheme="minorHAnsi"/>
                 <w:lang w:eastAsia="ja-JP"/>
               </w:rPr>
               <w:t>HTTP/1.1 200 OK</w:t>
@@ -7789,7 +7981,7 @@
             </w:tcBorders>
             <w:shd w:fill="auto" w:val="clear"/>
             <w:tcMar>
-              <w:left w:w="142" w:type="dxa"/>
+              <w:left w:w="137" w:type="dxa"/>
             </w:tcMar>
           </w:tcPr>
           <w:p>
@@ -7822,7 +8014,7 @@
             </w:tcBorders>
             <w:shd w:fill="auto" w:val="clear"/>
             <w:tcMar>
-              <w:left w:w="142" w:type="dxa"/>
+              <w:left w:w="137" w:type="dxa"/>
             </w:tcMar>
           </w:tcPr>
           <w:p>
@@ -7838,7 +8030,7 @@
             </w:pPr>
             <w:r>
               <w:rPr>
-                <w:rFonts w:eastAsia="Cambria" w:eastAsiaTheme="minorHAnsi" w:ascii="Courier" w:hAnsi="Courier"/>
+                <w:rFonts w:eastAsia="Cambria" w:ascii="Courier" w:hAnsi="Courier" w:eastAsiaTheme="minorHAnsi"/>
                 <w:lang w:eastAsia="ja-JP"/>
               </w:rPr>
               <w:t>HTTP/1.1 400</w:t>
@@ -7859,14 +8051,14 @@
         </w:numPr>
         <w:rPr/>
       </w:pPr>
-      <w:bookmarkStart w:id="819" w:name="_Toc502761813"/>
-      <w:bookmarkStart w:id="820" w:name="_Ref496257042"/>
-      <w:bookmarkStart w:id="821" w:name="_Ref496257033"/>
-      <w:bookmarkStart w:id="822" w:name="_Ref496256992"/>
+      <w:bookmarkStart w:id="817" w:name="_Ref496256992"/>
+      <w:bookmarkStart w:id="818" w:name="_Ref496257033"/>
+      <w:bookmarkStart w:id="819" w:name="_Ref496257042"/>
+      <w:bookmarkStart w:id="820" w:name="_Toc502761813"/>
+      <w:bookmarkEnd w:id="817"/>
+      <w:bookmarkEnd w:id="818"/>
       <w:bookmarkEnd w:id="819"/>
       <w:bookmarkEnd w:id="820"/>
-      <w:bookmarkEnd w:id="821"/>
-      <w:bookmarkEnd w:id="822"/>
       <w:r>
         <w:rPr/>
         <w:t>Events</w:t>
@@ -7895,8 +8087,8 @@
         </w:numPr>
         <w:rPr/>
       </w:pPr>
-      <w:bookmarkStart w:id="823" w:name="_Toc502761814"/>
-      <w:bookmarkEnd w:id="823"/>
+      <w:bookmarkStart w:id="821" w:name="_Toc502761814"/>
+      <w:bookmarkEnd w:id="821"/>
       <w:r>
         <w:rPr/>
         <w:t>URL changes</w:t>
@@ -7921,24 +8113,24 @@
         <w:tblStyle w:val="TableGrid"/>
         <w:tblW w:w="8931" w:type="dxa"/>
         <w:jc w:val="left"/>
-        <w:tblInd w:w="142" w:type="dxa"/>
+        <w:tblInd w:w="137" w:type="dxa"/>
         <w:tblCellMar>
           <w:top w:w="142" w:type="dxa"/>
-          <w:left w:w="142" w:type="dxa"/>
+          <w:left w:w="137" w:type="dxa"/>
           <w:bottom w:w="142" w:type="dxa"/>
           <w:right w:w="142" w:type="dxa"/>
         </w:tblCellMar>
         <w:tblLook w:val="04a0" w:noVBand="1" w:noHBand="0" w:lastColumn="0" w:firstColumn="1" w:lastRow="0" w:firstRow="1"/>
       </w:tblPr>
       <w:tblGrid>
-        <w:gridCol w:w="1942"/>
-        <w:gridCol w:w="6988"/>
+        <w:gridCol w:w="1941"/>
+        <w:gridCol w:w="6989"/>
       </w:tblGrid>
       <w:tr>
         <w:trPr/>
         <w:tc>
           <w:tcPr>
-            <w:tcW w:w="1942" w:type="dxa"/>
+            <w:tcW w:w="1941" w:type="dxa"/>
             <w:tcBorders>
               <w:top w:val="single" w:sz="4" w:space="0" w:color="7F7F7F"/>
               <w:left w:val="single" w:sz="4" w:space="0" w:color="7F7F7F"/>
@@ -7949,7 +8141,7 @@
             </w:tcBorders>
             <w:shd w:fill="auto" w:val="clear"/>
             <w:tcMar>
-              <w:left w:w="142" w:type="dxa"/>
+              <w:left w:w="137" w:type="dxa"/>
             </w:tcMar>
           </w:tcPr>
           <w:p>
@@ -7971,7 +8163,7 @@
         </w:tc>
         <w:tc>
           <w:tcPr>
-            <w:tcW w:w="6988" w:type="dxa"/>
+            <w:tcW w:w="6989" w:type="dxa"/>
             <w:tcBorders>
               <w:top w:val="single" w:sz="4" w:space="0" w:color="7F7F7F"/>
               <w:left w:val="single" w:sz="4" w:space="0" w:color="7F7F7F"/>
@@ -7982,7 +8174,7 @@
             </w:tcBorders>
             <w:shd w:fill="auto" w:val="clear"/>
             <w:tcMar>
-              <w:left w:w="142" w:type="dxa"/>
+              <w:left w:w="137" w:type="dxa"/>
             </w:tcMar>
           </w:tcPr>
           <w:p>
@@ -8013,7 +8205,7 @@
         <w:trPr/>
         <w:tc>
           <w:tcPr>
-            <w:tcW w:w="1942" w:type="dxa"/>
+            <w:tcW w:w="1941" w:type="dxa"/>
             <w:tcBorders>
               <w:top w:val="single" w:sz="4" w:space="0" w:color="7F7F7F"/>
               <w:left w:val="single" w:sz="4" w:space="0" w:color="7F7F7F"/>
@@ -8024,7 +8216,7 @@
             </w:tcBorders>
             <w:shd w:fill="auto" w:val="clear"/>
             <w:tcMar>
-              <w:left w:w="142" w:type="dxa"/>
+              <w:left w:w="137" w:type="dxa"/>
             </w:tcMar>
           </w:tcPr>
           <w:p>
@@ -8046,7 +8238,7 @@
         </w:tc>
         <w:tc>
           <w:tcPr>
-            <w:tcW w:w="6988" w:type="dxa"/>
+            <w:tcW w:w="6989" w:type="dxa"/>
             <w:tcBorders>
               <w:top w:val="single" w:sz="4" w:space="0" w:color="7F7F7F"/>
               <w:left w:val="single" w:sz="4" w:space="0" w:color="7F7F7F"/>
@@ -8057,7 +8249,7 @@
             </w:tcBorders>
             <w:shd w:fill="auto" w:val="clear"/>
             <w:tcMar>
-              <w:left w:w="142" w:type="dxa"/>
+              <w:left w:w="137" w:type="dxa"/>
             </w:tcMar>
           </w:tcPr>
           <w:p>
@@ -8094,8 +8286,8 @@
         </w:numPr>
         <w:rPr/>
       </w:pPr>
-      <w:bookmarkStart w:id="824" w:name="_Toc502761815"/>
-      <w:bookmarkEnd w:id="824"/>
+      <w:bookmarkStart w:id="822" w:name="_Toc502761815"/>
+      <w:bookmarkEnd w:id="822"/>
       <w:r>
         <w:rPr/>
         <w:t>State changes</w:t>
@@ -8118,24 +8310,24 @@
         <w:tblStyle w:val="TableGrid"/>
         <w:tblW w:w="8931" w:type="dxa"/>
         <w:jc w:val="left"/>
-        <w:tblInd w:w="142" w:type="dxa"/>
+        <w:tblInd w:w="137" w:type="dxa"/>
         <w:tblCellMar>
           <w:top w:w="142" w:type="dxa"/>
-          <w:left w:w="142" w:type="dxa"/>
+          <w:left w:w="137" w:type="dxa"/>
           <w:bottom w:w="142" w:type="dxa"/>
           <w:right w:w="142" w:type="dxa"/>
         </w:tblCellMar>
         <w:tblLook w:val="04a0" w:noVBand="1" w:noHBand="0" w:lastColumn="0" w:firstColumn="1" w:lastRow="0" w:firstRow="1"/>
       </w:tblPr>
       <w:tblGrid>
-        <w:gridCol w:w="1942"/>
-        <w:gridCol w:w="6988"/>
+        <w:gridCol w:w="1941"/>
+        <w:gridCol w:w="6989"/>
       </w:tblGrid>
       <w:tr>
         <w:trPr/>
         <w:tc>
           <w:tcPr>
-            <w:tcW w:w="1942" w:type="dxa"/>
+            <w:tcW w:w="1941" w:type="dxa"/>
             <w:tcBorders>
               <w:top w:val="single" w:sz="4" w:space="0" w:color="7F7F7F"/>
               <w:left w:val="single" w:sz="4" w:space="0" w:color="7F7F7F"/>
@@ -8146,7 +8338,7 @@
             </w:tcBorders>
             <w:shd w:fill="auto" w:val="clear"/>
             <w:tcMar>
-              <w:left w:w="142" w:type="dxa"/>
+              <w:left w:w="137" w:type="dxa"/>
             </w:tcMar>
           </w:tcPr>
           <w:p>
@@ -8168,7 +8360,7 @@
         </w:tc>
         <w:tc>
           <w:tcPr>
-            <w:tcW w:w="6988" w:type="dxa"/>
+            <w:tcW w:w="6989" w:type="dxa"/>
             <w:tcBorders>
               <w:top w:val="single" w:sz="4" w:space="0" w:color="7F7F7F"/>
               <w:left w:val="single" w:sz="4" w:space="0" w:color="7F7F7F"/>
@@ -8179,7 +8371,7 @@
             </w:tcBorders>
             <w:shd w:fill="auto" w:val="clear"/>
             <w:tcMar>
-              <w:left w:w="142" w:type="dxa"/>
+              <w:left w:w="137" w:type="dxa"/>
             </w:tcMar>
           </w:tcPr>
           <w:p>
@@ -8231,24 +8423,24 @@
         <w:tblStyle w:val="TableGrid"/>
         <w:tblW w:w="8931" w:type="dxa"/>
         <w:jc w:val="left"/>
-        <w:tblInd w:w="142" w:type="dxa"/>
+        <w:tblInd w:w="137" w:type="dxa"/>
         <w:tblCellMar>
           <w:top w:w="142" w:type="dxa"/>
-          <w:left w:w="142" w:type="dxa"/>
+          <w:left w:w="137" w:type="dxa"/>
           <w:bottom w:w="142" w:type="dxa"/>
           <w:right w:w="142" w:type="dxa"/>
         </w:tblCellMar>
         <w:tblLook w:val="04a0" w:noVBand="1" w:noHBand="0" w:lastColumn="0" w:firstColumn="1" w:lastRow="0" w:firstRow="1"/>
       </w:tblPr>
       <w:tblGrid>
-        <w:gridCol w:w="1942"/>
-        <w:gridCol w:w="6988"/>
+        <w:gridCol w:w="1941"/>
+        <w:gridCol w:w="6989"/>
       </w:tblGrid>
       <w:tr>
         <w:trPr/>
         <w:tc>
           <w:tcPr>
-            <w:tcW w:w="1942" w:type="dxa"/>
+            <w:tcW w:w="1941" w:type="dxa"/>
             <w:tcBorders>
               <w:top w:val="single" w:sz="4" w:space="0" w:color="7F7F7F"/>
               <w:left w:val="single" w:sz="4" w:space="0" w:color="7F7F7F"/>
@@ -8259,7 +8451,7 @@
             </w:tcBorders>
             <w:shd w:fill="auto" w:val="clear"/>
             <w:tcMar>
-              <w:left w:w="142" w:type="dxa"/>
+              <w:left w:w="137" w:type="dxa"/>
             </w:tcMar>
           </w:tcPr>
           <w:p>
@@ -8281,7 +8473,7 @@
         </w:tc>
         <w:tc>
           <w:tcPr>
-            <w:tcW w:w="6988" w:type="dxa"/>
+            <w:tcW w:w="6989" w:type="dxa"/>
             <w:tcBorders>
               <w:top w:val="single" w:sz="4" w:space="0" w:color="7F7F7F"/>
               <w:left w:val="single" w:sz="4" w:space="0" w:color="7F7F7F"/>
@@ -8292,7 +8484,7 @@
             </w:tcBorders>
             <w:shd w:fill="auto" w:val="clear"/>
             <w:tcMar>
-              <w:left w:w="142" w:type="dxa"/>
+              <w:left w:w="137" w:type="dxa"/>
             </w:tcMar>
           </w:tcPr>
           <w:p>
@@ -8342,8 +8534,8 @@
         </w:numPr>
         <w:rPr/>
       </w:pPr>
-      <w:bookmarkStart w:id="825" w:name="_Toc502761816"/>
-      <w:bookmarkEnd w:id="825"/>
+      <w:bookmarkStart w:id="823" w:name="_Toc502761816"/>
+      <w:bookmarkEnd w:id="823"/>
       <w:r>
         <w:rPr/>
         <w:t>JSON definitions</w:t>
@@ -8358,8 +8550,8 @@
         </w:numPr>
         <w:rPr/>
       </w:pPr>
-      <w:bookmarkStart w:id="826" w:name="_Toc502761817"/>
-      <w:bookmarkEnd w:id="826"/>
+      <w:bookmarkStart w:id="824" w:name="_Toc502761817"/>
+      <w:bookmarkEnd w:id="824"/>
       <w:r>
         <w:rPr/>
         <w:t>General information (browser_info)</w:t>
@@ -8370,24 +8562,24 @@
         <w:tblStyle w:val="TableGrid"/>
         <w:tblW w:w="8931" w:type="dxa"/>
         <w:jc w:val="left"/>
-        <w:tblInd w:w="142" w:type="dxa"/>
+        <w:tblInd w:w="137" w:type="dxa"/>
         <w:tblCellMar>
           <w:top w:w="142" w:type="dxa"/>
-          <w:left w:w="142" w:type="dxa"/>
+          <w:left w:w="137" w:type="dxa"/>
           <w:bottom w:w="142" w:type="dxa"/>
           <w:right w:w="142" w:type="dxa"/>
         </w:tblCellMar>
         <w:tblLook w:val="04a0" w:noVBand="1" w:noHBand="0" w:lastColumn="0" w:firstColumn="1" w:lastRow="0" w:firstRow="1"/>
       </w:tblPr>
       <w:tblGrid>
-        <w:gridCol w:w="1942"/>
-        <w:gridCol w:w="6988"/>
+        <w:gridCol w:w="1941"/>
+        <w:gridCol w:w="6989"/>
       </w:tblGrid>
       <w:tr>
         <w:trPr/>
         <w:tc>
           <w:tcPr>
-            <w:tcW w:w="1942" w:type="dxa"/>
+            <w:tcW w:w="1941" w:type="dxa"/>
             <w:tcBorders>
               <w:top w:val="single" w:sz="4" w:space="0" w:color="7F7F7F"/>
               <w:left w:val="single" w:sz="4" w:space="0" w:color="7F7F7F"/>
@@ -8398,7 +8590,7 @@
             </w:tcBorders>
             <w:shd w:fill="auto" w:val="clear"/>
             <w:tcMar>
-              <w:left w:w="142" w:type="dxa"/>
+              <w:left w:w="137" w:type="dxa"/>
             </w:tcMar>
           </w:tcPr>
           <w:p>
@@ -8420,7 +8612,7 @@
         </w:tc>
         <w:tc>
           <w:tcPr>
-            <w:tcW w:w="6988" w:type="dxa"/>
+            <w:tcW w:w="6989" w:type="dxa"/>
             <w:tcBorders>
               <w:top w:val="single" w:sz="4" w:space="0" w:color="7F7F7F"/>
               <w:left w:val="single" w:sz="4" w:space="0" w:color="7F7F7F"/>
@@ -8431,7 +8623,7 @@
             </w:tcBorders>
             <w:shd w:fill="auto" w:val="clear"/>
             <w:tcMar>
-              <w:left w:w="142" w:type="dxa"/>
+              <w:left w:w="137" w:type="dxa"/>
             </w:tcMar>
           </w:tcPr>
           <w:p>
@@ -8462,7 +8654,7 @@
         <w:trPr/>
         <w:tc>
           <w:tcPr>
-            <w:tcW w:w="1942" w:type="dxa"/>
+            <w:tcW w:w="1941" w:type="dxa"/>
             <w:tcBorders>
               <w:top w:val="single" w:sz="4" w:space="0" w:color="7F7F7F"/>
               <w:left w:val="single" w:sz="4" w:space="0" w:color="7F7F7F"/>
@@ -8473,7 +8665,7 @@
             </w:tcBorders>
             <w:shd w:fill="auto" w:val="clear"/>
             <w:tcMar>
-              <w:left w:w="142" w:type="dxa"/>
+              <w:left w:w="137" w:type="dxa"/>
             </w:tcMar>
           </w:tcPr>
           <w:p>
@@ -8495,7 +8687,7 @@
         </w:tc>
         <w:tc>
           <w:tcPr>
-            <w:tcW w:w="6988" w:type="dxa"/>
+            <w:tcW w:w="6989" w:type="dxa"/>
             <w:tcBorders>
               <w:top w:val="single" w:sz="4" w:space="0" w:color="7F7F7F"/>
               <w:left w:val="single" w:sz="4" w:space="0" w:color="7F7F7F"/>
@@ -8506,7 +8698,7 @@
             </w:tcBorders>
             <w:shd w:fill="auto" w:val="clear"/>
             <w:tcMar>
-              <w:left w:w="142" w:type="dxa"/>
+              <w:left w:w="137" w:type="dxa"/>
             </w:tcMar>
           </w:tcPr>
           <w:p>
@@ -8537,7 +8729,7 @@
         <w:trPr/>
         <w:tc>
           <w:tcPr>
-            <w:tcW w:w="1942" w:type="dxa"/>
+            <w:tcW w:w="1941" w:type="dxa"/>
             <w:tcBorders>
               <w:top w:val="single" w:sz="4" w:space="0" w:color="7F7F7F"/>
               <w:left w:val="single" w:sz="4" w:space="0" w:color="7F7F7F"/>
@@ -8548,7 +8740,7 @@
             </w:tcBorders>
             <w:shd w:fill="auto" w:val="clear"/>
             <w:tcMar>
-              <w:left w:w="142" w:type="dxa"/>
+              <w:left w:w="137" w:type="dxa"/>
             </w:tcMar>
           </w:tcPr>
           <w:p>
@@ -8570,7 +8762,7 @@
         </w:tc>
         <w:tc>
           <w:tcPr>
-            <w:tcW w:w="6988" w:type="dxa"/>
+            <w:tcW w:w="6989" w:type="dxa"/>
             <w:tcBorders>
               <w:top w:val="single" w:sz="4" w:space="0" w:color="7F7F7F"/>
               <w:left w:val="single" w:sz="4" w:space="0" w:color="7F7F7F"/>
@@ -8581,7 +8773,7 @@
             </w:tcBorders>
             <w:shd w:fill="auto" w:val="clear"/>
             <w:tcMar>
-              <w:left w:w="142" w:type="dxa"/>
+              <w:left w:w="137" w:type="dxa"/>
             </w:tcMar>
           </w:tcPr>
           <w:p>
@@ -8613,7 +8805,7 @@
         <w:trPr/>
         <w:tc>
           <w:tcPr>
-            <w:tcW w:w="1942" w:type="dxa"/>
+            <w:tcW w:w="1941" w:type="dxa"/>
             <w:tcBorders>
               <w:top w:val="single" w:sz="4" w:space="0" w:color="7F7F7F"/>
               <w:left w:val="single" w:sz="4" w:space="0" w:color="7F7F7F"/>
@@ -8624,7 +8816,7 @@
             </w:tcBorders>
             <w:shd w:fill="auto" w:val="clear"/>
             <w:tcMar>
-              <w:left w:w="142" w:type="dxa"/>
+              <w:left w:w="137" w:type="dxa"/>
             </w:tcMar>
           </w:tcPr>
           <w:p>
@@ -8646,7 +8838,7 @@
         </w:tc>
         <w:tc>
           <w:tcPr>
-            <w:tcW w:w="6988" w:type="dxa"/>
+            <w:tcW w:w="6989" w:type="dxa"/>
             <w:tcBorders>
               <w:top w:val="single" w:sz="4" w:space="0" w:color="7F7F7F"/>
               <w:left w:val="single" w:sz="4" w:space="0" w:color="7F7F7F"/>
@@ -8657,7 +8849,7 @@
             </w:tcBorders>
             <w:shd w:fill="auto" w:val="clear"/>
             <w:tcMar>
-              <w:left w:w="142" w:type="dxa"/>
+              <w:left w:w="137" w:type="dxa"/>
             </w:tcMar>
           </w:tcPr>
           <w:p>
@@ -8694,8 +8886,8 @@
         </w:numPr>
         <w:rPr/>
       </w:pPr>
-      <w:bookmarkStart w:id="827" w:name="_Toc502761818"/>
-      <w:bookmarkEnd w:id="827"/>
+      <w:bookmarkStart w:id="825" w:name="_Toc502761818"/>
+      <w:bookmarkEnd w:id="825"/>
       <w:r>
         <w:rPr/>
         <w:t>URL information (url_info)</w:t>
@@ -8706,24 +8898,24 @@
         <w:tblStyle w:val="TableGrid"/>
         <w:tblW w:w="8931" w:type="dxa"/>
         <w:jc w:val="left"/>
-        <w:tblInd w:w="142" w:type="dxa"/>
+        <w:tblInd w:w="137" w:type="dxa"/>
         <w:tblCellMar>
           <w:top w:w="142" w:type="dxa"/>
-          <w:left w:w="142" w:type="dxa"/>
+          <w:left w:w="137" w:type="dxa"/>
           <w:bottom w:w="142" w:type="dxa"/>
           <w:right w:w="142" w:type="dxa"/>
         </w:tblCellMar>
         <w:tblLook w:val="04a0" w:noVBand="1" w:noHBand="0" w:lastColumn="0" w:firstColumn="1" w:lastRow="0" w:firstRow="1"/>
       </w:tblPr>
       <w:tblGrid>
-        <w:gridCol w:w="1942"/>
-        <w:gridCol w:w="6988"/>
+        <w:gridCol w:w="1941"/>
+        <w:gridCol w:w="6989"/>
       </w:tblGrid>
       <w:tr>
         <w:trPr/>
         <w:tc>
           <w:tcPr>
-            <w:tcW w:w="1942" w:type="dxa"/>
+            <w:tcW w:w="1941" w:type="dxa"/>
             <w:tcBorders>
               <w:top w:val="single" w:sz="4" w:space="0" w:color="7F7F7F"/>
               <w:left w:val="single" w:sz="4" w:space="0" w:color="7F7F7F"/>
@@ -8734,7 +8926,7 @@
             </w:tcBorders>
             <w:shd w:fill="auto" w:val="clear"/>
             <w:tcMar>
-              <w:left w:w="142" w:type="dxa"/>
+              <w:left w:w="137" w:type="dxa"/>
             </w:tcMar>
           </w:tcPr>
           <w:p>
@@ -8756,7 +8948,7 @@
         </w:tc>
         <w:tc>
           <w:tcPr>
-            <w:tcW w:w="6988" w:type="dxa"/>
+            <w:tcW w:w="6989" w:type="dxa"/>
             <w:tcBorders>
               <w:top w:val="single" w:sz="4" w:space="0" w:color="7F7F7F"/>
               <w:left w:val="single" w:sz="4" w:space="0" w:color="7F7F7F"/>
@@ -8767,7 +8959,7 @@
             </w:tcBorders>
             <w:shd w:fill="auto" w:val="clear"/>
             <w:tcMar>
-              <w:left w:w="142" w:type="dxa"/>
+              <w:left w:w="137" w:type="dxa"/>
             </w:tcMar>
           </w:tcPr>
           <w:p>
@@ -8801,7 +8993,6 @@
     <w:p>
       <w:pPr>
         <w:pStyle w:val="Normal"/>
-        <w:pBdr/>
         <w:rPr/>
       </w:pPr>
       <w:r>
@@ -8827,24 +9018,24 @@
         <w:tblStyle w:val="TableGrid"/>
         <w:tblW w:w="8931" w:type="dxa"/>
         <w:jc w:val="left"/>
-        <w:tblInd w:w="142" w:type="dxa"/>
+        <w:tblInd w:w="137" w:type="dxa"/>
         <w:tblCellMar>
           <w:top w:w="142" w:type="dxa"/>
-          <w:left w:w="142" w:type="dxa"/>
+          <w:left w:w="137" w:type="dxa"/>
           <w:bottom w:w="142" w:type="dxa"/>
           <w:right w:w="142" w:type="dxa"/>
         </w:tblCellMar>
         <w:tblLook w:val="04a0" w:noVBand="1" w:noHBand="0" w:lastColumn="0" w:firstColumn="1" w:lastRow="0" w:firstRow="1"/>
       </w:tblPr>
       <w:tblGrid>
-        <w:gridCol w:w="1942"/>
+        <w:gridCol w:w="1941"/>
         <w:gridCol w:w="6989"/>
       </w:tblGrid>
       <w:tr>
         <w:trPr/>
         <w:tc>
           <w:tcPr>
-            <w:tcW w:w="1942" w:type="dxa"/>
+            <w:tcW w:w="1941" w:type="dxa"/>
             <w:tcBorders>
               <w:top w:val="single" w:sz="4" w:space="0" w:color="7F7F7F"/>
               <w:left w:val="single" w:sz="4" w:space="0" w:color="7F7F7F"/>
@@ -8855,7 +9046,7 @@
             </w:tcBorders>
             <w:shd w:fill="auto" w:val="clear"/>
             <w:tcMar>
-              <w:left w:w="142" w:type="dxa"/>
+              <w:left w:w="137" w:type="dxa"/>
             </w:tcMar>
           </w:tcPr>
           <w:p>
@@ -8888,7 +9079,7 @@
             </w:tcBorders>
             <w:shd w:fill="auto" w:val="clear"/>
             <w:tcMar>
-              <w:left w:w="142" w:type="dxa"/>
+              <w:left w:w="137" w:type="dxa"/>
             </w:tcMar>
           </w:tcPr>
           <w:p>
@@ -8908,36 +9099,9 @@
                 <w:rFonts w:eastAsia="Cambria" w:eastAsiaTheme="minorHAnsi"/>
                 <w:lang w:eastAsia="ja-JP"/>
               </w:rPr>
-              <w:t>[</w:t>
-            </w:r>
-            <w:r>
-              <w:rPr>
-                <w:rFonts w:eastAsia="Cambria" w:eastAsiaTheme="minorHAnsi"/>
-                <w:lang w:eastAsia="ja-JP"/>
-              </w:rPr>
-              <w:t>bool</w:t>
-            </w:r>
-            <w:r>
-              <w:rPr>
-                <w:rFonts w:eastAsia="Cambria" w:eastAsiaTheme="minorHAnsi"/>
-                <w:lang w:eastAsia="ja-JP"/>
-              </w:rPr>
-              <w:t>]</w:t>
+              <w:t>[bool]</w:t>
               <w:tab/>
-            </w:r>
-            <w:r>
-              <w:rPr>
-                <w:rFonts w:eastAsia="Cambria" w:eastAsiaTheme="minorHAnsi"/>
-                <w:lang w:eastAsia="ja-JP"/>
-              </w:rPr>
-              <w:t>false, if every domain can access any other domain</w:t>
-            </w:r>
-            <w:r>
-              <w:rPr>
-                <w:rFonts w:eastAsia="Cambria" w:eastAsiaTheme="minorHAnsi"/>
-                <w:lang w:eastAsia="ja-JP"/>
-              </w:rPr>
-              <w:t>.</w:t>
+              <w:t>false, if every domain can access any other domain.</w:t>
             </w:r>
           </w:p>
         </w:tc>
@@ -8946,7 +9110,7 @@
         <w:trPr/>
         <w:tc>
           <w:tcPr>
-            <w:tcW w:w="1942" w:type="dxa"/>
+            <w:tcW w:w="1941" w:type="dxa"/>
             <w:tcBorders>
               <w:top w:val="nil"/>
               <w:left w:val="single" w:sz="4" w:space="0" w:color="7F7F7F"/>
@@ -8957,7 +9121,7 @@
             </w:tcBorders>
             <w:shd w:fill="auto" w:val="clear"/>
             <w:tcMar>
-              <w:left w:w="142" w:type="dxa"/>
+              <w:left w:w="137" w:type="dxa"/>
             </w:tcMar>
           </w:tcPr>
           <w:p>
@@ -8990,7 +9154,7 @@
             </w:tcBorders>
             <w:shd w:fill="auto" w:val="clear"/>
             <w:tcMar>
-              <w:left w:w="142" w:type="dxa"/>
+              <w:left w:w="137" w:type="dxa"/>
             </w:tcMar>
           </w:tcPr>
           <w:p>
@@ -9010,14 +9174,7 @@
                 <w:rFonts w:eastAsia="Cambria" w:eastAsiaTheme="minorHAnsi"/>
                 <w:lang w:eastAsia="ja-JP"/>
               </w:rPr>
-              <w:t>[</w:t>
-            </w:r>
-            <w:r>
-              <w:rPr>
-                <w:rFonts w:eastAsia="Cambria" w:eastAsiaTheme="minorHAnsi"/>
-                <w:lang w:eastAsia="ja-JP"/>
-              </w:rPr>
-              <w:t>string]    array of strings of target domains allowed to access from origin.</w:t>
+              <w:t>[string]    array of strings of target domains allowed to access from origin.</w:t>
             </w:r>
           </w:p>
         </w:tc>
@@ -9026,7 +9183,7 @@
         <w:trPr/>
         <w:tc>
           <w:tcPr>
-            <w:tcW w:w="1942" w:type="dxa"/>
+            <w:tcW w:w="1941" w:type="dxa"/>
             <w:tcBorders>
               <w:top w:val="nil"/>
               <w:left w:val="single" w:sz="4" w:space="0" w:color="7F7F7F"/>
@@ -9037,7 +9194,7 @@
             </w:tcBorders>
             <w:shd w:fill="auto" w:val="clear"/>
             <w:tcMar>
-              <w:left w:w="142" w:type="dxa"/>
+              <w:left w:w="137" w:type="dxa"/>
             </w:tcMar>
           </w:tcPr>
           <w:p>
@@ -9070,7 +9227,7 @@
             </w:tcBorders>
             <w:shd w:fill="auto" w:val="clear"/>
             <w:tcMar>
-              <w:left w:w="142" w:type="dxa"/>
+              <w:left w:w="137" w:type="dxa"/>
             </w:tcMar>
           </w:tcPr>
           <w:p>
@@ -9126,6 +9283,8 @@
       <w:pStyle w:val="Footer"/>
       <w:tabs>
         <w:tab w:val="center" w:pos="4182" w:leader="none"/>
+        <w:tab w:val="center" w:pos="4703" w:leader="none"/>
+        <w:tab w:val="right" w:pos="9406" w:leader="none"/>
       </w:tabs>
       <w:ind w:right="360" w:hanging="0"/>
       <w:rPr/>
@@ -9133,7 +9292,7 @@
     <w:r>
       <w:rPr/>
       <w:drawing>
-        <wp:inline distT="0" distB="8255" distL="0" distR="0">
+        <wp:inline distT="0" distB="0" distL="0" distR="0">
           <wp:extent cx="1405890" cy="297180"/>
           <wp:effectExtent l="0" t="0" r="0" b="0"/>
           <wp:docPr id="12" name="Afbeelding 28" descr=""/>
@@ -9180,7 +9339,7 @@
               <wp:positionV relativeFrom="paragraph">
                 <wp:posOffset>71755</wp:posOffset>
               </wp:positionV>
-              <wp:extent cx="800735" cy="222250"/>
+              <wp:extent cx="801370" cy="229235"/>
               <wp:effectExtent l="0" t="0" r="0" b="0"/>
               <wp:wrapSquare wrapText="bothSides"/>
               <wp:docPr id="8" name="Tekstvak 29"/>
@@ -9191,7 +9350,7 @@
                     <wps:spPr>
                       <a:xfrm>
                         <a:off x="0" y="0"/>
-                        <a:ext cx="800280" cy="221760"/>
+                        <a:ext cx="800640" cy="228600"/>
                       </a:xfrm>
                       <a:prstGeom prst="rect">
                         <a:avLst/>
@@ -9222,11 +9381,7 @@
                             <w:rPr/>
                           </w:pPr>
                           <w:r>
-                            <w:rPr>
-                              <w:color w:val="808080" w:themeColor="background1" w:themeShade="80"/>
-                              <w:sz w:val="18"/>
-                              <w:szCs w:val="18"/>
-                            </w:rPr>
+                            <w:rPr/>
                             <w:fldChar w:fldCharType="begin"/>
                           </w:r>
                           <w:r>
@@ -9236,7 +9391,7 @@
                             <w:fldChar w:fldCharType="separate"/>
                           </w:r>
                           <w:r>
-                            <w:t>7</w:t>
+                            <w:t>9</w:t>
                           </w:r>
                           <w:r>
                             <w:fldChar w:fldCharType="end"/>
@@ -9292,7 +9447,7 @@
         </mc:Choice>
         <mc:Fallback>
           <w:pict>
-            <v:rect id="shape_0" ID="Tekstvak 29" stroked="f" style="position:absolute;margin-left:414pt;margin-top:5.65pt;width:62.95pt;height:17.4pt" wp14:anchorId="1A6A700C">
+            <v:rect id="shape_0" ID="Tekstvak 29" stroked="f" style="position:absolute;margin-left:414pt;margin-top:5.65pt;width:63pt;height:17.95pt" wp14:anchorId="1A6A700C">
               <w10:wrap type="square"/>
               <v:fill o:detectmouseclick="t" on="false"/>
               <v:stroke color="#3465a4" joinstyle="round" endcap="flat"/>
@@ -9311,11 +9466,7 @@
                       <w:rPr/>
                     </w:pPr>
                     <w:r>
-                      <w:rPr>
-                        <w:color w:val="808080" w:themeColor="background1" w:themeShade="80"/>
-                        <w:sz w:val="18"/>
-                        <w:szCs w:val="18"/>
-                      </w:rPr>
+                      <w:rPr/>
                       <w:fldChar w:fldCharType="begin"/>
                     </w:r>
                     <w:r>
@@ -9325,7 +9476,7 @@
                       <w:fldChar w:fldCharType="separate"/>
                     </w:r>
                     <w:r>
-                      <w:t>7</w:t>
+                      <w:t>9</w:t>
                     </w:r>
                     <w:r>
                       <w:fldChar w:fldCharType="end"/>
@@ -9384,7 +9535,7 @@
               <wp:positionV relativeFrom="paragraph">
                 <wp:posOffset>111125</wp:posOffset>
               </wp:positionV>
-              <wp:extent cx="2972435" cy="457835"/>
+              <wp:extent cx="2973070" cy="458470"/>
               <wp:effectExtent l="0" t="0" r="0" b="0"/>
               <wp:wrapNone/>
               <wp:docPr id="10" name="Tekstvak 30"/>
@@ -9395,7 +9546,7 @@
                     <wps:spPr>
                       <a:xfrm>
                         <a:off x="0" y="0"/>
-                        <a:ext cx="2971800" cy="457200"/>
+                        <a:ext cx="2972520" cy="457920"/>
                       </a:xfrm>
                       <a:prstGeom prst="rect">
                         <a:avLst/>
@@ -9425,9 +9576,7 @@
                             <w:rPr/>
                           </w:pPr>
                           <w:r>
-                            <w:rPr>
-                              <w:color w:val="808080" w:themeColor="background1" w:themeShade="80"/>
-                            </w:rPr>
+                            <w:rPr/>
                             <w:fldChar w:fldCharType="begin" w:fldLock="true"/>
                           </w:r>
                           <w:r>
@@ -9511,7 +9660,7 @@
         </mc:Choice>
         <mc:Fallback>
           <w:pict>
-            <v:rect id="shape_0" ID="Tekstvak 30" stroked="f" style="position:absolute;margin-left:135pt;margin-top:8.75pt;width:233.95pt;height:35.95pt" wp14:anchorId="0FCCBCB5">
+            <v:rect id="shape_0" ID="Tekstvak 30" stroked="f" style="position:absolute;margin-left:135pt;margin-top:8.75pt;width:234pt;height:36pt" wp14:anchorId="0FCCBCB5">
               <w10:wrap type="square"/>
               <v:fill o:detectmouseclick="t" on="false"/>
               <v:stroke color="#3465a4" joinstyle="round" endcap="flat"/>
@@ -9523,9 +9672,7 @@
                       <w:rPr/>
                     </w:pPr>
                     <w:r>
-                      <w:rPr>
-                        <w:color w:val="808080" w:themeColor="background1" w:themeShade="80"/>
-                      </w:rPr>
+                      <w:rPr/>
                       <w:fldChar w:fldCharType="begin" w:fldLock="true"/>
                     </w:r>
                     <w:r>
@@ -9711,6 +9858,7 @@
       </w:pPr>
       <w:rPr>
         <w:rFonts w:ascii="Symbol" w:hAnsi="Symbol" w:cs="Symbol" w:hint="default"/>
+        <w:rFonts w:cs="Symbol"/>
       </w:rPr>
     </w:lvl>
     <w:lvl w:ilvl="1">
@@ -9736,6 +9884,7 @@
       </w:pPr>
       <w:rPr>
         <w:rFonts w:ascii="Wingdings" w:hAnsi="Wingdings" w:cs="Wingdings" w:hint="default"/>
+        <w:rFonts w:cs="Wingdings"/>
       </w:rPr>
     </w:lvl>
     <w:lvl w:ilvl="3">
@@ -9748,6 +9897,7 @@
       </w:pPr>
       <w:rPr>
         <w:rFonts w:ascii="Symbol" w:hAnsi="Symbol" w:cs="Symbol" w:hint="default"/>
+        <w:rFonts w:cs="Symbol"/>
       </w:rPr>
     </w:lvl>
     <w:lvl w:ilvl="4">
@@ -9773,6 +9923,7 @@
       </w:pPr>
       <w:rPr>
         <w:rFonts w:ascii="Wingdings" w:hAnsi="Wingdings" w:cs="Wingdings" w:hint="default"/>
+        <w:rFonts w:cs="Wingdings"/>
       </w:rPr>
     </w:lvl>
     <w:lvl w:ilvl="6">
@@ -9785,6 +9936,7 @@
       </w:pPr>
       <w:rPr>
         <w:rFonts w:ascii="Symbol" w:hAnsi="Symbol" w:cs="Symbol" w:hint="default"/>
+        <w:rFonts w:cs="Symbol"/>
       </w:rPr>
     </w:lvl>
     <w:lvl w:ilvl="7">
@@ -9810,6 +9962,7 @@
       </w:pPr>
       <w:rPr>
         <w:rFonts w:ascii="Wingdings" w:hAnsi="Wingdings" w:cs="Wingdings" w:hint="default"/>
+        <w:rFonts w:cs="Wingdings"/>
       </w:rPr>
     </w:lvl>
   </w:abstractNum>
@@ -10307,10 +10460,10 @@
     </w:pPr>
     <w:rPr>
       <w:rFonts w:ascii="Arial" w:hAnsi="Arial" w:eastAsia="ＭＳ 明朝" w:cs="" w:cstheme="minorBidi" w:eastAsiaTheme="minorEastAsia"/>
-      <w:color w:val="auto"/>
+      <w:color w:val="00000A"/>
       <w:sz w:val="19"/>
       <w:szCs w:val="20"/>
-      <w:lang w:eastAsia="ja-JP" w:val="en-US" w:bidi="ar-SA"/>
+      <w:lang w:val="en-US" w:eastAsia="ja-JP" w:bidi="ar-SA"/>
     </w:rPr>
   </w:style>
   <w:style w:type="paragraph" w:styleId="Heading1">
@@ -11127,6 +11280,76 @@
       <w:rFonts w:cs="Courier New"/>
     </w:rPr>
   </w:style>
+  <w:style w:type="character" w:styleId="ListLabel23">
+    <w:name w:val="ListLabel 23"/>
+    <w:qFormat/>
+    <w:rPr>
+      <w:rFonts w:cs="Symbol"/>
+    </w:rPr>
+  </w:style>
+  <w:style w:type="character" w:styleId="ListLabel24">
+    <w:name w:val="ListLabel 24"/>
+    <w:qFormat/>
+    <w:rPr>
+      <w:rFonts w:cs="Courier New"/>
+    </w:rPr>
+  </w:style>
+  <w:style w:type="character" w:styleId="ListLabel25">
+    <w:name w:val="ListLabel 25"/>
+    <w:qFormat/>
+    <w:rPr>
+      <w:rFonts w:cs="Wingdings"/>
+    </w:rPr>
+  </w:style>
+  <w:style w:type="character" w:styleId="ListLabel26">
+    <w:name w:val="ListLabel 26"/>
+    <w:qFormat/>
+    <w:rPr>
+      <w:rFonts w:cs="Symbol"/>
+    </w:rPr>
+  </w:style>
+  <w:style w:type="character" w:styleId="ListLabel27">
+    <w:name w:val="ListLabel 27"/>
+    <w:qFormat/>
+    <w:rPr>
+      <w:rFonts w:cs="Courier New"/>
+    </w:rPr>
+  </w:style>
+  <w:style w:type="character" w:styleId="ListLabel28">
+    <w:name w:val="ListLabel 28"/>
+    <w:qFormat/>
+    <w:rPr>
+      <w:rFonts w:cs="Wingdings"/>
+    </w:rPr>
+  </w:style>
+  <w:style w:type="character" w:styleId="ListLabel29">
+    <w:name w:val="ListLabel 29"/>
+    <w:qFormat/>
+    <w:rPr>
+      <w:rFonts w:cs="Symbol"/>
+    </w:rPr>
+  </w:style>
+  <w:style w:type="character" w:styleId="ListLabel30">
+    <w:name w:val="ListLabel 30"/>
+    <w:qFormat/>
+    <w:rPr>
+      <w:rFonts w:cs="Courier New"/>
+    </w:rPr>
+  </w:style>
+  <w:style w:type="character" w:styleId="ListLabel31">
+    <w:name w:val="ListLabel 31"/>
+    <w:qFormat/>
+    <w:rPr>
+      <w:rFonts w:cs="Wingdings"/>
+    </w:rPr>
+  </w:style>
+  <w:style w:type="character" w:styleId="SourceText">
+    <w:name w:val="Source Text"/>
+    <w:qFormat/>
+    <w:rPr>
+      <w:rFonts w:ascii="Liberation Mono" w:hAnsi="Liberation Mono" w:eastAsia="Liberation Mono" w:cs="Liberation Mono"/>
+    </w:rPr>
+  </w:style>
   <w:style w:type="paragraph" w:styleId="Heading">
     <w:name w:val="Heading"/>
     <w:basedOn w:val="Normal"/>
@@ -11271,7 +11494,7 @@
     </w:pPr>
     <w:rPr>
       <w:rFonts w:ascii="PMingLiU" w:hAnsi="PMingLiU" w:eastAsia="ＭＳ 明朝" w:cs="" w:cstheme="minorBidi" w:eastAsiaTheme="minorEastAsia"/>
-      <w:color w:val="auto"/>
+      <w:color w:val="00000A"/>
       <w:sz w:val="22"/>
       <w:szCs w:val="22"/>
       <w:lang w:val="en-US" w:eastAsia="nl-NL" w:bidi="ar-SA"/>
@@ -11548,6 +11771,13 @@
   <w:style w:type="paragraph" w:styleId="TableHeading">
     <w:name w:val="Table Heading"/>
     <w:basedOn w:val="TableContents"/>
+    <w:qFormat/>
+    <w:pPr/>
+    <w:rPr/>
+  </w:style>
+  <w:style w:type="paragraph" w:styleId="PreformattedText">
+    <w:name w:val="Preformatted Text"/>
+    <w:basedOn w:val="Normal"/>
     <w:qFormat/>
     <w:pPr/>
     <w:rPr/>

</xml_diff>